<commit_message>
fix: reduce image size in DOCX (4.5in -> 2.5in)
</commit_message>
<xml_diff>
--- a/output/Panduan_Pengguna_Gateway_Config_App.docx
+++ b/output/Panduan_Pengguna_Gateway_Config_App.docx
@@ -1833,7 +1833,7 @@
       <w:r>
         <w:drawing>
           <wp:inline xmlns:a="http://schemas.openxmlformats.org/drawingml/2006/main" xmlns:pic="http://schemas.openxmlformats.org/drawingml/2006/picture">
-            <wp:extent cx="4114800" cy="9159903"/>
+            <wp:extent cx="2286000" cy="5088835"/>
             <wp:docPr id="1" name="Picture 1"/>
             <wp:cNvGraphicFramePr>
               <a:graphicFrameLocks noChangeAspect="1"/>
@@ -1854,7 +1854,7 @@
                   <pic:spPr>
                     <a:xfrm>
                       <a:off x="0" y="0"/>
-                      <a:ext cx="4114800" cy="9159903"/>
+                      <a:ext cx="2286000" cy="5088835"/>
                     </a:xfrm>
                     <a:prstGeom prst="rect"/>
                   </pic:spPr>
@@ -1934,7 +1934,7 @@
       <w:r>
         <w:drawing>
           <wp:inline xmlns:a="http://schemas.openxmlformats.org/drawingml/2006/main" xmlns:pic="http://schemas.openxmlformats.org/drawingml/2006/picture">
-            <wp:extent cx="4114800" cy="9159903"/>
+            <wp:extent cx="2286000" cy="5088835"/>
             <wp:docPr id="2" name="Picture 2"/>
             <wp:cNvGraphicFramePr>
               <a:graphicFrameLocks noChangeAspect="1"/>
@@ -1955,7 +1955,7 @@
                   <pic:spPr>
                     <a:xfrm>
                       <a:off x="0" y="0"/>
-                      <a:ext cx="4114800" cy="9159903"/>
+                      <a:ext cx="2286000" cy="5088835"/>
                     </a:xfrm>
                     <a:prstGeom prst="rect"/>
                   </pic:spPr>
@@ -2011,7 +2011,7 @@
       <w:r>
         <w:drawing>
           <wp:inline xmlns:a="http://schemas.openxmlformats.org/drawingml/2006/main" xmlns:pic="http://schemas.openxmlformats.org/drawingml/2006/picture">
-            <wp:extent cx="4114800" cy="9159903"/>
+            <wp:extent cx="2286000" cy="5088835"/>
             <wp:docPr id="3" name="Picture 3"/>
             <wp:cNvGraphicFramePr>
               <a:graphicFrameLocks noChangeAspect="1"/>
@@ -2032,7 +2032,7 @@
                   <pic:spPr>
                     <a:xfrm>
                       <a:off x="0" y="0"/>
-                      <a:ext cx="4114800" cy="9159903"/>
+                      <a:ext cx="2286000" cy="5088835"/>
                     </a:xfrm>
                     <a:prstGeom prst="rect"/>
                   </pic:spPr>
@@ -2083,7 +2083,7 @@
       <w:r>
         <w:drawing>
           <wp:inline xmlns:a="http://schemas.openxmlformats.org/drawingml/2006/main" xmlns:pic="http://schemas.openxmlformats.org/drawingml/2006/picture">
-            <wp:extent cx="4114800" cy="9159903"/>
+            <wp:extent cx="2286000" cy="5088835"/>
             <wp:docPr id="4" name="Picture 4"/>
             <wp:cNvGraphicFramePr>
               <a:graphicFrameLocks noChangeAspect="1"/>
@@ -2104,7 +2104,7 @@
                   <pic:spPr>
                     <a:xfrm>
                       <a:off x="0" y="0"/>
-                      <a:ext cx="4114800" cy="9159903"/>
+                      <a:ext cx="2286000" cy="5088835"/>
                     </a:xfrm>
                     <a:prstGeom prst="rect"/>
                   </pic:spPr>
@@ -2193,7 +2193,7 @@
       <w:r>
         <w:drawing>
           <wp:inline xmlns:a="http://schemas.openxmlformats.org/drawingml/2006/main" xmlns:pic="http://schemas.openxmlformats.org/drawingml/2006/picture">
-            <wp:extent cx="4114800" cy="9159903"/>
+            <wp:extent cx="2286000" cy="5088835"/>
             <wp:docPr id="5" name="Picture 5"/>
             <wp:cNvGraphicFramePr>
               <a:graphicFrameLocks noChangeAspect="1"/>
@@ -2214,7 +2214,7 @@
                   <pic:spPr>
                     <a:xfrm>
                       <a:off x="0" y="0"/>
-                      <a:ext cx="4114800" cy="9159903"/>
+                      <a:ext cx="2286000" cy="5088835"/>
                     </a:xfrm>
                     <a:prstGeom prst="rect"/>
                   </pic:spPr>
@@ -2261,7 +2261,7 @@
       <w:r>
         <w:drawing>
           <wp:inline xmlns:a="http://schemas.openxmlformats.org/drawingml/2006/main" xmlns:pic="http://schemas.openxmlformats.org/drawingml/2006/picture">
-            <wp:extent cx="4114800" cy="9159903"/>
+            <wp:extent cx="2286000" cy="5088835"/>
             <wp:docPr id="6" name="Picture 6"/>
             <wp:cNvGraphicFramePr>
               <a:graphicFrameLocks noChangeAspect="1"/>
@@ -2282,7 +2282,7 @@
                   <pic:spPr>
                     <a:xfrm>
                       <a:off x="0" y="0"/>
-                      <a:ext cx="4114800" cy="9159903"/>
+                      <a:ext cx="2286000" cy="5088835"/>
                     </a:xfrm>
                     <a:prstGeom prst="rect"/>
                   </pic:spPr>
@@ -2378,7 +2378,7 @@
       <w:r>
         <w:drawing>
           <wp:inline xmlns:a="http://schemas.openxmlformats.org/drawingml/2006/main" xmlns:pic="http://schemas.openxmlformats.org/drawingml/2006/picture">
-            <wp:extent cx="4114800" cy="9159903"/>
+            <wp:extent cx="2286000" cy="5088835"/>
             <wp:docPr id="7" name="Picture 7"/>
             <wp:cNvGraphicFramePr>
               <a:graphicFrameLocks noChangeAspect="1"/>
@@ -2399,7 +2399,7 @@
                   <pic:spPr>
                     <a:xfrm>
                       <a:off x="0" y="0"/>
-                      <a:ext cx="4114800" cy="9159903"/>
+                      <a:ext cx="2286000" cy="5088835"/>
                     </a:xfrm>
                     <a:prstGeom prst="rect"/>
                   </pic:spPr>
@@ -2465,7 +2465,7 @@
       <w:r>
         <w:drawing>
           <wp:inline xmlns:a="http://schemas.openxmlformats.org/drawingml/2006/main" xmlns:pic="http://schemas.openxmlformats.org/drawingml/2006/picture">
-            <wp:extent cx="4114800" cy="9159903"/>
+            <wp:extent cx="2286000" cy="5088835"/>
             <wp:docPr id="8" name="Picture 8"/>
             <wp:cNvGraphicFramePr>
               <a:graphicFrameLocks noChangeAspect="1"/>
@@ -2486,7 +2486,7 @@
                   <pic:spPr>
                     <a:xfrm>
                       <a:off x="0" y="0"/>
-                      <a:ext cx="4114800" cy="9159903"/>
+                      <a:ext cx="2286000" cy="5088835"/>
                     </a:xfrm>
                     <a:prstGeom prst="rect"/>
                   </pic:spPr>
@@ -2550,7 +2550,7 @@
       <w:r>
         <w:drawing>
           <wp:inline xmlns:a="http://schemas.openxmlformats.org/drawingml/2006/main" xmlns:pic="http://schemas.openxmlformats.org/drawingml/2006/picture">
-            <wp:extent cx="4114800" cy="9159903"/>
+            <wp:extent cx="2286000" cy="5088835"/>
             <wp:docPr id="9" name="Picture 9"/>
             <wp:cNvGraphicFramePr>
               <a:graphicFrameLocks noChangeAspect="1"/>
@@ -2571,7 +2571,7 @@
                   <pic:spPr>
                     <a:xfrm>
                       <a:off x="0" y="0"/>
-                      <a:ext cx="4114800" cy="9159903"/>
+                      <a:ext cx="2286000" cy="5088835"/>
                     </a:xfrm>
                     <a:prstGeom prst="rect"/>
                   </pic:spPr>
@@ -3111,7 +3111,7 @@
       <w:r>
         <w:drawing>
           <wp:inline xmlns:a="http://schemas.openxmlformats.org/drawingml/2006/main" xmlns:pic="http://schemas.openxmlformats.org/drawingml/2006/picture">
-            <wp:extent cx="4114800" cy="9159903"/>
+            <wp:extent cx="2286000" cy="5088835"/>
             <wp:docPr id="10" name="Picture 10"/>
             <wp:cNvGraphicFramePr>
               <a:graphicFrameLocks noChangeAspect="1"/>
@@ -3132,7 +3132,7 @@
                   <pic:spPr>
                     <a:xfrm>
                       <a:off x="0" y="0"/>
-                      <a:ext cx="4114800" cy="9159903"/>
+                      <a:ext cx="2286000" cy="5088835"/>
                     </a:xfrm>
                     <a:prstGeom prst="rect"/>
                   </pic:spPr>
@@ -3188,7 +3188,7 @@
       <w:r>
         <w:drawing>
           <wp:inline xmlns:a="http://schemas.openxmlformats.org/drawingml/2006/main" xmlns:pic="http://schemas.openxmlformats.org/drawingml/2006/picture">
-            <wp:extent cx="4114800" cy="9159903"/>
+            <wp:extent cx="2286000" cy="5088835"/>
             <wp:docPr id="11" name="Picture 11"/>
             <wp:cNvGraphicFramePr>
               <a:graphicFrameLocks noChangeAspect="1"/>
@@ -3209,7 +3209,7 @@
                   <pic:spPr>
                     <a:xfrm>
                       <a:off x="0" y="0"/>
-                      <a:ext cx="4114800" cy="9159903"/>
+                      <a:ext cx="2286000" cy="5088835"/>
                     </a:xfrm>
                     <a:prstGeom prst="rect"/>
                   </pic:spPr>
@@ -3653,7 +3653,7 @@
       <w:r>
         <w:drawing>
           <wp:inline xmlns:a="http://schemas.openxmlformats.org/drawingml/2006/main" xmlns:pic="http://schemas.openxmlformats.org/drawingml/2006/picture">
-            <wp:extent cx="4114800" cy="9159903"/>
+            <wp:extent cx="2286000" cy="5088835"/>
             <wp:docPr id="12" name="Picture 12"/>
             <wp:cNvGraphicFramePr>
               <a:graphicFrameLocks noChangeAspect="1"/>
@@ -3674,7 +3674,7 @@
                   <pic:spPr>
                     <a:xfrm>
                       <a:off x="0" y="0"/>
-                      <a:ext cx="4114800" cy="9159903"/>
+                      <a:ext cx="2286000" cy="5088835"/>
                     </a:xfrm>
                     <a:prstGeom prst="rect"/>
                   </pic:spPr>
@@ -3905,7 +3905,7 @@
       <w:r>
         <w:drawing>
           <wp:inline xmlns:a="http://schemas.openxmlformats.org/drawingml/2006/main" xmlns:pic="http://schemas.openxmlformats.org/drawingml/2006/picture">
-            <wp:extent cx="4114800" cy="9159903"/>
+            <wp:extent cx="2286000" cy="5088835"/>
             <wp:docPr id="13" name="Picture 13"/>
             <wp:cNvGraphicFramePr>
               <a:graphicFrameLocks noChangeAspect="1"/>
@@ -3926,7 +3926,7 @@
                   <pic:spPr>
                     <a:xfrm>
                       <a:off x="0" y="0"/>
-                      <a:ext cx="4114800" cy="9159903"/>
+                      <a:ext cx="2286000" cy="5088835"/>
                     </a:xfrm>
                     <a:prstGeom prst="rect"/>
                   </pic:spPr>
@@ -4102,7 +4102,7 @@
       <w:r>
         <w:drawing>
           <wp:inline xmlns:a="http://schemas.openxmlformats.org/drawingml/2006/main" xmlns:pic="http://schemas.openxmlformats.org/drawingml/2006/picture">
-            <wp:extent cx="4114800" cy="9159903"/>
+            <wp:extent cx="2286000" cy="5088835"/>
             <wp:docPr id="14" name="Picture 14"/>
             <wp:cNvGraphicFramePr>
               <a:graphicFrameLocks noChangeAspect="1"/>
@@ -4123,7 +4123,7 @@
                   <pic:spPr>
                     <a:xfrm>
                       <a:off x="0" y="0"/>
-                      <a:ext cx="4114800" cy="9159903"/>
+                      <a:ext cx="2286000" cy="5088835"/>
                     </a:xfrm>
                     <a:prstGeom prst="rect"/>
                   </pic:spPr>
@@ -4174,7 +4174,7 @@
       <w:r>
         <w:drawing>
           <wp:inline xmlns:a="http://schemas.openxmlformats.org/drawingml/2006/main" xmlns:pic="http://schemas.openxmlformats.org/drawingml/2006/picture">
-            <wp:extent cx="4114800" cy="9159903"/>
+            <wp:extent cx="2286000" cy="5088835"/>
             <wp:docPr id="15" name="Picture 15"/>
             <wp:cNvGraphicFramePr>
               <a:graphicFrameLocks noChangeAspect="1"/>
@@ -4195,7 +4195,7 @@
                   <pic:spPr>
                     <a:xfrm>
                       <a:off x="0" y="0"/>
-                      <a:ext cx="4114800" cy="9159903"/>
+                      <a:ext cx="2286000" cy="5088835"/>
                     </a:xfrm>
                     <a:prstGeom prst="rect"/>
                   </pic:spPr>
@@ -4246,7 +4246,7 @@
       <w:r>
         <w:drawing>
           <wp:inline xmlns:a="http://schemas.openxmlformats.org/drawingml/2006/main" xmlns:pic="http://schemas.openxmlformats.org/drawingml/2006/picture">
-            <wp:extent cx="4114800" cy="9159903"/>
+            <wp:extent cx="2286000" cy="5088835"/>
             <wp:docPr id="16" name="Picture 16"/>
             <wp:cNvGraphicFramePr>
               <a:graphicFrameLocks noChangeAspect="1"/>
@@ -4267,7 +4267,7 @@
                   <pic:spPr>
                     <a:xfrm>
                       <a:off x="0" y="0"/>
-                      <a:ext cx="4114800" cy="9159903"/>
+                      <a:ext cx="2286000" cy="5088835"/>
                     </a:xfrm>
                     <a:prstGeom prst="rect"/>
                   </pic:spPr>
@@ -4371,7 +4371,7 @@
       <w:r>
         <w:drawing>
           <wp:inline xmlns:a="http://schemas.openxmlformats.org/drawingml/2006/main" xmlns:pic="http://schemas.openxmlformats.org/drawingml/2006/picture">
-            <wp:extent cx="4114800" cy="9159903"/>
+            <wp:extent cx="2286000" cy="5088835"/>
             <wp:docPr id="17" name="Picture 17"/>
             <wp:cNvGraphicFramePr>
               <a:graphicFrameLocks noChangeAspect="1"/>
@@ -4392,7 +4392,7 @@
                   <pic:spPr>
                     <a:xfrm>
                       <a:off x="0" y="0"/>
-                      <a:ext cx="4114800" cy="9159903"/>
+                      <a:ext cx="2286000" cy="5088835"/>
                     </a:xfrm>
                     <a:prstGeom prst="rect"/>
                   </pic:spPr>
@@ -4469,7 +4469,7 @@
       <w:r>
         <w:drawing>
           <wp:inline xmlns:a="http://schemas.openxmlformats.org/drawingml/2006/main" xmlns:pic="http://schemas.openxmlformats.org/drawingml/2006/picture">
-            <wp:extent cx="4114800" cy="9159903"/>
+            <wp:extent cx="2286000" cy="5088835"/>
             <wp:docPr id="18" name="Picture 18"/>
             <wp:cNvGraphicFramePr>
               <a:graphicFrameLocks noChangeAspect="1"/>
@@ -4490,7 +4490,7 @@
                   <pic:spPr>
                     <a:xfrm>
                       <a:off x="0" y="0"/>
-                      <a:ext cx="4114800" cy="9159903"/>
+                      <a:ext cx="2286000" cy="5088835"/>
                     </a:xfrm>
                     <a:prstGeom prst="rect"/>
                   </pic:spPr>
@@ -4541,7 +4541,7 @@
       <w:r>
         <w:drawing>
           <wp:inline xmlns:a="http://schemas.openxmlformats.org/drawingml/2006/main" xmlns:pic="http://schemas.openxmlformats.org/drawingml/2006/picture">
-            <wp:extent cx="4114800" cy="9159903"/>
+            <wp:extent cx="2286000" cy="5088835"/>
             <wp:docPr id="19" name="Picture 19"/>
             <wp:cNvGraphicFramePr>
               <a:graphicFrameLocks noChangeAspect="1"/>
@@ -4562,7 +4562,7 @@
                   <pic:spPr>
                     <a:xfrm>
                       <a:off x="0" y="0"/>
-                      <a:ext cx="4114800" cy="9159903"/>
+                      <a:ext cx="2286000" cy="5088835"/>
                     </a:xfrm>
                     <a:prstGeom prst="rect"/>
                   </pic:spPr>
@@ -4613,7 +4613,7 @@
       <w:r>
         <w:drawing>
           <wp:inline xmlns:a="http://schemas.openxmlformats.org/drawingml/2006/main" xmlns:pic="http://schemas.openxmlformats.org/drawingml/2006/picture">
-            <wp:extent cx="4114800" cy="9159903"/>
+            <wp:extent cx="2286000" cy="5088835"/>
             <wp:docPr id="20" name="Picture 20"/>
             <wp:cNvGraphicFramePr>
               <a:graphicFrameLocks noChangeAspect="1"/>
@@ -4634,7 +4634,7 @@
                   <pic:spPr>
                     <a:xfrm>
                       <a:off x="0" y="0"/>
-                      <a:ext cx="4114800" cy="9159903"/>
+                      <a:ext cx="2286000" cy="5088835"/>
                     </a:xfrm>
                     <a:prstGeom prst="rect"/>
                   </pic:spPr>
@@ -5372,7 +5372,7 @@
       <w:r>
         <w:drawing>
           <wp:inline xmlns:a="http://schemas.openxmlformats.org/drawingml/2006/main" xmlns:pic="http://schemas.openxmlformats.org/drawingml/2006/picture">
-            <wp:extent cx="4114800" cy="9159903"/>
+            <wp:extent cx="2286000" cy="5088835"/>
             <wp:docPr id="21" name="Picture 21"/>
             <wp:cNvGraphicFramePr>
               <a:graphicFrameLocks noChangeAspect="1"/>
@@ -5393,7 +5393,7 @@
                   <pic:spPr>
                     <a:xfrm>
                       <a:off x="0" y="0"/>
-                      <a:ext cx="4114800" cy="9159903"/>
+                      <a:ext cx="2286000" cy="5088835"/>
                     </a:xfrm>
                     <a:prstGeom prst="rect"/>
                   </pic:spPr>
@@ -5640,7 +5640,7 @@
       <w:r>
         <w:drawing>
           <wp:inline xmlns:a="http://schemas.openxmlformats.org/drawingml/2006/main" xmlns:pic="http://schemas.openxmlformats.org/drawingml/2006/picture">
-            <wp:extent cx="4114800" cy="9159903"/>
+            <wp:extent cx="2286000" cy="5088835"/>
             <wp:docPr id="22" name="Picture 22"/>
             <wp:cNvGraphicFramePr>
               <a:graphicFrameLocks noChangeAspect="1"/>
@@ -5661,7 +5661,7 @@
                   <pic:spPr>
                     <a:xfrm>
                       <a:off x="0" y="0"/>
-                      <a:ext cx="4114800" cy="9159903"/>
+                      <a:ext cx="2286000" cy="5088835"/>
                     </a:xfrm>
                     <a:prstGeom prst="rect"/>
                   </pic:spPr>
@@ -5698,7 +5698,7 @@
       <w:r>
         <w:drawing>
           <wp:inline xmlns:a="http://schemas.openxmlformats.org/drawingml/2006/main" xmlns:pic="http://schemas.openxmlformats.org/drawingml/2006/picture">
-            <wp:extent cx="4114800" cy="9159903"/>
+            <wp:extent cx="2286000" cy="5088835"/>
             <wp:docPr id="23" name="Picture 23"/>
             <wp:cNvGraphicFramePr>
               <a:graphicFrameLocks noChangeAspect="1"/>
@@ -5719,7 +5719,7 @@
                   <pic:spPr>
                     <a:xfrm>
                       <a:off x="0" y="0"/>
-                      <a:ext cx="4114800" cy="9159903"/>
+                      <a:ext cx="2286000" cy="5088835"/>
                     </a:xfrm>
                     <a:prstGeom prst="rect"/>
                   </pic:spPr>
@@ -5791,7 +5791,7 @@
       <w:r>
         <w:drawing>
           <wp:inline xmlns:a="http://schemas.openxmlformats.org/drawingml/2006/main" xmlns:pic="http://schemas.openxmlformats.org/drawingml/2006/picture">
-            <wp:extent cx="4114800" cy="9159903"/>
+            <wp:extent cx="2286000" cy="5088835"/>
             <wp:docPr id="24" name="Picture 24"/>
             <wp:cNvGraphicFramePr>
               <a:graphicFrameLocks noChangeAspect="1"/>
@@ -5812,7 +5812,7 @@
                   <pic:spPr>
                     <a:xfrm>
                       <a:off x="0" y="0"/>
-                      <a:ext cx="4114800" cy="9159903"/>
+                      <a:ext cx="2286000" cy="5088835"/>
                     </a:xfrm>
                     <a:prstGeom prst="rect"/>
                   </pic:spPr>
@@ -5992,7 +5992,7 @@
       <w:r>
         <w:drawing>
           <wp:inline xmlns:a="http://schemas.openxmlformats.org/drawingml/2006/main" xmlns:pic="http://schemas.openxmlformats.org/drawingml/2006/picture">
-            <wp:extent cx="4114800" cy="9159903"/>
+            <wp:extent cx="2286000" cy="5088835"/>
             <wp:docPr id="25" name="Picture 25"/>
             <wp:cNvGraphicFramePr>
               <a:graphicFrameLocks noChangeAspect="1"/>
@@ -6013,7 +6013,7 @@
                   <pic:spPr>
                     <a:xfrm>
                       <a:off x="0" y="0"/>
-                      <a:ext cx="4114800" cy="9159903"/>
+                      <a:ext cx="2286000" cy="5088835"/>
                     </a:xfrm>
                     <a:prstGeom prst="rect"/>
                   </pic:spPr>
@@ -6198,7 +6198,7 @@
       <w:r>
         <w:drawing>
           <wp:inline xmlns:a="http://schemas.openxmlformats.org/drawingml/2006/main" xmlns:pic="http://schemas.openxmlformats.org/drawingml/2006/picture">
-            <wp:extent cx="4114800" cy="9159903"/>
+            <wp:extent cx="2286000" cy="5088835"/>
             <wp:docPr id="26" name="Picture 26"/>
             <wp:cNvGraphicFramePr>
               <a:graphicFrameLocks noChangeAspect="1"/>
@@ -6219,7 +6219,7 @@
                   <pic:spPr>
                     <a:xfrm>
                       <a:off x="0" y="0"/>
-                      <a:ext cx="4114800" cy="9159903"/>
+                      <a:ext cx="2286000" cy="5088835"/>
                     </a:xfrm>
                     <a:prstGeom prst="rect"/>
                   </pic:spPr>
@@ -6504,7 +6504,7 @@
       <w:r>
         <w:drawing>
           <wp:inline xmlns:a="http://schemas.openxmlformats.org/drawingml/2006/main" xmlns:pic="http://schemas.openxmlformats.org/drawingml/2006/picture">
-            <wp:extent cx="4114800" cy="9159903"/>
+            <wp:extent cx="2286000" cy="5088835"/>
             <wp:docPr id="27" name="Picture 27"/>
             <wp:cNvGraphicFramePr>
               <a:graphicFrameLocks noChangeAspect="1"/>
@@ -6525,7 +6525,7 @@
                   <pic:spPr>
                     <a:xfrm>
                       <a:off x="0" y="0"/>
-                      <a:ext cx="4114800" cy="9159903"/>
+                      <a:ext cx="2286000" cy="5088835"/>
                     </a:xfrm>
                     <a:prstGeom prst="rect"/>
                   </pic:spPr>
@@ -6833,7 +6833,7 @@
       <w:r>
         <w:drawing>
           <wp:inline xmlns:a="http://schemas.openxmlformats.org/drawingml/2006/main" xmlns:pic="http://schemas.openxmlformats.org/drawingml/2006/picture">
-            <wp:extent cx="4114800" cy="9159903"/>
+            <wp:extent cx="2286000" cy="5088835"/>
             <wp:docPr id="28" name="Picture 28"/>
             <wp:cNvGraphicFramePr>
               <a:graphicFrameLocks noChangeAspect="1"/>
@@ -6854,7 +6854,7 @@
                   <pic:spPr>
                     <a:xfrm>
                       <a:off x="0" y="0"/>
-                      <a:ext cx="4114800" cy="9159903"/>
+                      <a:ext cx="2286000" cy="5088835"/>
                     </a:xfrm>
                     <a:prstGeom prst="rect"/>
                   </pic:spPr>
@@ -7080,7 +7080,7 @@
       <w:r>
         <w:drawing>
           <wp:inline xmlns:a="http://schemas.openxmlformats.org/drawingml/2006/main" xmlns:pic="http://schemas.openxmlformats.org/drawingml/2006/picture">
-            <wp:extent cx="4114800" cy="9159903"/>
+            <wp:extent cx="2286000" cy="5088835"/>
             <wp:docPr id="29" name="Picture 29"/>
             <wp:cNvGraphicFramePr>
               <a:graphicFrameLocks noChangeAspect="1"/>
@@ -7101,7 +7101,7 @@
                   <pic:spPr>
                     <a:xfrm>
                       <a:off x="0" y="0"/>
-                      <a:ext cx="4114800" cy="9159903"/>
+                      <a:ext cx="2286000" cy="5088835"/>
                     </a:xfrm>
                     <a:prstGeom prst="rect"/>
                   </pic:spPr>
@@ -7173,7 +7173,7 @@
       <w:r>
         <w:drawing>
           <wp:inline xmlns:a="http://schemas.openxmlformats.org/drawingml/2006/main" xmlns:pic="http://schemas.openxmlformats.org/drawingml/2006/picture">
-            <wp:extent cx="4114800" cy="9159903"/>
+            <wp:extent cx="2286000" cy="5088835"/>
             <wp:docPr id="30" name="Picture 30"/>
             <wp:cNvGraphicFramePr>
               <a:graphicFrameLocks noChangeAspect="1"/>
@@ -7194,7 +7194,7 @@
                   <pic:spPr>
                     <a:xfrm>
                       <a:off x="0" y="0"/>
-                      <a:ext cx="4114800" cy="9159903"/>
+                      <a:ext cx="2286000" cy="5088835"/>
                     </a:xfrm>
                     <a:prstGeom prst="rect"/>
                   </pic:spPr>
@@ -7245,7 +7245,7 @@
       <w:r>
         <w:drawing>
           <wp:inline xmlns:a="http://schemas.openxmlformats.org/drawingml/2006/main" xmlns:pic="http://schemas.openxmlformats.org/drawingml/2006/picture">
-            <wp:extent cx="4114800" cy="9159903"/>
+            <wp:extent cx="2286000" cy="5088835"/>
             <wp:docPr id="31" name="Picture 31"/>
             <wp:cNvGraphicFramePr>
               <a:graphicFrameLocks noChangeAspect="1"/>
@@ -7266,7 +7266,7 @@
                   <pic:spPr>
                     <a:xfrm>
                       <a:off x="0" y="0"/>
-                      <a:ext cx="4114800" cy="9159903"/>
+                      <a:ext cx="2286000" cy="5088835"/>
                     </a:xfrm>
                     <a:prstGeom prst="rect"/>
                   </pic:spPr>
@@ -7661,7 +7661,7 @@
       <w:r>
         <w:drawing>
           <wp:inline xmlns:a="http://schemas.openxmlformats.org/drawingml/2006/main" xmlns:pic="http://schemas.openxmlformats.org/drawingml/2006/picture">
-            <wp:extent cx="4114800" cy="9159903"/>
+            <wp:extent cx="2286000" cy="5088835"/>
             <wp:docPr id="32" name="Picture 32"/>
             <wp:cNvGraphicFramePr>
               <a:graphicFrameLocks noChangeAspect="1"/>
@@ -7682,7 +7682,7 @@
                   <pic:spPr>
                     <a:xfrm>
                       <a:off x="0" y="0"/>
-                      <a:ext cx="4114800" cy="9159903"/>
+                      <a:ext cx="2286000" cy="5088835"/>
                     </a:xfrm>
                     <a:prstGeom prst="rect"/>
                   </pic:spPr>
@@ -8050,7 +8050,7 @@
       <w:r>
         <w:drawing>
           <wp:inline xmlns:a="http://schemas.openxmlformats.org/drawingml/2006/main" xmlns:pic="http://schemas.openxmlformats.org/drawingml/2006/picture">
-            <wp:extent cx="4114800" cy="9159903"/>
+            <wp:extent cx="2286000" cy="5088835"/>
             <wp:docPr id="33" name="Picture 33"/>
             <wp:cNvGraphicFramePr>
               <a:graphicFrameLocks noChangeAspect="1"/>
@@ -8071,7 +8071,7 @@
                   <pic:spPr>
                     <a:xfrm>
                       <a:off x="0" y="0"/>
-                      <a:ext cx="4114800" cy="9159903"/>
+                      <a:ext cx="2286000" cy="5088835"/>
                     </a:xfrm>
                     <a:prstGeom prst="rect"/>
                   </pic:spPr>
@@ -8312,7 +8312,7 @@
       <w:r>
         <w:drawing>
           <wp:inline xmlns:a="http://schemas.openxmlformats.org/drawingml/2006/main" xmlns:pic="http://schemas.openxmlformats.org/drawingml/2006/picture">
-            <wp:extent cx="4114800" cy="9159903"/>
+            <wp:extent cx="2286000" cy="5088835"/>
             <wp:docPr id="34" name="Picture 34"/>
             <wp:cNvGraphicFramePr>
               <a:graphicFrameLocks noChangeAspect="1"/>
@@ -8333,7 +8333,7 @@
                   <pic:spPr>
                     <a:xfrm>
                       <a:off x="0" y="0"/>
-                      <a:ext cx="4114800" cy="9159903"/>
+                      <a:ext cx="2286000" cy="5088835"/>
                     </a:xfrm>
                     <a:prstGeom prst="rect"/>
                   </pic:spPr>
@@ -8421,7 +8421,7 @@
       <w:r>
         <w:drawing>
           <wp:inline xmlns:a="http://schemas.openxmlformats.org/drawingml/2006/main" xmlns:pic="http://schemas.openxmlformats.org/drawingml/2006/picture">
-            <wp:extent cx="4114800" cy="9159903"/>
+            <wp:extent cx="2286000" cy="5088835"/>
             <wp:docPr id="35" name="Picture 35"/>
             <wp:cNvGraphicFramePr>
               <a:graphicFrameLocks noChangeAspect="1"/>
@@ -8442,7 +8442,7 @@
                   <pic:spPr>
                     <a:xfrm>
                       <a:off x="0" y="0"/>
-                      <a:ext cx="4114800" cy="9159903"/>
+                      <a:ext cx="2286000" cy="5088835"/>
                     </a:xfrm>
                     <a:prstGeom prst="rect"/>
                   </pic:spPr>
@@ -8522,7 +8522,7 @@
       <w:r>
         <w:drawing>
           <wp:inline xmlns:a="http://schemas.openxmlformats.org/drawingml/2006/main" xmlns:pic="http://schemas.openxmlformats.org/drawingml/2006/picture">
-            <wp:extent cx="4114800" cy="9159903"/>
+            <wp:extent cx="2286000" cy="5088835"/>
             <wp:docPr id="36" name="Picture 36"/>
             <wp:cNvGraphicFramePr>
               <a:graphicFrameLocks noChangeAspect="1"/>
@@ -8543,7 +8543,7 @@
                   <pic:spPr>
                     <a:xfrm>
                       <a:off x="0" y="0"/>
-                      <a:ext cx="4114800" cy="9159903"/>
+                      <a:ext cx="2286000" cy="5088835"/>
                     </a:xfrm>
                     <a:prstGeom prst="rect"/>
                   </pic:spPr>
@@ -8631,7 +8631,7 @@
       <w:r>
         <w:drawing>
           <wp:inline xmlns:a="http://schemas.openxmlformats.org/drawingml/2006/main" xmlns:pic="http://schemas.openxmlformats.org/drawingml/2006/picture">
-            <wp:extent cx="4114800" cy="9159903"/>
+            <wp:extent cx="2286000" cy="5088835"/>
             <wp:docPr id="37" name="Picture 37"/>
             <wp:cNvGraphicFramePr>
               <a:graphicFrameLocks noChangeAspect="1"/>
@@ -8652,7 +8652,7 @@
                   <pic:spPr>
                     <a:xfrm>
                       <a:off x="0" y="0"/>
-                      <a:ext cx="4114800" cy="9159903"/>
+                      <a:ext cx="2286000" cy="5088835"/>
                     </a:xfrm>
                     <a:prstGeom prst="rect"/>
                   </pic:spPr>
@@ -8829,7 +8829,7 @@
       <w:r>
         <w:drawing>
           <wp:inline xmlns:a="http://schemas.openxmlformats.org/drawingml/2006/main" xmlns:pic="http://schemas.openxmlformats.org/drawingml/2006/picture">
-            <wp:extent cx="4114800" cy="9159903"/>
+            <wp:extent cx="2286000" cy="5088835"/>
             <wp:docPr id="38" name="Picture 38"/>
             <wp:cNvGraphicFramePr>
               <a:graphicFrameLocks noChangeAspect="1"/>
@@ -8850,7 +8850,7 @@
                   <pic:spPr>
                     <a:xfrm>
                       <a:off x="0" y="0"/>
-                      <a:ext cx="4114800" cy="9159903"/>
+                      <a:ext cx="2286000" cy="5088835"/>
                     </a:xfrm>
                     <a:prstGeom prst="rect"/>
                   </pic:spPr>
@@ -9057,7 +9057,7 @@
       <w:r>
         <w:drawing>
           <wp:inline xmlns:a="http://schemas.openxmlformats.org/drawingml/2006/main" xmlns:pic="http://schemas.openxmlformats.org/drawingml/2006/picture">
-            <wp:extent cx="4114800" cy="9159903"/>
+            <wp:extent cx="2286000" cy="5088835"/>
             <wp:docPr id="39" name="Picture 39"/>
             <wp:cNvGraphicFramePr>
               <a:graphicFrameLocks noChangeAspect="1"/>
@@ -9078,7 +9078,7 @@
                   <pic:spPr>
                     <a:xfrm>
                       <a:off x="0" y="0"/>
-                      <a:ext cx="4114800" cy="9159903"/>
+                      <a:ext cx="2286000" cy="5088835"/>
                     </a:xfrm>
                     <a:prstGeom prst="rect"/>
                   </pic:spPr>
@@ -9128,7 +9128,7 @@
       <w:r>
         <w:drawing>
           <wp:inline xmlns:a="http://schemas.openxmlformats.org/drawingml/2006/main" xmlns:pic="http://schemas.openxmlformats.org/drawingml/2006/picture">
-            <wp:extent cx="4114800" cy="9159903"/>
+            <wp:extent cx="2286000" cy="5088835"/>
             <wp:docPr id="40" name="Picture 40"/>
             <wp:cNvGraphicFramePr>
               <a:graphicFrameLocks noChangeAspect="1"/>
@@ -9149,7 +9149,7 @@
                   <pic:spPr>
                     <a:xfrm>
                       <a:off x="0" y="0"/>
-                      <a:ext cx="4114800" cy="9159903"/>
+                      <a:ext cx="2286000" cy="5088835"/>
                     </a:xfrm>
                     <a:prstGeom prst="rect"/>
                   </pic:spPr>
@@ -9199,7 +9199,7 @@
       <w:r>
         <w:drawing>
           <wp:inline xmlns:a="http://schemas.openxmlformats.org/drawingml/2006/main" xmlns:pic="http://schemas.openxmlformats.org/drawingml/2006/picture">
-            <wp:extent cx="4114800" cy="9159903"/>
+            <wp:extent cx="2286000" cy="5088835"/>
             <wp:docPr id="41" name="Picture 41"/>
             <wp:cNvGraphicFramePr>
               <a:graphicFrameLocks noChangeAspect="1"/>
@@ -9220,7 +9220,7 @@
                   <pic:spPr>
                     <a:xfrm>
                       <a:off x="0" y="0"/>
-                      <a:ext cx="4114800" cy="9159903"/>
+                      <a:ext cx="2286000" cy="5088835"/>
                     </a:xfrm>
                     <a:prstGeom prst="rect"/>
                   </pic:spPr>
@@ -9300,7 +9300,7 @@
       <w:r>
         <w:drawing>
           <wp:inline xmlns:a="http://schemas.openxmlformats.org/drawingml/2006/main" xmlns:pic="http://schemas.openxmlformats.org/drawingml/2006/picture">
-            <wp:extent cx="4114800" cy="9159903"/>
+            <wp:extent cx="2286000" cy="5088835"/>
             <wp:docPr id="42" name="Picture 42"/>
             <wp:cNvGraphicFramePr>
               <a:graphicFrameLocks noChangeAspect="1"/>
@@ -9321,7 +9321,7 @@
                   <pic:spPr>
                     <a:xfrm>
                       <a:off x="0" y="0"/>
-                      <a:ext cx="4114800" cy="9159903"/>
+                      <a:ext cx="2286000" cy="5088835"/>
                     </a:xfrm>
                     <a:prstGeom prst="rect"/>
                   </pic:spPr>
@@ -9557,7 +9557,7 @@
       <w:r>
         <w:drawing>
           <wp:inline xmlns:a="http://schemas.openxmlformats.org/drawingml/2006/main" xmlns:pic="http://schemas.openxmlformats.org/drawingml/2006/picture">
-            <wp:extent cx="4114800" cy="9159903"/>
+            <wp:extent cx="2286000" cy="5088835"/>
             <wp:docPr id="43" name="Picture 43"/>
             <wp:cNvGraphicFramePr>
               <a:graphicFrameLocks noChangeAspect="1"/>
@@ -9578,7 +9578,7 @@
                   <pic:spPr>
                     <a:xfrm>
                       <a:off x="0" y="0"/>
-                      <a:ext cx="4114800" cy="9159903"/>
+                      <a:ext cx="2286000" cy="5088835"/>
                     </a:xfrm>
                     <a:prstGeom prst="rect"/>
                   </pic:spPr>
@@ -9624,7 +9624,7 @@
       <w:r>
         <w:drawing>
           <wp:inline xmlns:a="http://schemas.openxmlformats.org/drawingml/2006/main" xmlns:pic="http://schemas.openxmlformats.org/drawingml/2006/picture">
-            <wp:extent cx="4114800" cy="9159903"/>
+            <wp:extent cx="2286000" cy="5088835"/>
             <wp:docPr id="44" name="Picture 44"/>
             <wp:cNvGraphicFramePr>
               <a:graphicFrameLocks noChangeAspect="1"/>
@@ -9645,7 +9645,7 @@
                   <pic:spPr>
                     <a:xfrm>
                       <a:off x="0" y="0"/>
-                      <a:ext cx="4114800" cy="9159903"/>
+                      <a:ext cx="2286000" cy="5088835"/>
                     </a:xfrm>
                     <a:prstGeom prst="rect"/>
                   </pic:spPr>
@@ -9720,7 +9720,7 @@
       <w:r>
         <w:drawing>
           <wp:inline xmlns:a="http://schemas.openxmlformats.org/drawingml/2006/main" xmlns:pic="http://schemas.openxmlformats.org/drawingml/2006/picture">
-            <wp:extent cx="4114800" cy="9159903"/>
+            <wp:extent cx="2286000" cy="5088835"/>
             <wp:docPr id="45" name="Picture 45"/>
             <wp:cNvGraphicFramePr>
               <a:graphicFrameLocks noChangeAspect="1"/>
@@ -9741,7 +9741,7 @@
                   <pic:spPr>
                     <a:xfrm>
                       <a:off x="0" y="0"/>
-                      <a:ext cx="4114800" cy="9159903"/>
+                      <a:ext cx="2286000" cy="5088835"/>
                     </a:xfrm>
                     <a:prstGeom prst="rect"/>
                   </pic:spPr>

</xml_diff>

<commit_message>
feat: group related images side by side (2-3 per row, smaller size 1.8in)
</commit_message>
<xml_diff>
--- a/output/Panduan_Pengguna_Gateway_Config_App.docx
+++ b/output/Panduan_Pengguna_Gateway_Config_App.docx
@@ -1833,7 +1833,7 @@
       <w:r>
         <w:drawing>
           <wp:inline xmlns:a="http://schemas.openxmlformats.org/drawingml/2006/main" xmlns:pic="http://schemas.openxmlformats.org/drawingml/2006/picture">
-            <wp:extent cx="2286000" cy="5088835"/>
+            <wp:extent cx="1645920" cy="3663961"/>
             <wp:docPr id="1" name="Picture 1"/>
             <wp:cNvGraphicFramePr>
               <a:graphicFrameLocks noChangeAspect="1"/>
@@ -1854,7 +1854,7 @@
                   <pic:spPr>
                     <a:xfrm>
                       <a:off x="0" y="0"/>
-                      <a:ext cx="2286000" cy="5088835"/>
+                      <a:ext cx="1645920" cy="3663961"/>
                     </a:xfrm>
                     <a:prstGeom prst="rect"/>
                   </pic:spPr>
@@ -1934,7 +1934,7 @@
       <w:r>
         <w:drawing>
           <wp:inline xmlns:a="http://schemas.openxmlformats.org/drawingml/2006/main" xmlns:pic="http://schemas.openxmlformats.org/drawingml/2006/picture">
-            <wp:extent cx="2286000" cy="5088835"/>
+            <wp:extent cx="1645920" cy="3663961"/>
             <wp:docPr id="2" name="Picture 2"/>
             <wp:cNvGraphicFramePr>
               <a:graphicFrameLocks noChangeAspect="1"/>
@@ -1955,7 +1955,7 @@
                   <pic:spPr>
                     <a:xfrm>
                       <a:off x="0" y="0"/>
-                      <a:ext cx="2286000" cy="5088835"/>
+                      <a:ext cx="1645920" cy="3663961"/>
                     </a:xfrm>
                     <a:prstGeom prst="rect"/>
                   </pic:spPr>
@@ -2011,7 +2011,7 @@
       <w:r>
         <w:drawing>
           <wp:inline xmlns:a="http://schemas.openxmlformats.org/drawingml/2006/main" xmlns:pic="http://schemas.openxmlformats.org/drawingml/2006/picture">
-            <wp:extent cx="2286000" cy="5088835"/>
+            <wp:extent cx="1645920" cy="3663961"/>
             <wp:docPr id="3" name="Picture 3"/>
             <wp:cNvGraphicFramePr>
               <a:graphicFrameLocks noChangeAspect="1"/>
@@ -2032,7 +2032,7 @@
                   <pic:spPr>
                     <a:xfrm>
                       <a:off x="0" y="0"/>
-                      <a:ext cx="2286000" cy="5088835"/>
+                      <a:ext cx="1645920" cy="3663961"/>
                     </a:xfrm>
                     <a:prstGeom prst="rect"/>
                   </pic:spPr>
@@ -2083,7 +2083,7 @@
       <w:r>
         <w:drawing>
           <wp:inline xmlns:a="http://schemas.openxmlformats.org/drawingml/2006/main" xmlns:pic="http://schemas.openxmlformats.org/drawingml/2006/picture">
-            <wp:extent cx="2286000" cy="5088835"/>
+            <wp:extent cx="1645920" cy="3663961"/>
             <wp:docPr id="4" name="Picture 4"/>
             <wp:cNvGraphicFramePr>
               <a:graphicFrameLocks noChangeAspect="1"/>
@@ -2104,7 +2104,7 @@
                   <pic:spPr>
                     <a:xfrm>
                       <a:off x="0" y="0"/>
-                      <a:ext cx="2286000" cy="5088835"/>
+                      <a:ext cx="1645920" cy="3663961"/>
                     </a:xfrm>
                     <a:prstGeom prst="rect"/>
                   </pic:spPr>
@@ -2193,7 +2193,7 @@
       <w:r>
         <w:drawing>
           <wp:inline xmlns:a="http://schemas.openxmlformats.org/drawingml/2006/main" xmlns:pic="http://schemas.openxmlformats.org/drawingml/2006/picture">
-            <wp:extent cx="2286000" cy="5088835"/>
+            <wp:extent cx="1645920" cy="3663961"/>
             <wp:docPr id="5" name="Picture 5"/>
             <wp:cNvGraphicFramePr>
               <a:graphicFrameLocks noChangeAspect="1"/>
@@ -2214,7 +2214,7 @@
                   <pic:spPr>
                     <a:xfrm>
                       <a:off x="0" y="0"/>
-                      <a:ext cx="2286000" cy="5088835"/>
+                      <a:ext cx="1645920" cy="3663961"/>
                     </a:xfrm>
                     <a:prstGeom prst="rect"/>
                   </pic:spPr>
@@ -2261,7 +2261,7 @@
       <w:r>
         <w:drawing>
           <wp:inline xmlns:a="http://schemas.openxmlformats.org/drawingml/2006/main" xmlns:pic="http://schemas.openxmlformats.org/drawingml/2006/picture">
-            <wp:extent cx="2286000" cy="5088835"/>
+            <wp:extent cx="1645920" cy="3663961"/>
             <wp:docPr id="6" name="Picture 6"/>
             <wp:cNvGraphicFramePr>
               <a:graphicFrameLocks noChangeAspect="1"/>
@@ -2282,7 +2282,7 @@
                   <pic:spPr>
                     <a:xfrm>
                       <a:off x="0" y="0"/>
-                      <a:ext cx="2286000" cy="5088835"/>
+                      <a:ext cx="1645920" cy="3663961"/>
                     </a:xfrm>
                     <a:prstGeom prst="rect"/>
                   </pic:spPr>
@@ -2378,7 +2378,7 @@
       <w:r>
         <w:drawing>
           <wp:inline xmlns:a="http://schemas.openxmlformats.org/drawingml/2006/main" xmlns:pic="http://schemas.openxmlformats.org/drawingml/2006/picture">
-            <wp:extent cx="2286000" cy="5088835"/>
+            <wp:extent cx="1645920" cy="3663961"/>
             <wp:docPr id="7" name="Picture 7"/>
             <wp:cNvGraphicFramePr>
               <a:graphicFrameLocks noChangeAspect="1"/>
@@ -2399,7 +2399,7 @@
                   <pic:spPr>
                     <a:xfrm>
                       <a:off x="0" y="0"/>
-                      <a:ext cx="2286000" cy="5088835"/>
+                      <a:ext cx="1645920" cy="3663961"/>
                     </a:xfrm>
                     <a:prstGeom prst="rect"/>
                   </pic:spPr>
@@ -2465,7 +2465,7 @@
       <w:r>
         <w:drawing>
           <wp:inline xmlns:a="http://schemas.openxmlformats.org/drawingml/2006/main" xmlns:pic="http://schemas.openxmlformats.org/drawingml/2006/picture">
-            <wp:extent cx="2286000" cy="5088835"/>
+            <wp:extent cx="1645920" cy="3663961"/>
             <wp:docPr id="8" name="Picture 8"/>
             <wp:cNvGraphicFramePr>
               <a:graphicFrameLocks noChangeAspect="1"/>
@@ -2486,7 +2486,7 @@
                   <pic:spPr>
                     <a:xfrm>
                       <a:off x="0" y="0"/>
-                      <a:ext cx="2286000" cy="5088835"/>
+                      <a:ext cx="1645920" cy="3663961"/>
                     </a:xfrm>
                     <a:prstGeom prst="rect"/>
                   </pic:spPr>
@@ -2550,7 +2550,7 @@
       <w:r>
         <w:drawing>
           <wp:inline xmlns:a="http://schemas.openxmlformats.org/drawingml/2006/main" xmlns:pic="http://schemas.openxmlformats.org/drawingml/2006/picture">
-            <wp:extent cx="2286000" cy="5088835"/>
+            <wp:extent cx="1645920" cy="3663961"/>
             <wp:docPr id="9" name="Picture 9"/>
             <wp:cNvGraphicFramePr>
               <a:graphicFrameLocks noChangeAspect="1"/>
@@ -2571,7 +2571,7 @@
                   <pic:spPr>
                     <a:xfrm>
                       <a:off x="0" y="0"/>
-                      <a:ext cx="2286000" cy="5088835"/>
+                      <a:ext cx="1645920" cy="3663961"/>
                     </a:xfrm>
                     <a:prstGeom prst="rect"/>
                   </pic:spPr>
@@ -3111,7 +3111,7 @@
       <w:r>
         <w:drawing>
           <wp:inline xmlns:a="http://schemas.openxmlformats.org/drawingml/2006/main" xmlns:pic="http://schemas.openxmlformats.org/drawingml/2006/picture">
-            <wp:extent cx="2286000" cy="5088835"/>
+            <wp:extent cx="1645920" cy="3663961"/>
             <wp:docPr id="10" name="Picture 10"/>
             <wp:cNvGraphicFramePr>
               <a:graphicFrameLocks noChangeAspect="1"/>
@@ -3132,7 +3132,7 @@
                   <pic:spPr>
                     <a:xfrm>
                       <a:off x="0" y="0"/>
-                      <a:ext cx="2286000" cy="5088835"/>
+                      <a:ext cx="1645920" cy="3663961"/>
                     </a:xfrm>
                     <a:prstGeom prst="rect"/>
                   </pic:spPr>
@@ -3181,62 +3181,153 @@
         <w:t>Tekan tombol (+) di pojok kanan atas untuk menambah device baru.</w:t>
       </w:r>
     </w:p>
-    <w:p>
-      <w:pPr>
+    <w:tbl>
+      <w:tblPr>
+        <w:tblW w:type="auto" w:w="0"/>
         <w:jc w:val="center"/>
-      </w:pPr>
-      <w:r>
-        <w:drawing>
-          <wp:inline xmlns:a="http://schemas.openxmlformats.org/drawingml/2006/main" xmlns:pic="http://schemas.openxmlformats.org/drawingml/2006/picture">
-            <wp:extent cx="2286000" cy="5088835"/>
-            <wp:docPr id="11" name="Picture 11"/>
-            <wp:cNvGraphicFramePr>
-              <a:graphicFrameLocks noChangeAspect="1"/>
-            </wp:cNvGraphicFramePr>
-            <a:graphic>
-              <a:graphicData uri="http://schemas.openxmlformats.org/drawingml/2006/picture">
-                <pic:pic>
-                  <pic:nvPicPr>
-                    <pic:cNvPr id="0" name="WhatsApp Image 2025-11-30 at 15.08.21.jpeg"/>
-                    <pic:cNvPicPr/>
-                  </pic:nvPicPr>
-                  <pic:blipFill>
-                    <a:blip r:embed="rId21"/>
-                    <a:stretch>
-                      <a:fillRect/>
-                    </a:stretch>
-                  </pic:blipFill>
-                  <pic:spPr>
-                    <a:xfrm>
-                      <a:off x="0" y="0"/>
-                      <a:ext cx="2286000" cy="5088835"/>
-                    </a:xfrm>
-                    <a:prstGeom prst="rect"/>
-                  </pic:spPr>
-                </pic:pic>
-              </a:graphicData>
-            </a:graphic>
-          </wp:inline>
-        </w:drawing>
-      </w:r>
-    </w:p>
-    <w:p>
-      <w:pPr>
-        <w:jc w:val="center"/>
-      </w:pPr>
-      <w:r>
-        <w:rPr>
-          <w:i/>
-          <w:color w:val="646464"/>
-          <w:sz w:val="20"/>
-        </w:rPr>
-        <w:t>Form Setup Device - RTU</w:t>
-      </w:r>
-    </w:p>
+        <w:tblLook w:firstColumn="1" w:firstRow="1" w:lastColumn="0" w:lastRow="0" w:noHBand="0" w:noVBand="1" w:val="04A0"/>
+      </w:tblPr>
+      <w:tblGrid>
+        <w:gridCol w:w="4680"/>
+        <w:gridCol w:w="4680"/>
+      </w:tblGrid>
+      <w:tr>
+        <w:tc>
+          <w:tcPr>
+            <w:tcW w:type="dxa" w:w="4680"/>
+            <w:tcBorders/>
+          </w:tcPr>
+          <w:p>
+            <w:pPr>
+              <w:jc w:val="center"/>
+            </w:pPr>
+            <w:r>
+              <w:drawing>
+                <wp:inline xmlns:a="http://schemas.openxmlformats.org/drawingml/2006/main" xmlns:pic="http://schemas.openxmlformats.org/drawingml/2006/picture">
+                  <wp:extent cx="1645920" cy="3663961"/>
+                  <wp:docPr id="11" name="Picture 11"/>
+                  <wp:cNvGraphicFramePr>
+                    <a:graphicFrameLocks noChangeAspect="1"/>
+                  </wp:cNvGraphicFramePr>
+                  <a:graphic>
+                    <a:graphicData uri="http://schemas.openxmlformats.org/drawingml/2006/picture">
+                      <pic:pic>
+                        <pic:nvPicPr>
+                          <pic:cNvPr id="0" name="WhatsApp Image 2025-11-30 at 15.08.21.jpeg"/>
+                          <pic:cNvPicPr/>
+                        </pic:nvPicPr>
+                        <pic:blipFill>
+                          <a:blip r:embed="rId21"/>
+                          <a:stretch>
+                            <a:fillRect/>
+                          </a:stretch>
+                        </pic:blipFill>
+                        <pic:spPr>
+                          <a:xfrm>
+                            <a:off x="0" y="0"/>
+                            <a:ext cx="1645920" cy="3663961"/>
+                          </a:xfrm>
+                          <a:prstGeom prst="rect"/>
+                        </pic:spPr>
+                      </pic:pic>
+                    </a:graphicData>
+                  </a:graphic>
+                </wp:inline>
+              </w:drawing>
+            </w:r>
+          </w:p>
+        </w:tc>
+        <w:tc>
+          <w:tcPr>
+            <w:tcW w:type="dxa" w:w="4680"/>
+            <w:tcBorders/>
+          </w:tcPr>
+          <w:p>
+            <w:pPr>
+              <w:jc w:val="center"/>
+            </w:pPr>
+            <w:r>
+              <w:drawing>
+                <wp:inline xmlns:a="http://schemas.openxmlformats.org/drawingml/2006/main" xmlns:pic="http://schemas.openxmlformats.org/drawingml/2006/picture">
+                  <wp:extent cx="1645920" cy="3663961"/>
+                  <wp:docPr id="12" name="Picture 12"/>
+                  <wp:cNvGraphicFramePr>
+                    <a:graphicFrameLocks noChangeAspect="1"/>
+                  </wp:cNvGraphicFramePr>
+                  <a:graphic>
+                    <a:graphicData uri="http://schemas.openxmlformats.org/drawingml/2006/picture">
+                      <pic:pic>
+                        <pic:nvPicPr>
+                          <pic:cNvPr id="0" name="WhatsApp Image 2025-11-30 at 15.08.19.jpeg"/>
+                          <pic:cNvPicPr/>
+                        </pic:nvPicPr>
+                        <pic:blipFill>
+                          <a:blip r:embed="rId22"/>
+                          <a:stretch>
+                            <a:fillRect/>
+                          </a:stretch>
+                        </pic:blipFill>
+                        <pic:spPr>
+                          <a:xfrm>
+                            <a:off x="0" y="0"/>
+                            <a:ext cx="1645920" cy="3663961"/>
+                          </a:xfrm>
+                          <a:prstGeom prst="rect"/>
+                        </pic:spPr>
+                      </pic:pic>
+                    </a:graphicData>
+                  </a:graphic>
+                </wp:inline>
+              </w:drawing>
+            </w:r>
+          </w:p>
+        </w:tc>
+      </w:tr>
+      <w:tr>
+        <w:tc>
+          <w:tcPr>
+            <w:tcW w:type="dxa" w:w="4680"/>
+            <w:tcBorders/>
+          </w:tcPr>
+          <w:p>
+            <w:pPr>
+              <w:jc w:val="center"/>
+            </w:pPr>
+            <w:r>
+              <w:rPr>
+                <w:i/>
+                <w:color w:val="646464"/>
+                <w:sz w:val="18"/>
+              </w:rPr>
+              <w:t>Form Setup Device - RTU</w:t>
+            </w:r>
+          </w:p>
+        </w:tc>
+        <w:tc>
+          <w:tcPr>
+            <w:tcW w:type="dxa" w:w="4680"/>
+            <w:tcBorders/>
+          </w:tcPr>
+          <w:p>
+            <w:pPr>
+              <w:jc w:val="center"/>
+            </w:pPr>
+            <w:r>
+              <w:rPr>
+                <w:i/>
+                <w:color w:val="646464"/>
+                <w:sz w:val="18"/>
+              </w:rPr>
+              <w:t>Form Setup Device - Advanced</w:t>
+            </w:r>
+          </w:p>
+        </w:tc>
+      </w:tr>
+    </w:tbl>
     <w:p/>
     <w:p>
       <w:r>
-        <w:t>*Gambar 5.2: Form untuk menambah device baru - Mode Modbus RTU*</w:t>
+        <w:t>*Gambar 5.2-5.3: Form device Modbus RTU dan pengaturan lanjutan*</w:t>
       </w:r>
     </w:p>
     <w:p>
@@ -3632,76 +3723,12 @@
       </w:tr>
     </w:tbl>
     <w:p/>
-    <w:p/>
     <w:p>
       <w:pPr>
         <w:pStyle w:val="Heading2"/>
       </w:pPr>
       <w:r>
         <w:t>Pengaturan Lanjutan (Advanced Settings)</w:t>
-      </w:r>
-    </w:p>
-    <w:p>
-      <w:r>
-        <w:t>Scroll ke bawah untuk melihat pengaturan lanjutan.</w:t>
-      </w:r>
-    </w:p>
-    <w:p>
-      <w:pPr>
-        <w:jc w:val="center"/>
-      </w:pPr>
-      <w:r>
-        <w:drawing>
-          <wp:inline xmlns:a="http://schemas.openxmlformats.org/drawingml/2006/main" xmlns:pic="http://schemas.openxmlformats.org/drawingml/2006/picture">
-            <wp:extent cx="2286000" cy="5088835"/>
-            <wp:docPr id="12" name="Picture 12"/>
-            <wp:cNvGraphicFramePr>
-              <a:graphicFrameLocks noChangeAspect="1"/>
-            </wp:cNvGraphicFramePr>
-            <a:graphic>
-              <a:graphicData uri="http://schemas.openxmlformats.org/drawingml/2006/picture">
-                <pic:pic>
-                  <pic:nvPicPr>
-                    <pic:cNvPr id="0" name="WhatsApp Image 2025-11-30 at 15.08.19.jpeg"/>
-                    <pic:cNvPicPr/>
-                  </pic:nvPicPr>
-                  <pic:blipFill>
-                    <a:blip r:embed="rId22"/>
-                    <a:stretch>
-                      <a:fillRect/>
-                    </a:stretch>
-                  </pic:blipFill>
-                  <pic:spPr>
-                    <a:xfrm>
-                      <a:off x="0" y="0"/>
-                      <a:ext cx="2286000" cy="5088835"/>
-                    </a:xfrm>
-                    <a:prstGeom prst="rect"/>
-                  </pic:spPr>
-                </pic:pic>
-              </a:graphicData>
-            </a:graphic>
-          </wp:inline>
-        </w:drawing>
-      </w:r>
-    </w:p>
-    <w:p>
-      <w:pPr>
-        <w:jc w:val="center"/>
-      </w:pPr>
-      <w:r>
-        <w:rPr>
-          <w:i/>
-          <w:color w:val="646464"/>
-          <w:sz w:val="20"/>
-        </w:rPr>
-        <w:t>Form Setup Device - Advanced</w:t>
-      </w:r>
-    </w:p>
-    <w:p/>
-    <w:p>
-      <w:r>
-        <w:t>*Gambar 5.3: Pengaturan lanjutan device*</w:t>
       </w:r>
     </w:p>
     <w:tbl>
@@ -3898,62 +3925,153 @@
         <w:t>Jika device Anda menggunakan Modbus TCP (via Ethernet), pilih opsi tersebut.</w:t>
       </w:r>
     </w:p>
-    <w:p>
-      <w:pPr>
+    <w:tbl>
+      <w:tblPr>
+        <w:tblW w:type="auto" w:w="0"/>
         <w:jc w:val="center"/>
-      </w:pPr>
-      <w:r>
-        <w:drawing>
-          <wp:inline xmlns:a="http://schemas.openxmlformats.org/drawingml/2006/main" xmlns:pic="http://schemas.openxmlformats.org/drawingml/2006/picture">
-            <wp:extent cx="2286000" cy="5088835"/>
-            <wp:docPr id="13" name="Picture 13"/>
-            <wp:cNvGraphicFramePr>
-              <a:graphicFrameLocks noChangeAspect="1"/>
-            </wp:cNvGraphicFramePr>
-            <a:graphic>
-              <a:graphicData uri="http://schemas.openxmlformats.org/drawingml/2006/picture">
-                <pic:pic>
-                  <pic:nvPicPr>
-                    <pic:cNvPr id="0" name="WhatsApp Image 2025-11-30 at 15.08.20 (2).jpeg"/>
-                    <pic:cNvPicPr/>
-                  </pic:nvPicPr>
-                  <pic:blipFill>
-                    <a:blip r:embed="rId23"/>
-                    <a:stretch>
-                      <a:fillRect/>
-                    </a:stretch>
-                  </pic:blipFill>
-                  <pic:spPr>
-                    <a:xfrm>
-                      <a:off x="0" y="0"/>
-                      <a:ext cx="2286000" cy="5088835"/>
-                    </a:xfrm>
-                    <a:prstGeom prst="rect"/>
-                  </pic:spPr>
-                </pic:pic>
-              </a:graphicData>
-            </a:graphic>
-          </wp:inline>
-        </w:drawing>
-      </w:r>
-    </w:p>
-    <w:p>
-      <w:pPr>
-        <w:jc w:val="center"/>
-      </w:pPr>
-      <w:r>
-        <w:rPr>
-          <w:i/>
-          <w:color w:val="646464"/>
-          <w:sz w:val="20"/>
-        </w:rPr>
-        <w:t>Form Setup Device - TCP</w:t>
-      </w:r>
-    </w:p>
+        <w:tblLook w:firstColumn="1" w:firstRow="1" w:lastColumn="0" w:lastRow="0" w:noHBand="0" w:noVBand="1" w:val="04A0"/>
+      </w:tblPr>
+      <w:tblGrid>
+        <w:gridCol w:w="4680"/>
+        <w:gridCol w:w="4680"/>
+      </w:tblGrid>
+      <w:tr>
+        <w:tc>
+          <w:tcPr>
+            <w:tcW w:type="dxa" w:w="4680"/>
+            <w:tcBorders/>
+          </w:tcPr>
+          <w:p>
+            <w:pPr>
+              <w:jc w:val="center"/>
+            </w:pPr>
+            <w:r>
+              <w:drawing>
+                <wp:inline xmlns:a="http://schemas.openxmlformats.org/drawingml/2006/main" xmlns:pic="http://schemas.openxmlformats.org/drawingml/2006/picture">
+                  <wp:extent cx="1645920" cy="3663961"/>
+                  <wp:docPr id="13" name="Picture 13"/>
+                  <wp:cNvGraphicFramePr>
+                    <a:graphicFrameLocks noChangeAspect="1"/>
+                  </wp:cNvGraphicFramePr>
+                  <a:graphic>
+                    <a:graphicData uri="http://schemas.openxmlformats.org/drawingml/2006/picture">
+                      <pic:pic>
+                        <pic:nvPicPr>
+                          <pic:cNvPr id="0" name="WhatsApp Image 2025-11-30 at 15.08.20 (2).jpeg"/>
+                          <pic:cNvPicPr/>
+                        </pic:nvPicPr>
+                        <pic:blipFill>
+                          <a:blip r:embed="rId23"/>
+                          <a:stretch>
+                            <a:fillRect/>
+                          </a:stretch>
+                        </pic:blipFill>
+                        <pic:spPr>
+                          <a:xfrm>
+                            <a:off x="0" y="0"/>
+                            <a:ext cx="1645920" cy="3663961"/>
+                          </a:xfrm>
+                          <a:prstGeom prst="rect"/>
+                        </pic:spPr>
+                      </pic:pic>
+                    </a:graphicData>
+                  </a:graphic>
+                </wp:inline>
+              </w:drawing>
+            </w:r>
+          </w:p>
+        </w:tc>
+        <w:tc>
+          <w:tcPr>
+            <w:tcW w:type="dxa" w:w="4680"/>
+            <w:tcBorders/>
+          </w:tcPr>
+          <w:p>
+            <w:pPr>
+              <w:jc w:val="center"/>
+            </w:pPr>
+            <w:r>
+              <w:drawing>
+                <wp:inline xmlns:a="http://schemas.openxmlformats.org/drawingml/2006/main" xmlns:pic="http://schemas.openxmlformats.org/drawingml/2006/picture">
+                  <wp:extent cx="1645920" cy="3663961"/>
+                  <wp:docPr id="14" name="Picture 14"/>
+                  <wp:cNvGraphicFramePr>
+                    <a:graphicFrameLocks noChangeAspect="1"/>
+                  </wp:cNvGraphicFramePr>
+                  <a:graphic>
+                    <a:graphicData uri="http://schemas.openxmlformats.org/drawingml/2006/picture">
+                      <pic:pic>
+                        <pic:nvPicPr>
+                          <pic:cNvPr id="0" name="WhatsApp Image 2025-11-30 at 15.08.20 (1).jpeg"/>
+                          <pic:cNvPicPr/>
+                        </pic:nvPicPr>
+                        <pic:blipFill>
+                          <a:blip r:embed="rId24"/>
+                          <a:stretch>
+                            <a:fillRect/>
+                          </a:stretch>
+                        </pic:blipFill>
+                        <pic:spPr>
+                          <a:xfrm>
+                            <a:off x="0" y="0"/>
+                            <a:ext cx="1645920" cy="3663961"/>
+                          </a:xfrm>
+                          <a:prstGeom prst="rect"/>
+                        </pic:spPr>
+                      </pic:pic>
+                    </a:graphicData>
+                  </a:graphic>
+                </wp:inline>
+              </w:drawing>
+            </w:r>
+          </w:p>
+        </w:tc>
+      </w:tr>
+      <w:tr>
+        <w:tc>
+          <w:tcPr>
+            <w:tcW w:type="dxa" w:w="4680"/>
+            <w:tcBorders/>
+          </w:tcPr>
+          <w:p>
+            <w:pPr>
+              <w:jc w:val="center"/>
+            </w:pPr>
+            <w:r>
+              <w:rPr>
+                <w:i/>
+                <w:color w:val="646464"/>
+                <w:sz w:val="18"/>
+              </w:rPr>
+              <w:t>Form Setup Device - TCP</w:t>
+            </w:r>
+          </w:p>
+        </w:tc>
+        <w:tc>
+          <w:tcPr>
+            <w:tcW w:type="dxa" w:w="4680"/>
+            <w:tcBorders/>
+          </w:tcPr>
+          <w:p>
+            <w:pPr>
+              <w:jc w:val="center"/>
+            </w:pPr>
+            <w:r>
+              <w:rPr>
+                <w:i/>
+                <w:color w:val="646464"/>
+                <w:sz w:val="18"/>
+              </w:rPr>
+              <w:t>Form Setup Device - TCP Advanced</w:t>
+            </w:r>
+          </w:p>
+        </w:tc>
+      </w:tr>
+    </w:tbl>
     <w:p/>
     <w:p>
       <w:r>
-        <w:t>*Gambar 5.4: Form device untuk Modbus TCP*</w:t>
+        <w:t>*Gambar 5.4-5.5: Form device Modbus TCP dan pengaturan lanjutan*</w:t>
       </w:r>
     </w:p>
     <w:tbl>
@@ -4095,64 +4213,6 @@
       </w:tr>
     </w:tbl>
     <w:p/>
-    <w:p>
-      <w:pPr>
-        <w:jc w:val="center"/>
-      </w:pPr>
-      <w:r>
-        <w:drawing>
-          <wp:inline xmlns:a="http://schemas.openxmlformats.org/drawingml/2006/main" xmlns:pic="http://schemas.openxmlformats.org/drawingml/2006/picture">
-            <wp:extent cx="2286000" cy="5088835"/>
-            <wp:docPr id="14" name="Picture 14"/>
-            <wp:cNvGraphicFramePr>
-              <a:graphicFrameLocks noChangeAspect="1"/>
-            </wp:cNvGraphicFramePr>
-            <a:graphic>
-              <a:graphicData uri="http://schemas.openxmlformats.org/drawingml/2006/picture">
-                <pic:pic>
-                  <pic:nvPicPr>
-                    <pic:cNvPr id="0" name="WhatsApp Image 2025-11-30 at 15.08.20 (1).jpeg"/>
-                    <pic:cNvPicPr/>
-                  </pic:nvPicPr>
-                  <pic:blipFill>
-                    <a:blip r:embed="rId24"/>
-                    <a:stretch>
-                      <a:fillRect/>
-                    </a:stretch>
-                  </pic:blipFill>
-                  <pic:spPr>
-                    <a:xfrm>
-                      <a:off x="0" y="0"/>
-                      <a:ext cx="2286000" cy="5088835"/>
-                    </a:xfrm>
-                    <a:prstGeom prst="rect"/>
-                  </pic:spPr>
-                </pic:pic>
-              </a:graphicData>
-            </a:graphic>
-          </wp:inline>
-        </w:drawing>
-      </w:r>
-    </w:p>
-    <w:p>
-      <w:pPr>
-        <w:jc w:val="center"/>
-      </w:pPr>
-      <w:r>
-        <w:rPr>
-          <w:i/>
-          <w:color w:val="646464"/>
-          <w:sz w:val="20"/>
-        </w:rPr>
-        <w:t>Form Setup Device - TCP Advanced</w:t>
-      </w:r>
-    </w:p>
-    <w:p/>
-    <w:p>
-      <w:r>
-        <w:t>*Gambar 5.5: Pengaturan lanjutan Modbus TCP*</w:t>
-      </w:r>
-    </w:p>
     <w:p/>
     <w:p>
       <w:pPr>
@@ -4174,7 +4234,7 @@
       <w:r>
         <w:drawing>
           <wp:inline xmlns:a="http://schemas.openxmlformats.org/drawingml/2006/main" xmlns:pic="http://schemas.openxmlformats.org/drawingml/2006/picture">
-            <wp:extent cx="2286000" cy="5088835"/>
+            <wp:extent cx="1645920" cy="3663961"/>
             <wp:docPr id="15" name="Picture 15"/>
             <wp:cNvGraphicFramePr>
               <a:graphicFrameLocks noChangeAspect="1"/>
@@ -4195,7 +4255,7 @@
                   <pic:spPr>
                     <a:xfrm>
                       <a:off x="0" y="0"/>
-                      <a:ext cx="2286000" cy="5088835"/>
+                      <a:ext cx="1645920" cy="3663961"/>
                     </a:xfrm>
                     <a:prstGeom prst="rect"/>
                   </pic:spPr>
@@ -4246,7 +4306,7 @@
       <w:r>
         <w:drawing>
           <wp:inline xmlns:a="http://schemas.openxmlformats.org/drawingml/2006/main" xmlns:pic="http://schemas.openxmlformats.org/drawingml/2006/picture">
-            <wp:extent cx="2286000" cy="5088835"/>
+            <wp:extent cx="1645920" cy="3663961"/>
             <wp:docPr id="16" name="Picture 16"/>
             <wp:cNvGraphicFramePr>
               <a:graphicFrameLocks noChangeAspect="1"/>
@@ -4267,7 +4327,7 @@
                   <pic:spPr>
                     <a:xfrm>
                       <a:off x="0" y="0"/>
-                      <a:ext cx="2286000" cy="5088835"/>
+                      <a:ext cx="1645920" cy="3663961"/>
                     </a:xfrm>
                     <a:prstGeom prst="rect"/>
                   </pic:spPr>
@@ -4371,7 +4431,7 @@
       <w:r>
         <w:drawing>
           <wp:inline xmlns:a="http://schemas.openxmlformats.org/drawingml/2006/main" xmlns:pic="http://schemas.openxmlformats.org/drawingml/2006/picture">
-            <wp:extent cx="2286000" cy="5088835"/>
+            <wp:extent cx="1645920" cy="3663961"/>
             <wp:docPr id="17" name="Picture 17"/>
             <wp:cNvGraphicFramePr>
               <a:graphicFrameLocks noChangeAspect="1"/>
@@ -4392,7 +4452,7 @@
                   <pic:spPr>
                     <a:xfrm>
                       <a:off x="0" y="0"/>
-                      <a:ext cx="2286000" cy="5088835"/>
+                      <a:ext cx="1645920" cy="3663961"/>
                     </a:xfrm>
                     <a:prstGeom prst="rect"/>
                   </pic:spPr>
@@ -4469,7 +4529,7 @@
       <w:r>
         <w:drawing>
           <wp:inline xmlns:a="http://schemas.openxmlformats.org/drawingml/2006/main" xmlns:pic="http://schemas.openxmlformats.org/drawingml/2006/picture">
-            <wp:extent cx="2286000" cy="5088835"/>
+            <wp:extent cx="1645920" cy="3663961"/>
             <wp:docPr id="18" name="Picture 18"/>
             <wp:cNvGraphicFramePr>
               <a:graphicFrameLocks noChangeAspect="1"/>
@@ -4490,7 +4550,7 @@
                   <pic:spPr>
                     <a:xfrm>
                       <a:off x="0" y="0"/>
-                      <a:ext cx="2286000" cy="5088835"/>
+                      <a:ext cx="1645920" cy="3663961"/>
                     </a:xfrm>
                     <a:prstGeom prst="rect"/>
                   </pic:spPr>
@@ -4541,7 +4601,7 @@
       <w:r>
         <w:drawing>
           <wp:inline xmlns:a="http://schemas.openxmlformats.org/drawingml/2006/main" xmlns:pic="http://schemas.openxmlformats.org/drawingml/2006/picture">
-            <wp:extent cx="2286000" cy="5088835"/>
+            <wp:extent cx="1645920" cy="3663961"/>
             <wp:docPr id="19" name="Picture 19"/>
             <wp:cNvGraphicFramePr>
               <a:graphicFrameLocks noChangeAspect="1"/>
@@ -4562,7 +4622,7 @@
                   <pic:spPr>
                     <a:xfrm>
                       <a:off x="0" y="0"/>
-                      <a:ext cx="2286000" cy="5088835"/>
+                      <a:ext cx="1645920" cy="3663961"/>
                     </a:xfrm>
                     <a:prstGeom prst="rect"/>
                   </pic:spPr>
@@ -4613,7 +4673,7 @@
       <w:r>
         <w:drawing>
           <wp:inline xmlns:a="http://schemas.openxmlformats.org/drawingml/2006/main" xmlns:pic="http://schemas.openxmlformats.org/drawingml/2006/picture">
-            <wp:extent cx="2286000" cy="5088835"/>
+            <wp:extent cx="1645920" cy="3663961"/>
             <wp:docPr id="20" name="Picture 20"/>
             <wp:cNvGraphicFramePr>
               <a:graphicFrameLocks noChangeAspect="1"/>
@@ -4634,7 +4694,7 @@
                   <pic:spPr>
                     <a:xfrm>
                       <a:off x="0" y="0"/>
-                      <a:ext cx="2286000" cy="5088835"/>
+                      <a:ext cx="1645920" cy="3663961"/>
                     </a:xfrm>
                     <a:prstGeom prst="rect"/>
                   </pic:spPr>
@@ -5372,7 +5432,7 @@
       <w:r>
         <w:drawing>
           <wp:inline xmlns:a="http://schemas.openxmlformats.org/drawingml/2006/main" xmlns:pic="http://schemas.openxmlformats.org/drawingml/2006/picture">
-            <wp:extent cx="2286000" cy="5088835"/>
+            <wp:extent cx="1645920" cy="3663961"/>
             <wp:docPr id="21" name="Picture 21"/>
             <wp:cNvGraphicFramePr>
               <a:graphicFrameLocks noChangeAspect="1"/>
@@ -5393,7 +5453,7 @@
                   <pic:spPr>
                     <a:xfrm>
                       <a:off x="0" y="0"/>
-                      <a:ext cx="2286000" cy="5088835"/>
+                      <a:ext cx="1645920" cy="3663961"/>
                     </a:xfrm>
                     <a:prstGeom prst="rect"/>
                   </pic:spPr>
@@ -5633,120 +5693,153 @@
         <w:t>Register yang sudah ditambahkan akan muncul di daftar.</w:t>
       </w:r>
     </w:p>
-    <w:p>
-      <w:pPr>
+    <w:tbl>
+      <w:tblPr>
+        <w:tblW w:type="auto" w:w="0"/>
         <w:jc w:val="center"/>
-      </w:pPr>
-      <w:r>
-        <w:drawing>
-          <wp:inline xmlns:a="http://schemas.openxmlformats.org/drawingml/2006/main" xmlns:pic="http://schemas.openxmlformats.org/drawingml/2006/picture">
-            <wp:extent cx="2286000" cy="5088835"/>
-            <wp:docPr id="22" name="Picture 22"/>
-            <wp:cNvGraphicFramePr>
-              <a:graphicFrameLocks noChangeAspect="1"/>
-            </wp:cNvGraphicFramePr>
-            <a:graphic>
-              <a:graphicData uri="http://schemas.openxmlformats.org/drawingml/2006/picture">
-                <pic:pic>
-                  <pic:nvPicPr>
-                    <pic:cNvPr id="0" name="WhatsApp Image 2025-11-30 at 15.08.23 (1).jpeg"/>
-                    <pic:cNvPicPr/>
-                  </pic:nvPicPr>
-                  <pic:blipFill>
-                    <a:blip r:embed="rId32"/>
-                    <a:stretch>
-                      <a:fillRect/>
-                    </a:stretch>
-                  </pic:blipFill>
-                  <pic:spPr>
-                    <a:xfrm>
-                      <a:off x="0" y="0"/>
-                      <a:ext cx="2286000" cy="5088835"/>
-                    </a:xfrm>
-                    <a:prstGeom prst="rect"/>
-                  </pic:spPr>
-                </pic:pic>
-              </a:graphicData>
-            </a:graphic>
-          </wp:inline>
-        </w:drawing>
-      </w:r>
-    </w:p>
-    <w:p>
-      <w:pPr>
-        <w:jc w:val="center"/>
-      </w:pPr>
-      <w:r>
-        <w:rPr>
-          <w:i/>
-          <w:color w:val="646464"/>
-          <w:sz w:val="20"/>
-        </w:rPr>
-        <w:t>Register List</w:t>
-      </w:r>
-    </w:p>
+        <w:tblLook w:firstColumn="1" w:firstRow="1" w:lastColumn="0" w:lastRow="0" w:noHBand="0" w:noVBand="1" w:val="04A0"/>
+      </w:tblPr>
+      <w:tblGrid>
+        <w:gridCol w:w="4680"/>
+        <w:gridCol w:w="4680"/>
+      </w:tblGrid>
+      <w:tr>
+        <w:tc>
+          <w:tcPr>
+            <w:tcW w:type="dxa" w:w="4680"/>
+            <w:tcBorders/>
+          </w:tcPr>
+          <w:p>
+            <w:pPr>
+              <w:jc w:val="center"/>
+            </w:pPr>
+            <w:r>
+              <w:drawing>
+                <wp:inline xmlns:a="http://schemas.openxmlformats.org/drawingml/2006/main" xmlns:pic="http://schemas.openxmlformats.org/drawingml/2006/picture">
+                  <wp:extent cx="1645920" cy="3663961"/>
+                  <wp:docPr id="22" name="Picture 22"/>
+                  <wp:cNvGraphicFramePr>
+                    <a:graphicFrameLocks noChangeAspect="1"/>
+                  </wp:cNvGraphicFramePr>
+                  <a:graphic>
+                    <a:graphicData uri="http://schemas.openxmlformats.org/drawingml/2006/picture">
+                      <pic:pic>
+                        <pic:nvPicPr>
+                          <pic:cNvPr id="0" name="WhatsApp Image 2025-11-30 at 15.08.23 (1).jpeg"/>
+                          <pic:cNvPicPr/>
+                        </pic:nvPicPr>
+                        <pic:blipFill>
+                          <a:blip r:embed="rId32"/>
+                          <a:stretch>
+                            <a:fillRect/>
+                          </a:stretch>
+                        </pic:blipFill>
+                        <pic:spPr>
+                          <a:xfrm>
+                            <a:off x="0" y="0"/>
+                            <a:ext cx="1645920" cy="3663961"/>
+                          </a:xfrm>
+                          <a:prstGeom prst="rect"/>
+                        </pic:spPr>
+                      </pic:pic>
+                    </a:graphicData>
+                  </a:graphic>
+                </wp:inline>
+              </w:drawing>
+            </w:r>
+          </w:p>
+        </w:tc>
+        <w:tc>
+          <w:tcPr>
+            <w:tcW w:type="dxa" w:w="4680"/>
+            <w:tcBorders/>
+          </w:tcPr>
+          <w:p>
+            <w:pPr>
+              <w:jc w:val="center"/>
+            </w:pPr>
+            <w:r>
+              <w:drawing>
+                <wp:inline xmlns:a="http://schemas.openxmlformats.org/drawingml/2006/main" xmlns:pic="http://schemas.openxmlformats.org/drawingml/2006/picture">
+                  <wp:extent cx="1645920" cy="3663961"/>
+                  <wp:docPr id="23" name="Picture 23"/>
+                  <wp:cNvGraphicFramePr>
+                    <a:graphicFrameLocks noChangeAspect="1"/>
+                  </wp:cNvGraphicFramePr>
+                  <a:graphic>
+                    <a:graphicData uri="http://schemas.openxmlformats.org/drawingml/2006/picture">
+                      <pic:pic>
+                        <pic:nvPicPr>
+                          <pic:cNvPr id="0" name="WhatsApp Image 2025-11-30 at 15.08.23 (2).jpeg"/>
+                          <pic:cNvPicPr/>
+                        </pic:nvPicPr>
+                        <pic:blipFill>
+                          <a:blip r:embed="rId33"/>
+                          <a:stretch>
+                            <a:fillRect/>
+                          </a:stretch>
+                        </pic:blipFill>
+                        <pic:spPr>
+                          <a:xfrm>
+                            <a:off x="0" y="0"/>
+                            <a:ext cx="1645920" cy="3663961"/>
+                          </a:xfrm>
+                          <a:prstGeom prst="rect"/>
+                        </pic:spPr>
+                      </pic:pic>
+                    </a:graphicData>
+                  </a:graphic>
+                </wp:inline>
+              </w:drawing>
+            </w:r>
+          </w:p>
+        </w:tc>
+      </w:tr>
+      <w:tr>
+        <w:tc>
+          <w:tcPr>
+            <w:tcW w:type="dxa" w:w="4680"/>
+            <w:tcBorders/>
+          </w:tcPr>
+          <w:p>
+            <w:pPr>
+              <w:jc w:val="center"/>
+            </w:pPr>
+            <w:r>
+              <w:rPr>
+                <w:i/>
+                <w:color w:val="646464"/>
+                <w:sz w:val="18"/>
+              </w:rPr>
+              <w:t>Register List</w:t>
+            </w:r>
+          </w:p>
+        </w:tc>
+        <w:tc>
+          <w:tcPr>
+            <w:tcW w:type="dxa" w:w="4680"/>
+            <w:tcBorders/>
+          </w:tcPr>
+          <w:p>
+            <w:pPr>
+              <w:jc w:val="center"/>
+            </w:pPr>
+            <w:r>
+              <w:rPr>
+                <w:i/>
+                <w:color w:val="646464"/>
+                <w:sz w:val="18"/>
+              </w:rPr>
+              <w:t>Register List Expanded</w:t>
+            </w:r>
+          </w:p>
+        </w:tc>
+      </w:tr>
+    </w:tbl>
     <w:p/>
     <w:p>
       <w:r>
-        <w:t>*Gambar 6.5: Daftar register yang sudah dikonfigurasi*</w:t>
-      </w:r>
-    </w:p>
-    <w:p>
-      <w:pPr>
-        <w:jc w:val="center"/>
-      </w:pPr>
-      <w:r>
-        <w:drawing>
-          <wp:inline xmlns:a="http://schemas.openxmlformats.org/drawingml/2006/main" xmlns:pic="http://schemas.openxmlformats.org/drawingml/2006/picture">
-            <wp:extent cx="2286000" cy="5088835"/>
-            <wp:docPr id="23" name="Picture 23"/>
-            <wp:cNvGraphicFramePr>
-              <a:graphicFrameLocks noChangeAspect="1"/>
-            </wp:cNvGraphicFramePr>
-            <a:graphic>
-              <a:graphicData uri="http://schemas.openxmlformats.org/drawingml/2006/picture">
-                <pic:pic>
-                  <pic:nvPicPr>
-                    <pic:cNvPr id="0" name="WhatsApp Image 2025-11-30 at 15.08.23 (2).jpeg"/>
-                    <pic:cNvPicPr/>
-                  </pic:nvPicPr>
-                  <pic:blipFill>
-                    <a:blip r:embed="rId33"/>
-                    <a:stretch>
-                      <a:fillRect/>
-                    </a:stretch>
-                  </pic:blipFill>
-                  <pic:spPr>
-                    <a:xfrm>
-                      <a:off x="0" y="0"/>
-                      <a:ext cx="2286000" cy="5088835"/>
-                    </a:xfrm>
-                    <a:prstGeom prst="rect"/>
-                  </pic:spPr>
-                </pic:pic>
-              </a:graphicData>
-            </a:graphic>
-          </wp:inline>
-        </w:drawing>
-      </w:r>
-    </w:p>
-    <w:p>
-      <w:pPr>
-        <w:jc w:val="center"/>
-      </w:pPr>
-      <w:r>
-        <w:rPr>
-          <w:i/>
-          <w:color w:val="646464"/>
-          <w:sz w:val="20"/>
-        </w:rPr>
-        <w:t>Register List Expanded</w:t>
-      </w:r>
-    </w:p>
-    <w:p/>
-    <w:p>
-      <w:r>
-        <w:t>*Gambar 6.6: Tampilan daftar register dengan detail*</w:t>
+        <w:t>*Gambar 6.5-6.6: Daftar register dan tampilan detail*</w:t>
       </w:r>
     </w:p>
     <w:p/>
@@ -5791,7 +5884,7 @@
       <w:r>
         <w:drawing>
           <wp:inline xmlns:a="http://schemas.openxmlformats.org/drawingml/2006/main" xmlns:pic="http://schemas.openxmlformats.org/drawingml/2006/picture">
-            <wp:extent cx="2286000" cy="5088835"/>
+            <wp:extent cx="1645920" cy="3663961"/>
             <wp:docPr id="24" name="Picture 24"/>
             <wp:cNvGraphicFramePr>
               <a:graphicFrameLocks noChangeAspect="1"/>
@@ -5812,7 +5905,7 @@
                   <pic:spPr>
                     <a:xfrm>
                       <a:off x="0" y="0"/>
-                      <a:ext cx="2286000" cy="5088835"/>
+                      <a:ext cx="1645920" cy="3663961"/>
                     </a:xfrm>
                     <a:prstGeom prst="rect"/>
                   </pic:spPr>
@@ -5982,65 +6075,161 @@
         <w:pStyle w:val="Heading2"/>
       </w:pPr>
       <w:r>
-        <w:t>Tab Network - Pengaturan WiFi</w:t>
+        <w:t>Tab Network - Pengaturan WiFi &amp; Ethernet</w:t>
+      </w:r>
+    </w:p>
+    <w:tbl>
+      <w:tblPr>
+        <w:tblW w:type="auto" w:w="0"/>
+        <w:jc w:val="center"/>
+        <w:tblLook w:firstColumn="1" w:firstRow="1" w:lastColumn="0" w:lastRow="0" w:noHBand="0" w:noVBand="1" w:val="04A0"/>
+      </w:tblPr>
+      <w:tblGrid>
+        <w:gridCol w:w="4680"/>
+        <w:gridCol w:w="4680"/>
+      </w:tblGrid>
+      <w:tr>
+        <w:tc>
+          <w:tcPr>
+            <w:tcW w:type="dxa" w:w="4680"/>
+            <w:tcBorders/>
+          </w:tcPr>
+          <w:p>
+            <w:pPr>
+              <w:jc w:val="center"/>
+            </w:pPr>
+            <w:r>
+              <w:drawing>
+                <wp:inline xmlns:a="http://schemas.openxmlformats.org/drawingml/2006/main" xmlns:pic="http://schemas.openxmlformats.org/drawingml/2006/picture">
+                  <wp:extent cx="1645920" cy="3663961"/>
+                  <wp:docPr id="25" name="Picture 25"/>
+                  <wp:cNvGraphicFramePr>
+                    <a:graphicFrameLocks noChangeAspect="1"/>
+                  </wp:cNvGraphicFramePr>
+                  <a:graphic>
+                    <a:graphicData uri="http://schemas.openxmlformats.org/drawingml/2006/picture">
+                      <pic:pic>
+                        <pic:nvPicPr>
+                          <pic:cNvPr id="0" name="WhatsApp Image 2025-11-30 at 15.08.24 (1).jpeg"/>
+                          <pic:cNvPicPr/>
+                        </pic:nvPicPr>
+                        <pic:blipFill>
+                          <a:blip r:embed="rId35"/>
+                          <a:stretch>
+                            <a:fillRect/>
+                          </a:stretch>
+                        </pic:blipFill>
+                        <pic:spPr>
+                          <a:xfrm>
+                            <a:off x="0" y="0"/>
+                            <a:ext cx="1645920" cy="3663961"/>
+                          </a:xfrm>
+                          <a:prstGeom prst="rect"/>
+                        </pic:spPr>
+                      </pic:pic>
+                    </a:graphicData>
+                  </a:graphic>
+                </wp:inline>
+              </w:drawing>
+            </w:r>
+          </w:p>
+        </w:tc>
+        <w:tc>
+          <w:tcPr>
+            <w:tcW w:type="dxa" w:w="4680"/>
+            <w:tcBorders/>
+          </w:tcPr>
+          <w:p>
+            <w:pPr>
+              <w:jc w:val="center"/>
+            </w:pPr>
+            <w:r>
+              <w:drawing>
+                <wp:inline xmlns:a="http://schemas.openxmlformats.org/drawingml/2006/main" xmlns:pic="http://schemas.openxmlformats.org/drawingml/2006/picture">
+                  <wp:extent cx="1645920" cy="3663961"/>
+                  <wp:docPr id="26" name="Picture 26"/>
+                  <wp:cNvGraphicFramePr>
+                    <a:graphicFrameLocks noChangeAspect="1"/>
+                  </wp:cNvGraphicFramePr>
+                  <a:graphic>
+                    <a:graphicData uri="http://schemas.openxmlformats.org/drawingml/2006/picture">
+                      <pic:pic>
+                        <pic:nvPicPr>
+                          <pic:cNvPr id="0" name="WhatsApp Image 2025-11-30 at 15.08.24 (2).jpeg"/>
+                          <pic:cNvPicPr/>
+                        </pic:nvPicPr>
+                        <pic:blipFill>
+                          <a:blip r:embed="rId36"/>
+                          <a:stretch>
+                            <a:fillRect/>
+                          </a:stretch>
+                        </pic:blipFill>
+                        <pic:spPr>
+                          <a:xfrm>
+                            <a:off x="0" y="0"/>
+                            <a:ext cx="1645920" cy="3663961"/>
+                          </a:xfrm>
+                          <a:prstGeom prst="rect"/>
+                        </pic:spPr>
+                      </pic:pic>
+                    </a:graphicData>
+                  </a:graphic>
+                </wp:inline>
+              </w:drawing>
+            </w:r>
+          </w:p>
+        </w:tc>
+      </w:tr>
+      <w:tr>
+        <w:tc>
+          <w:tcPr>
+            <w:tcW w:type="dxa" w:w="4680"/>
+            <w:tcBorders/>
+          </w:tcPr>
+          <w:p>
+            <w:pPr>
+              <w:jc w:val="center"/>
+            </w:pPr>
+            <w:r>
+              <w:rPr>
+                <w:i/>
+                <w:color w:val="646464"/>
+                <w:sz w:val="18"/>
+              </w:rPr>
+              <w:t>Network Settings</w:t>
+            </w:r>
+          </w:p>
+        </w:tc>
+        <w:tc>
+          <w:tcPr>
+            <w:tcW w:type="dxa" w:w="4680"/>
+            <w:tcBorders/>
+          </w:tcPr>
+          <w:p>
+            <w:pPr>
+              <w:jc w:val="center"/>
+            </w:pPr>
+            <w:r>
+              <w:rPr>
+                <w:i/>
+                <w:color w:val="646464"/>
+                <w:sz w:val="18"/>
+              </w:rPr>
+              <w:t>Ethernet Settings</w:t>
+            </w:r>
+          </w:p>
+        </w:tc>
+      </w:tr>
+    </w:tbl>
+    <w:p/>
+    <w:p>
+      <w:r>
+        <w:t>*Gambar 7.2-7.3: Pengaturan WiFi dan Ethernet*</w:t>
       </w:r>
     </w:p>
     <w:p>
-      <w:pPr>
-        <w:jc w:val="center"/>
-      </w:pPr>
       <w:r>
-        <w:drawing>
-          <wp:inline xmlns:a="http://schemas.openxmlformats.org/drawingml/2006/main" xmlns:pic="http://schemas.openxmlformats.org/drawingml/2006/picture">
-            <wp:extent cx="2286000" cy="5088835"/>
-            <wp:docPr id="25" name="Picture 25"/>
-            <wp:cNvGraphicFramePr>
-              <a:graphicFrameLocks noChangeAspect="1"/>
-            </wp:cNvGraphicFramePr>
-            <a:graphic>
-              <a:graphicData uri="http://schemas.openxmlformats.org/drawingml/2006/picture">
-                <pic:pic>
-                  <pic:nvPicPr>
-                    <pic:cNvPr id="0" name="WhatsApp Image 2025-11-30 at 15.08.24 (1).jpeg"/>
-                    <pic:cNvPicPr/>
-                  </pic:nvPicPr>
-                  <pic:blipFill>
-                    <a:blip r:embed="rId35"/>
-                    <a:stretch>
-                      <a:fillRect/>
-                    </a:stretch>
-                  </pic:blipFill>
-                  <pic:spPr>
-                    <a:xfrm>
-                      <a:off x="0" y="0"/>
-                      <a:ext cx="2286000" cy="5088835"/>
-                    </a:xfrm>
-                    <a:prstGeom prst="rect"/>
-                  </pic:spPr>
-                </pic:pic>
-              </a:graphicData>
-            </a:graphic>
-          </wp:inline>
-        </w:drawing>
-      </w:r>
-    </w:p>
-    <w:p>
-      <w:pPr>
-        <w:jc w:val="center"/>
-      </w:pPr>
-      <w:r>
-        <w:rPr>
-          <w:i/>
-          <w:color w:val="646464"/>
-          <w:sz w:val="20"/>
-        </w:rPr>
-        <w:t>Network Settings</w:t>
-      </w:r>
-    </w:p>
-    <w:p/>
-    <w:p>
-      <w:r>
-        <w:t>*Gambar 7.2: Pengaturan jaringan WiFi*</w:t>
+        <w:t>Pengaturan WiFi:</w:t>
       </w:r>
     </w:p>
     <w:tbl>
@@ -6182,71 +6371,9 @@
       </w:tr>
     </w:tbl>
     <w:p/>
-    <w:p/>
-    <w:p>
-      <w:pPr>
-        <w:pStyle w:val="Heading2"/>
-      </w:pPr>
-      <w:r>
-        <w:t>Tab Network - Pengaturan Ethernet</w:t>
-      </w:r>
-    </w:p>
-    <w:p>
-      <w:pPr>
-        <w:jc w:val="center"/>
-      </w:pPr>
-      <w:r>
-        <w:drawing>
-          <wp:inline xmlns:a="http://schemas.openxmlformats.org/drawingml/2006/main" xmlns:pic="http://schemas.openxmlformats.org/drawingml/2006/picture">
-            <wp:extent cx="2286000" cy="5088835"/>
-            <wp:docPr id="26" name="Picture 26"/>
-            <wp:cNvGraphicFramePr>
-              <a:graphicFrameLocks noChangeAspect="1"/>
-            </wp:cNvGraphicFramePr>
-            <a:graphic>
-              <a:graphicData uri="http://schemas.openxmlformats.org/drawingml/2006/picture">
-                <pic:pic>
-                  <pic:nvPicPr>
-                    <pic:cNvPr id="0" name="WhatsApp Image 2025-11-30 at 15.08.24 (2).jpeg"/>
-                    <pic:cNvPicPr/>
-                  </pic:nvPicPr>
-                  <pic:blipFill>
-                    <a:blip r:embed="rId36"/>
-                    <a:stretch>
-                      <a:fillRect/>
-                    </a:stretch>
-                  </pic:blipFill>
-                  <pic:spPr>
-                    <a:xfrm>
-                      <a:off x="0" y="0"/>
-                      <a:ext cx="2286000" cy="5088835"/>
-                    </a:xfrm>
-                    <a:prstGeom prst="rect"/>
-                  </pic:spPr>
-                </pic:pic>
-              </a:graphicData>
-            </a:graphic>
-          </wp:inline>
-        </w:drawing>
-      </w:r>
-    </w:p>
-    <w:p>
-      <w:pPr>
-        <w:jc w:val="center"/>
-      </w:pPr>
-      <w:r>
-        <w:rPr>
-          <w:i/>
-          <w:color w:val="646464"/>
-          <w:sz w:val="20"/>
-        </w:rPr>
-        <w:t>Ethernet Settings</w:t>
-      </w:r>
-    </w:p>
-    <w:p/>
     <w:p>
       <w:r>
-        <w:t>*Gambar 7.3: Pengaturan Ethernet*</w:t>
+        <w:t>Pengaturan Ethernet:</w:t>
       </w:r>
     </w:p>
     <w:p>
@@ -6497,62 +6624,153 @@
         <w:t>Tab MQTT - Pengaturan Cloud</w:t>
       </w:r>
     </w:p>
-    <w:p>
-      <w:pPr>
+    <w:tbl>
+      <w:tblPr>
+        <w:tblW w:type="auto" w:w="0"/>
         <w:jc w:val="center"/>
-      </w:pPr>
-      <w:r>
-        <w:drawing>
-          <wp:inline xmlns:a="http://schemas.openxmlformats.org/drawingml/2006/main" xmlns:pic="http://schemas.openxmlformats.org/drawingml/2006/picture">
-            <wp:extent cx="2286000" cy="5088835"/>
-            <wp:docPr id="27" name="Picture 27"/>
-            <wp:cNvGraphicFramePr>
-              <a:graphicFrameLocks noChangeAspect="1"/>
-            </wp:cNvGraphicFramePr>
-            <a:graphic>
-              <a:graphicData uri="http://schemas.openxmlformats.org/drawingml/2006/picture">
-                <pic:pic>
-                  <pic:nvPicPr>
-                    <pic:cNvPr id="0" name="WhatsApp Image 2025-11-30 at 15.08.25.jpeg"/>
-                    <pic:cNvPicPr/>
-                  </pic:nvPicPr>
-                  <pic:blipFill>
-                    <a:blip r:embed="rId37"/>
-                    <a:stretch>
-                      <a:fillRect/>
-                    </a:stretch>
-                  </pic:blipFill>
-                  <pic:spPr>
-                    <a:xfrm>
-                      <a:off x="0" y="0"/>
-                      <a:ext cx="2286000" cy="5088835"/>
-                    </a:xfrm>
-                    <a:prstGeom prst="rect"/>
-                  </pic:spPr>
-                </pic:pic>
-              </a:graphicData>
-            </a:graphic>
-          </wp:inline>
-        </w:drawing>
-      </w:r>
-    </w:p>
-    <w:p>
-      <w:pPr>
-        <w:jc w:val="center"/>
-      </w:pPr>
-      <w:r>
-        <w:rPr>
-          <w:i/>
-          <w:color w:val="646464"/>
-          <w:sz w:val="20"/>
-        </w:rPr>
-        <w:t>MQTT Settings</w:t>
-      </w:r>
-    </w:p>
+        <w:tblLook w:firstColumn="1" w:firstRow="1" w:lastColumn="0" w:lastRow="0" w:noHBand="0" w:noVBand="1" w:val="04A0"/>
+      </w:tblPr>
+      <w:tblGrid>
+        <w:gridCol w:w="4680"/>
+        <w:gridCol w:w="4680"/>
+      </w:tblGrid>
+      <w:tr>
+        <w:tc>
+          <w:tcPr>
+            <w:tcW w:type="dxa" w:w="4680"/>
+            <w:tcBorders/>
+          </w:tcPr>
+          <w:p>
+            <w:pPr>
+              <w:jc w:val="center"/>
+            </w:pPr>
+            <w:r>
+              <w:drawing>
+                <wp:inline xmlns:a="http://schemas.openxmlformats.org/drawingml/2006/main" xmlns:pic="http://schemas.openxmlformats.org/drawingml/2006/picture">
+                  <wp:extent cx="1645920" cy="3663961"/>
+                  <wp:docPr id="27" name="Picture 27"/>
+                  <wp:cNvGraphicFramePr>
+                    <a:graphicFrameLocks noChangeAspect="1"/>
+                  </wp:cNvGraphicFramePr>
+                  <a:graphic>
+                    <a:graphicData uri="http://schemas.openxmlformats.org/drawingml/2006/picture">
+                      <pic:pic>
+                        <pic:nvPicPr>
+                          <pic:cNvPr id="0" name="WhatsApp Image 2025-11-30 at 15.08.25.jpeg"/>
+                          <pic:cNvPicPr/>
+                        </pic:nvPicPr>
+                        <pic:blipFill>
+                          <a:blip r:embed="rId37"/>
+                          <a:stretch>
+                            <a:fillRect/>
+                          </a:stretch>
+                        </pic:blipFill>
+                        <pic:spPr>
+                          <a:xfrm>
+                            <a:off x="0" y="0"/>
+                            <a:ext cx="1645920" cy="3663961"/>
+                          </a:xfrm>
+                          <a:prstGeom prst="rect"/>
+                        </pic:spPr>
+                      </pic:pic>
+                    </a:graphicData>
+                  </a:graphic>
+                </wp:inline>
+              </w:drawing>
+            </w:r>
+          </w:p>
+        </w:tc>
+        <w:tc>
+          <w:tcPr>
+            <w:tcW w:type="dxa" w:w="4680"/>
+            <w:tcBorders/>
+          </w:tcPr>
+          <w:p>
+            <w:pPr>
+              <w:jc w:val="center"/>
+            </w:pPr>
+            <w:r>
+              <w:drawing>
+                <wp:inline xmlns:a="http://schemas.openxmlformats.org/drawingml/2006/main" xmlns:pic="http://schemas.openxmlformats.org/drawingml/2006/picture">
+                  <wp:extent cx="1645920" cy="3663961"/>
+                  <wp:docPr id="28" name="Picture 28"/>
+                  <wp:cNvGraphicFramePr>
+                    <a:graphicFrameLocks noChangeAspect="1"/>
+                  </wp:cNvGraphicFramePr>
+                  <a:graphic>
+                    <a:graphicData uri="http://schemas.openxmlformats.org/drawingml/2006/picture">
+                      <pic:pic>
+                        <pic:nvPicPr>
+                          <pic:cNvPr id="0" name="WhatsApp Image 2025-11-30 at 15.08.25 (1).jpeg"/>
+                          <pic:cNvPicPr/>
+                        </pic:nvPicPr>
+                        <pic:blipFill>
+                          <a:blip r:embed="rId38"/>
+                          <a:stretch>
+                            <a:fillRect/>
+                          </a:stretch>
+                        </pic:blipFill>
+                        <pic:spPr>
+                          <a:xfrm>
+                            <a:off x="0" y="0"/>
+                            <a:ext cx="1645920" cy="3663961"/>
+                          </a:xfrm>
+                          <a:prstGeom prst="rect"/>
+                        </pic:spPr>
+                      </pic:pic>
+                    </a:graphicData>
+                  </a:graphic>
+                </wp:inline>
+              </w:drawing>
+            </w:r>
+          </w:p>
+        </w:tc>
+      </w:tr>
+      <w:tr>
+        <w:tc>
+          <w:tcPr>
+            <w:tcW w:type="dxa" w:w="4680"/>
+            <w:tcBorders/>
+          </w:tcPr>
+          <w:p>
+            <w:pPr>
+              <w:jc w:val="center"/>
+            </w:pPr>
+            <w:r>
+              <w:rPr>
+                <w:i/>
+                <w:color w:val="646464"/>
+                <w:sz w:val="18"/>
+              </w:rPr>
+              <w:t>MQTT Settings</w:t>
+            </w:r>
+          </w:p>
+        </w:tc>
+        <w:tc>
+          <w:tcPr>
+            <w:tcW w:type="dxa" w:w="4680"/>
+            <w:tcBorders/>
+          </w:tcPr>
+          <w:p>
+            <w:pPr>
+              <w:jc w:val="center"/>
+            </w:pPr>
+            <w:r>
+              <w:rPr>
+                <w:i/>
+                <w:color w:val="646464"/>
+                <w:sz w:val="18"/>
+              </w:rPr>
+              <w:t>MQTT Publish Settings</w:t>
+            </w:r>
+          </w:p>
+        </w:tc>
+      </w:tr>
+    </w:tbl>
     <w:p/>
     <w:p>
       <w:r>
-        <w:t>*Gambar 7.4: Pengaturan MQTT broker*</w:t>
+        <w:t>*Gambar 7.4-7.5: Pengaturan MQTT broker dan publish*</w:t>
       </w:r>
     </w:p>
     <w:tbl>
@@ -6743,33 +6961,33 @@
               <w:rPr>
                 <w:sz w:val="20"/>
               </w:rPr>
-              <w:t>Username</w:t>
-            </w:r>
-          </w:p>
-        </w:tc>
-        <w:tc>
-          <w:tcPr>
-            <w:tcW w:type="dxa" w:w="3120"/>
-          </w:tcPr>
-          <w:p>
-            <w:r>
-              <w:rPr>
-                <w:sz w:val="20"/>
-              </w:rPr>
-              <w:t>Username MQTT (opsional)</w:t>
-            </w:r>
-          </w:p>
-        </w:tc>
-        <w:tc>
-          <w:tcPr>
-            <w:tcW w:type="dxa" w:w="3120"/>
-          </w:tcPr>
-          <w:p>
-            <w:r>
-              <w:rPr>
-                <w:sz w:val="20"/>
-              </w:rPr>
-              <w:t>user123</w:t>
+              <w:t>Topic</w:t>
+            </w:r>
+          </w:p>
+        </w:tc>
+        <w:tc>
+          <w:tcPr>
+            <w:tcW w:type="dxa" w:w="3120"/>
+          </w:tcPr>
+          <w:p>
+            <w:r>
+              <w:rPr>
+                <w:sz w:val="20"/>
+              </w:rPr>
+              <w:t>Alamat topic publish</w:t>
+            </w:r>
+          </w:p>
+        </w:tc>
+        <w:tc>
+          <w:tcPr>
+            <w:tcW w:type="dxa" w:w="3120"/>
+          </w:tcPr>
+          <w:p>
+            <w:r>
+              <w:rPr>
+                <w:sz w:val="20"/>
+              </w:rPr>
+              <w:t>suriota/data</w:t>
             </w:r>
           </w:p>
         </w:tc>
@@ -6784,33 +7002,74 @@
               <w:rPr>
                 <w:sz w:val="20"/>
               </w:rPr>
-              <w:t>Password</w:t>
-            </w:r>
-          </w:p>
-        </w:tc>
-        <w:tc>
-          <w:tcPr>
-            <w:tcW w:type="dxa" w:w="3120"/>
-          </w:tcPr>
-          <w:p>
-            <w:r>
-              <w:rPr>
-                <w:sz w:val="20"/>
-              </w:rPr>
-              <w:t>Password MQTT (opsional)</w:t>
-            </w:r>
-          </w:p>
-        </w:tc>
-        <w:tc>
-          <w:tcPr>
-            <w:tcW w:type="dxa" w:w="3120"/>
-          </w:tcPr>
-          <w:p>
-            <w:r>
-              <w:rPr>
-                <w:sz w:val="20"/>
-              </w:rPr>
-              <w:t>********</w:t>
+              <w:t>QoS</w:t>
+            </w:r>
+          </w:p>
+        </w:tc>
+        <w:tc>
+          <w:tcPr>
+            <w:tcW w:type="dxa" w:w="3120"/>
+          </w:tcPr>
+          <w:p>
+            <w:r>
+              <w:rPr>
+                <w:sz w:val="20"/>
+              </w:rPr>
+              <w:t>Quality of Service (0/1/2)</w:t>
+            </w:r>
+          </w:p>
+        </w:tc>
+        <w:tc>
+          <w:tcPr>
+            <w:tcW w:type="dxa" w:w="3120"/>
+          </w:tcPr>
+          <w:p>
+            <w:r>
+              <w:rPr>
+                <w:sz w:val="20"/>
+              </w:rPr>
+              <w:t>1</w:t>
+            </w:r>
+          </w:p>
+        </w:tc>
+      </w:tr>
+      <w:tr>
+        <w:tc>
+          <w:tcPr>
+            <w:tcW w:type="dxa" w:w="3120"/>
+          </w:tcPr>
+          <w:p>
+            <w:r>
+              <w:rPr>
+                <w:sz w:val="20"/>
+              </w:rPr>
+              <w:t>Publish Interval</w:t>
+            </w:r>
+          </w:p>
+        </w:tc>
+        <w:tc>
+          <w:tcPr>
+            <w:tcW w:type="dxa" w:w="3120"/>
+          </w:tcPr>
+          <w:p>
+            <w:r>
+              <w:rPr>
+                <w:sz w:val="20"/>
+              </w:rPr>
+              <w:t>Interval pengiriman (ms)</w:t>
+            </w:r>
+          </w:p>
+        </w:tc>
+        <w:tc>
+          <w:tcPr>
+            <w:tcW w:type="dxa" w:w="3120"/>
+          </w:tcPr>
+          <w:p>
+            <w:r>
+              <w:rPr>
+                <w:sz w:val="20"/>
+              </w:rPr>
+              <w:t>5000</w:t>
             </w:r>
           </w:p>
         </w:tc>
@@ -6823,118 +7082,107 @@
         <w:pStyle w:val="Heading2"/>
       </w:pPr>
       <w:r>
-        <w:t>Tab MQTT - Pengaturan Publish</w:t>
-      </w:r>
-    </w:p>
-    <w:p>
-      <w:pPr>
-        <w:jc w:val="center"/>
-      </w:pPr>
-      <w:r>
-        <w:drawing>
-          <wp:inline xmlns:a="http://schemas.openxmlformats.org/drawingml/2006/main" xmlns:pic="http://schemas.openxmlformats.org/drawingml/2006/picture">
-            <wp:extent cx="2286000" cy="5088835"/>
-            <wp:docPr id="28" name="Picture 28"/>
-            <wp:cNvGraphicFramePr>
-              <a:graphicFrameLocks noChangeAspect="1"/>
-            </wp:cNvGraphicFramePr>
-            <a:graphic>
-              <a:graphicData uri="http://schemas.openxmlformats.org/drawingml/2006/picture">
-                <pic:pic>
-                  <pic:nvPicPr>
-                    <pic:cNvPr id="0" name="WhatsApp Image 2025-11-30 at 15.08.25 (1).jpeg"/>
-                    <pic:cNvPicPr/>
-                  </pic:nvPicPr>
-                  <pic:blipFill>
-                    <a:blip r:embed="rId38"/>
-                    <a:stretch>
-                      <a:fillRect/>
-                    </a:stretch>
-                  </pic:blipFill>
-                  <pic:spPr>
-                    <a:xfrm>
-                      <a:off x="0" y="0"/>
-                      <a:ext cx="2286000" cy="5088835"/>
-                    </a:xfrm>
-                    <a:prstGeom prst="rect"/>
-                  </pic:spPr>
-                </pic:pic>
-              </a:graphicData>
-            </a:graphic>
-          </wp:inline>
-        </w:drawing>
-      </w:r>
-    </w:p>
-    <w:p>
-      <w:pPr>
-        <w:jc w:val="center"/>
-      </w:pPr>
-      <w:r>
-        <w:rPr>
-          <w:i/>
-          <w:color w:val="646464"/>
-          <w:sz w:val="20"/>
-        </w:rPr>
-        <w:t>MQTT Publish Settings</w:t>
-      </w:r>
-    </w:p>
-    <w:p/>
-    <w:p>
-      <w:r>
-        <w:t>*Gambar 7.5: Pengaturan publish MQTT*</w:t>
+        <w:t>Tab MQTT - Pengaturan TLSSSL &amp; Simpan</w:t>
       </w:r>
     </w:p>
     <w:tbl>
       <w:tblPr>
-        <w:tblStyle w:val="TableGrid"/>
         <w:tblW w:type="auto" w:w="0"/>
+        <w:jc w:val="center"/>
         <w:tblLook w:firstColumn="1" w:firstRow="1" w:lastColumn="0" w:lastRow="0" w:noHBand="0" w:noVBand="1" w:val="04A0"/>
       </w:tblPr>
       <w:tblGrid>
-        <w:gridCol w:w="3120"/>
-        <w:gridCol w:w="3120"/>
-        <w:gridCol w:w="3120"/>
+        <w:gridCol w:w="4680"/>
+        <w:gridCol w:w="4680"/>
       </w:tblGrid>
       <w:tr>
         <w:tc>
           <w:tcPr>
-            <w:tcW w:type="dxa" w:w="3120"/>
-          </w:tcPr>
-          <w:p>
-            <w:r>
-              <w:rPr>
-                <w:b/>
-                <w:sz w:val="20"/>
-              </w:rPr>
-              <w:t>Field</w:t>
-            </w:r>
-          </w:p>
-        </w:tc>
-        <w:tc>
-          <w:tcPr>
-            <w:tcW w:type="dxa" w:w="3120"/>
-          </w:tcPr>
-          <w:p>
-            <w:r>
-              <w:rPr>
-                <w:b/>
-                <w:sz w:val="20"/>
-              </w:rPr>
-              <w:t>Keterangan</w:t>
-            </w:r>
-          </w:p>
-        </w:tc>
-        <w:tc>
-          <w:tcPr>
-            <w:tcW w:type="dxa" w:w="3120"/>
-          </w:tcPr>
-          <w:p>
-            <w:r>
-              <w:rPr>
-                <w:b/>
-                <w:sz w:val="20"/>
-              </w:rPr>
-              <w:t>Contoh</w:t>
+            <w:tcW w:type="dxa" w:w="4680"/>
+            <w:tcBorders/>
+          </w:tcPr>
+          <w:p>
+            <w:pPr>
+              <w:jc w:val="center"/>
+            </w:pPr>
+            <w:r>
+              <w:drawing>
+                <wp:inline xmlns:a="http://schemas.openxmlformats.org/drawingml/2006/main" xmlns:pic="http://schemas.openxmlformats.org/drawingml/2006/picture">
+                  <wp:extent cx="1645920" cy="3663961"/>
+                  <wp:docPr id="29" name="Picture 29"/>
+                  <wp:cNvGraphicFramePr>
+                    <a:graphicFrameLocks noChangeAspect="1"/>
+                  </wp:cNvGraphicFramePr>
+                  <a:graphic>
+                    <a:graphicData uri="http://schemas.openxmlformats.org/drawingml/2006/picture">
+                      <pic:pic>
+                        <pic:nvPicPr>
+                          <pic:cNvPr id="0" name="WhatsApp Image 2025-11-30 at 15.08.25 (2).jpeg"/>
+                          <pic:cNvPicPr/>
+                        </pic:nvPicPr>
+                        <pic:blipFill>
+                          <a:blip r:embed="rId39"/>
+                          <a:stretch>
+                            <a:fillRect/>
+                          </a:stretch>
+                        </pic:blipFill>
+                        <pic:spPr>
+                          <a:xfrm>
+                            <a:off x="0" y="0"/>
+                            <a:ext cx="1645920" cy="3663961"/>
+                          </a:xfrm>
+                          <a:prstGeom prst="rect"/>
+                        </pic:spPr>
+                      </pic:pic>
+                    </a:graphicData>
+                  </a:graphic>
+                </wp:inline>
+              </w:drawing>
+            </w:r>
+          </w:p>
+        </w:tc>
+        <w:tc>
+          <w:tcPr>
+            <w:tcW w:type="dxa" w:w="4680"/>
+            <w:tcBorders/>
+          </w:tcPr>
+          <w:p>
+            <w:pPr>
+              <w:jc w:val="center"/>
+            </w:pPr>
+            <w:r>
+              <w:drawing>
+                <wp:inline xmlns:a="http://schemas.openxmlformats.org/drawingml/2006/main" xmlns:pic="http://schemas.openxmlformats.org/drawingml/2006/picture">
+                  <wp:extent cx="1645920" cy="3663961"/>
+                  <wp:docPr id="30" name="Picture 30"/>
+                  <wp:cNvGraphicFramePr>
+                    <a:graphicFrameLocks noChangeAspect="1"/>
+                  </wp:cNvGraphicFramePr>
+                  <a:graphic>
+                    <a:graphicData uri="http://schemas.openxmlformats.org/drawingml/2006/picture">
+                      <pic:pic>
+                        <pic:nvPicPr>
+                          <pic:cNvPr id="0" name="WhatsApp Image 2025-11-30 at 15.08.25 (3).jpeg"/>
+                          <pic:cNvPicPr/>
+                        </pic:nvPicPr>
+                        <pic:blipFill>
+                          <a:blip r:embed="rId40"/>
+                          <a:stretch>
+                            <a:fillRect/>
+                          </a:stretch>
+                        </pic:blipFill>
+                        <pic:spPr>
+                          <a:xfrm>
+                            <a:off x="0" y="0"/>
+                            <a:ext cx="1645920" cy="3663961"/>
+                          </a:xfrm>
+                          <a:prstGeom prst="rect"/>
+                        </pic:spPr>
+                      </pic:pic>
+                    </a:graphicData>
+                  </a:graphic>
+                </wp:inline>
+              </w:drawing>
             </w:r>
           </w:p>
         </w:tc>
@@ -6942,193 +7190,48 @@
       <w:tr>
         <w:tc>
           <w:tcPr>
-            <w:tcW w:type="dxa" w:w="3120"/>
-          </w:tcPr>
-          <w:p>
-            <w:r>
-              <w:rPr>
-                <w:sz w:val="20"/>
-              </w:rPr>
-              <w:t>Topic</w:t>
-            </w:r>
-          </w:p>
-        </w:tc>
-        <w:tc>
-          <w:tcPr>
-            <w:tcW w:type="dxa" w:w="3120"/>
-          </w:tcPr>
-          <w:p>
-            <w:r>
-              <w:rPr>
-                <w:sz w:val="20"/>
-              </w:rPr>
-              <w:t>Alamat topic publish</w:t>
-            </w:r>
-          </w:p>
-        </w:tc>
-        <w:tc>
-          <w:tcPr>
-            <w:tcW w:type="dxa" w:w="3120"/>
-          </w:tcPr>
-          <w:p>
-            <w:r>
-              <w:rPr>
-                <w:sz w:val="20"/>
-              </w:rPr>
-              <w:t>suriota/data</w:t>
-            </w:r>
-          </w:p>
-        </w:tc>
-      </w:tr>
-      <w:tr>
-        <w:tc>
-          <w:tcPr>
-            <w:tcW w:type="dxa" w:w="3120"/>
-          </w:tcPr>
-          <w:p>
-            <w:r>
-              <w:rPr>
-                <w:sz w:val="20"/>
-              </w:rPr>
-              <w:t>QoS</w:t>
-            </w:r>
-          </w:p>
-        </w:tc>
-        <w:tc>
-          <w:tcPr>
-            <w:tcW w:type="dxa" w:w="3120"/>
-          </w:tcPr>
-          <w:p>
-            <w:r>
-              <w:rPr>
-                <w:sz w:val="20"/>
-              </w:rPr>
-              <w:t>Quality of Service (0/1/2)</w:t>
-            </w:r>
-          </w:p>
-        </w:tc>
-        <w:tc>
-          <w:tcPr>
-            <w:tcW w:type="dxa" w:w="3120"/>
-          </w:tcPr>
-          <w:p>
-            <w:r>
-              <w:rPr>
-                <w:sz w:val="20"/>
-              </w:rPr>
-              <w:t>1</w:t>
-            </w:r>
-          </w:p>
-        </w:tc>
-      </w:tr>
-      <w:tr>
-        <w:tc>
-          <w:tcPr>
-            <w:tcW w:type="dxa" w:w="3120"/>
-          </w:tcPr>
-          <w:p>
-            <w:r>
-              <w:rPr>
-                <w:sz w:val="20"/>
-              </w:rPr>
-              <w:t>Publish Interval</w:t>
-            </w:r>
-          </w:p>
-        </w:tc>
-        <w:tc>
-          <w:tcPr>
-            <w:tcW w:type="dxa" w:w="3120"/>
-          </w:tcPr>
-          <w:p>
-            <w:r>
-              <w:rPr>
-                <w:sz w:val="20"/>
-              </w:rPr>
-              <w:t>Interval pengiriman (ms)</w:t>
-            </w:r>
-          </w:p>
-        </w:tc>
-        <w:tc>
-          <w:tcPr>
-            <w:tcW w:type="dxa" w:w="3120"/>
-          </w:tcPr>
-          <w:p>
-            <w:r>
-              <w:rPr>
-                <w:sz w:val="20"/>
-              </w:rPr>
-              <w:t>5000</w:t>
+            <w:tcW w:type="dxa" w:w="4680"/>
+            <w:tcBorders/>
+          </w:tcPr>
+          <w:p>
+            <w:pPr>
+              <w:jc w:val="center"/>
+            </w:pPr>
+            <w:r>
+              <w:rPr>
+                <w:i/>
+                <w:color w:val="646464"/>
+                <w:sz w:val="18"/>
+              </w:rPr>
+              <w:t>MQTT TLS Settings</w:t>
+            </w:r>
+          </w:p>
+        </w:tc>
+        <w:tc>
+          <w:tcPr>
+            <w:tcW w:type="dxa" w:w="4680"/>
+            <w:tcBorders/>
+          </w:tcPr>
+          <w:p>
+            <w:pPr>
+              <w:jc w:val="center"/>
+            </w:pPr>
+            <w:r>
+              <w:rPr>
+                <w:i/>
+                <w:color w:val="646464"/>
+                <w:sz w:val="18"/>
+              </w:rPr>
+              <w:t>Save Server Config</w:t>
             </w:r>
           </w:p>
         </w:tc>
       </w:tr>
     </w:tbl>
     <w:p/>
-    <w:p/>
-    <w:p>
-      <w:pPr>
-        <w:pStyle w:val="Heading2"/>
-      </w:pPr>
-      <w:r>
-        <w:t>Tab MQTT - Pengaturan TLSSSL</w:t>
-      </w:r>
-    </w:p>
-    <w:p>
-      <w:pPr>
-        <w:jc w:val="center"/>
-      </w:pPr>
-      <w:r>
-        <w:drawing>
-          <wp:inline xmlns:a="http://schemas.openxmlformats.org/drawingml/2006/main" xmlns:pic="http://schemas.openxmlformats.org/drawingml/2006/picture">
-            <wp:extent cx="2286000" cy="5088835"/>
-            <wp:docPr id="29" name="Picture 29"/>
-            <wp:cNvGraphicFramePr>
-              <a:graphicFrameLocks noChangeAspect="1"/>
-            </wp:cNvGraphicFramePr>
-            <a:graphic>
-              <a:graphicData uri="http://schemas.openxmlformats.org/drawingml/2006/picture">
-                <pic:pic>
-                  <pic:nvPicPr>
-                    <pic:cNvPr id="0" name="WhatsApp Image 2025-11-30 at 15.08.25 (2).jpeg"/>
-                    <pic:cNvPicPr/>
-                  </pic:nvPicPr>
-                  <pic:blipFill>
-                    <a:blip r:embed="rId39"/>
-                    <a:stretch>
-                      <a:fillRect/>
-                    </a:stretch>
-                  </pic:blipFill>
-                  <pic:spPr>
-                    <a:xfrm>
-                      <a:off x="0" y="0"/>
-                      <a:ext cx="2286000" cy="5088835"/>
-                    </a:xfrm>
-                    <a:prstGeom prst="rect"/>
-                  </pic:spPr>
-                </pic:pic>
-              </a:graphicData>
-            </a:graphic>
-          </wp:inline>
-        </w:drawing>
-      </w:r>
-    </w:p>
-    <w:p>
-      <w:pPr>
-        <w:jc w:val="center"/>
-      </w:pPr>
-      <w:r>
-        <w:rPr>
-          <w:i/>
-          <w:color w:val="646464"/>
-          <w:sz w:val="20"/>
-        </w:rPr>
-        <w:t>MQTT TLS Settings</w:t>
-      </w:r>
-    </w:p>
-    <w:p/>
     <w:p>
       <w:r>
-        <w:t>*Gambar 7.6: Pengaturan keamanan TLS*</w:t>
+        <w:t>*Gambar 7.6-7.7: Pengaturan TLS dan tombol simpan*</w:t>
       </w:r>
     </w:p>
     <w:p>
@@ -7152,76 +7255,9 @@
         <w:t>Mendukung certificate upload</w:t>
       </w:r>
     </w:p>
-    <w:p/>
-    <w:p>
-      <w:pPr>
-        <w:pStyle w:val="Heading2"/>
-      </w:pPr>
-      <w:r>
-        <w:t>Simpan Konfigurasi Server</w:t>
-      </w:r>
-    </w:p>
     <w:p>
       <w:r>
         <w:t>Tekan tombol Save di setiap tab setelah melakukan perubahan.</w:t>
-      </w:r>
-    </w:p>
-    <w:p>
-      <w:pPr>
-        <w:jc w:val="center"/>
-      </w:pPr>
-      <w:r>
-        <w:drawing>
-          <wp:inline xmlns:a="http://schemas.openxmlformats.org/drawingml/2006/main" xmlns:pic="http://schemas.openxmlformats.org/drawingml/2006/picture">
-            <wp:extent cx="2286000" cy="5088835"/>
-            <wp:docPr id="30" name="Picture 30"/>
-            <wp:cNvGraphicFramePr>
-              <a:graphicFrameLocks noChangeAspect="1"/>
-            </wp:cNvGraphicFramePr>
-            <a:graphic>
-              <a:graphicData uri="http://schemas.openxmlformats.org/drawingml/2006/picture">
-                <pic:pic>
-                  <pic:nvPicPr>
-                    <pic:cNvPr id="0" name="WhatsApp Image 2025-11-30 at 15.08.25 (3).jpeg"/>
-                    <pic:cNvPicPr/>
-                  </pic:nvPicPr>
-                  <pic:blipFill>
-                    <a:blip r:embed="rId40"/>
-                    <a:stretch>
-                      <a:fillRect/>
-                    </a:stretch>
-                  </pic:blipFill>
-                  <pic:spPr>
-                    <a:xfrm>
-                      <a:off x="0" y="0"/>
-                      <a:ext cx="2286000" cy="5088835"/>
-                    </a:xfrm>
-                    <a:prstGeom prst="rect"/>
-                  </pic:spPr>
-                </pic:pic>
-              </a:graphicData>
-            </a:graphic>
-          </wp:inline>
-        </w:drawing>
-      </w:r>
-    </w:p>
-    <w:p>
-      <w:pPr>
-        <w:jc w:val="center"/>
-      </w:pPr>
-      <w:r>
-        <w:rPr>
-          <w:i/>
-          <w:color w:val="646464"/>
-          <w:sz w:val="20"/>
-        </w:rPr>
-        <w:t>Save Server Config</w:t>
-      </w:r>
-    </w:p>
-    <w:p/>
-    <w:p>
-      <w:r>
-        <w:t>*Gambar 7.7: Tombol simpan konfigurasi*</w:t>
       </w:r>
     </w:p>
     <w:p/>
@@ -7245,7 +7281,7 @@
       <w:r>
         <w:drawing>
           <wp:inline xmlns:a="http://schemas.openxmlformats.org/drawingml/2006/main" xmlns:pic="http://schemas.openxmlformats.org/drawingml/2006/picture">
-            <wp:extent cx="2286000" cy="5088835"/>
+            <wp:extent cx="1645920" cy="3663961"/>
             <wp:docPr id="31" name="Picture 31"/>
             <wp:cNvGraphicFramePr>
               <a:graphicFrameLocks noChangeAspect="1"/>
@@ -7266,7 +7302,7 @@
                   <pic:spPr>
                     <a:xfrm>
                       <a:off x="0" y="0"/>
-                      <a:ext cx="2286000" cy="5088835"/>
+                      <a:ext cx="1645920" cy="3663961"/>
                     </a:xfrm>
                     <a:prstGeom prst="rect"/>
                   </pic:spPr>
@@ -7661,7 +7697,7 @@
       <w:r>
         <w:drawing>
           <wp:inline xmlns:a="http://schemas.openxmlformats.org/drawingml/2006/main" xmlns:pic="http://schemas.openxmlformats.org/drawingml/2006/picture">
-            <wp:extent cx="2286000" cy="5088835"/>
+            <wp:extent cx="1645920" cy="3663961"/>
             <wp:docPr id="32" name="Picture 32"/>
             <wp:cNvGraphicFramePr>
               <a:graphicFrameLocks noChangeAspect="1"/>
@@ -7682,7 +7718,7 @@
                   <pic:spPr>
                     <a:xfrm>
                       <a:off x="0" y="0"/>
-                      <a:ext cx="2286000" cy="5088835"/>
+                      <a:ext cx="1645920" cy="3663961"/>
                     </a:xfrm>
                     <a:prstGeom prst="rect"/>
                   </pic:spPr>
@@ -8050,7 +8086,7 @@
       <w:r>
         <w:drawing>
           <wp:inline xmlns:a="http://schemas.openxmlformats.org/drawingml/2006/main" xmlns:pic="http://schemas.openxmlformats.org/drawingml/2006/picture">
-            <wp:extent cx="2286000" cy="5088835"/>
+            <wp:extent cx="1645920" cy="3663961"/>
             <wp:docPr id="33" name="Picture 33"/>
             <wp:cNvGraphicFramePr>
               <a:graphicFrameLocks noChangeAspect="1"/>
@@ -8071,7 +8107,7 @@
                   <pic:spPr>
                     <a:xfrm>
                       <a:off x="0" y="0"/>
-                      <a:ext cx="2286000" cy="5088835"/>
+                      <a:ext cx="1645920" cy="3663961"/>
                     </a:xfrm>
                     <a:prstGeom prst="rect"/>
                   </pic:spPr>
@@ -8297,70 +8333,156 @@
         <w:pStyle w:val="Heading2"/>
       </w:pPr>
       <w:r>
-        <w:t>Firmware Update</w:t>
+        <w:t>Firmware Update Backup &amp; Restore</w:t>
       </w:r>
     </w:p>
-    <w:p>
-      <w:r>
-        <w:t>Menu Firmware Update untuk memperbarui firmware gateway.</w:t>
-      </w:r>
-    </w:p>
-    <w:p>
-      <w:pPr>
+    <w:tbl>
+      <w:tblPr>
+        <w:tblW w:type="auto" w:w="0"/>
         <w:jc w:val="center"/>
-      </w:pPr>
-      <w:r>
-        <w:drawing>
-          <wp:inline xmlns:a="http://schemas.openxmlformats.org/drawingml/2006/main" xmlns:pic="http://schemas.openxmlformats.org/drawingml/2006/picture">
-            <wp:extent cx="2286000" cy="5088835"/>
-            <wp:docPr id="34" name="Picture 34"/>
-            <wp:cNvGraphicFramePr>
-              <a:graphicFrameLocks noChangeAspect="1"/>
-            </wp:cNvGraphicFramePr>
-            <a:graphic>
-              <a:graphicData uri="http://schemas.openxmlformats.org/drawingml/2006/picture">
-                <pic:pic>
-                  <pic:nvPicPr>
-                    <pic:cNvPr id="0" name="WhatsApp Image 2025-11-30 at 15.08.26 (1).jpeg"/>
-                    <pic:cNvPicPr/>
-                  </pic:nvPicPr>
-                  <pic:blipFill>
-                    <a:blip r:embed="rId44"/>
-                    <a:stretch>
-                      <a:fillRect/>
-                    </a:stretch>
-                  </pic:blipFill>
-                  <pic:spPr>
-                    <a:xfrm>
-                      <a:off x="0" y="0"/>
-                      <a:ext cx="2286000" cy="5088835"/>
-                    </a:xfrm>
-                    <a:prstGeom prst="rect"/>
-                  </pic:spPr>
-                </pic:pic>
-              </a:graphicData>
-            </a:graphic>
-          </wp:inline>
-        </w:drawing>
-      </w:r>
-    </w:p>
-    <w:p>
-      <w:pPr>
-        <w:jc w:val="center"/>
-      </w:pPr>
-      <w:r>
-        <w:rPr>
-          <w:i/>
-          <w:color w:val="646464"/>
-          <w:sz w:val="20"/>
-        </w:rPr>
-        <w:t>Firmware Update</w:t>
-      </w:r>
-    </w:p>
+        <w:tblLook w:firstColumn="1" w:firstRow="1" w:lastColumn="0" w:lastRow="0" w:noHBand="0" w:noVBand="1" w:val="04A0"/>
+      </w:tblPr>
+      <w:tblGrid>
+        <w:gridCol w:w="4680"/>
+        <w:gridCol w:w="4680"/>
+      </w:tblGrid>
+      <w:tr>
+        <w:tc>
+          <w:tcPr>
+            <w:tcW w:type="dxa" w:w="4680"/>
+            <w:tcBorders/>
+          </w:tcPr>
+          <w:p>
+            <w:pPr>
+              <w:jc w:val="center"/>
+            </w:pPr>
+            <w:r>
+              <w:drawing>
+                <wp:inline xmlns:a="http://schemas.openxmlformats.org/drawingml/2006/main" xmlns:pic="http://schemas.openxmlformats.org/drawingml/2006/picture">
+                  <wp:extent cx="1645920" cy="3663961"/>
+                  <wp:docPr id="34" name="Picture 34"/>
+                  <wp:cNvGraphicFramePr>
+                    <a:graphicFrameLocks noChangeAspect="1"/>
+                  </wp:cNvGraphicFramePr>
+                  <a:graphic>
+                    <a:graphicData uri="http://schemas.openxmlformats.org/drawingml/2006/picture">
+                      <pic:pic>
+                        <pic:nvPicPr>
+                          <pic:cNvPr id="0" name="WhatsApp Image 2025-11-30 at 15.08.26 (1).jpeg"/>
+                          <pic:cNvPicPr/>
+                        </pic:nvPicPr>
+                        <pic:blipFill>
+                          <a:blip r:embed="rId44"/>
+                          <a:stretch>
+                            <a:fillRect/>
+                          </a:stretch>
+                        </pic:blipFill>
+                        <pic:spPr>
+                          <a:xfrm>
+                            <a:off x="0" y="0"/>
+                            <a:ext cx="1645920" cy="3663961"/>
+                          </a:xfrm>
+                          <a:prstGeom prst="rect"/>
+                        </pic:spPr>
+                      </pic:pic>
+                    </a:graphicData>
+                  </a:graphic>
+                </wp:inline>
+              </w:drawing>
+            </w:r>
+          </w:p>
+        </w:tc>
+        <w:tc>
+          <w:tcPr>
+            <w:tcW w:type="dxa" w:w="4680"/>
+            <w:tcBorders/>
+          </w:tcPr>
+          <w:p>
+            <w:pPr>
+              <w:jc w:val="center"/>
+            </w:pPr>
+            <w:r>
+              <w:drawing>
+                <wp:inline xmlns:a="http://schemas.openxmlformats.org/drawingml/2006/main" xmlns:pic="http://schemas.openxmlformats.org/drawingml/2006/picture">
+                  <wp:extent cx="1645920" cy="3663961"/>
+                  <wp:docPr id="35" name="Picture 35"/>
+                  <wp:cNvGraphicFramePr>
+                    <a:graphicFrameLocks noChangeAspect="1"/>
+                  </wp:cNvGraphicFramePr>
+                  <a:graphic>
+                    <a:graphicData uri="http://schemas.openxmlformats.org/drawingml/2006/picture">
+                      <pic:pic>
+                        <pic:nvPicPr>
+                          <pic:cNvPr id="0" name="WhatsApp Image 2025-11-30 at 15.08.26 (2).jpeg"/>
+                          <pic:cNvPicPr/>
+                        </pic:nvPicPr>
+                        <pic:blipFill>
+                          <a:blip r:embed="rId45"/>
+                          <a:stretch>
+                            <a:fillRect/>
+                          </a:stretch>
+                        </pic:blipFill>
+                        <pic:spPr>
+                          <a:xfrm>
+                            <a:off x="0" y="0"/>
+                            <a:ext cx="1645920" cy="3663961"/>
+                          </a:xfrm>
+                          <a:prstGeom prst="rect"/>
+                        </pic:spPr>
+                      </pic:pic>
+                    </a:graphicData>
+                  </a:graphic>
+                </wp:inline>
+              </w:drawing>
+            </w:r>
+          </w:p>
+        </w:tc>
+      </w:tr>
+      <w:tr>
+        <w:tc>
+          <w:tcPr>
+            <w:tcW w:type="dxa" w:w="4680"/>
+            <w:tcBorders/>
+          </w:tcPr>
+          <w:p>
+            <w:pPr>
+              <w:jc w:val="center"/>
+            </w:pPr>
+            <w:r>
+              <w:rPr>
+                <w:i/>
+                <w:color w:val="646464"/>
+                <w:sz w:val="18"/>
+              </w:rPr>
+              <w:t>Firmware Update</w:t>
+            </w:r>
+          </w:p>
+        </w:tc>
+        <w:tc>
+          <w:tcPr>
+            <w:tcW w:type="dxa" w:w="4680"/>
+            <w:tcBorders/>
+          </w:tcPr>
+          <w:p>
+            <w:pPr>
+              <w:jc w:val="center"/>
+            </w:pPr>
+            <w:r>
+              <w:rPr>
+                <w:i/>
+                <w:color w:val="646464"/>
+                <w:sz w:val="18"/>
+              </w:rPr>
+              <w:t>Backup Page</w:t>
+            </w:r>
+          </w:p>
+        </w:tc>
+      </w:tr>
+    </w:tbl>
     <w:p/>
     <w:p>
       <w:r>
-        <w:t>*Gambar 8.2: Halaman firmware update*</w:t>
+        <w:t>*Gambar 8.2-8.3: Halaman Firmware Update dan Backup*</w:t>
       </w:r>
     </w:p>
     <w:p>
@@ -8398,78 +8520,6 @@
       </w:pPr>
       <w:r>
         <w:t>Tunggu proses selesai (jangan matikan gateway!)</w:t>
-      </w:r>
-    </w:p>
-    <w:p/>
-    <w:p>
-      <w:pPr>
-        <w:pStyle w:val="Heading2"/>
-      </w:pPr>
-      <w:r>
-        <w:t>Backup Konfigurasi</w:t>
-      </w:r>
-    </w:p>
-    <w:p>
-      <w:r>
-        <w:t>Menu Backup untuk menyimpan semua konfigurasi ke smartphone.</w:t>
-      </w:r>
-    </w:p>
-    <w:p>
-      <w:pPr>
-        <w:jc w:val="center"/>
-      </w:pPr>
-      <w:r>
-        <w:drawing>
-          <wp:inline xmlns:a="http://schemas.openxmlformats.org/drawingml/2006/main" xmlns:pic="http://schemas.openxmlformats.org/drawingml/2006/picture">
-            <wp:extent cx="2286000" cy="5088835"/>
-            <wp:docPr id="35" name="Picture 35"/>
-            <wp:cNvGraphicFramePr>
-              <a:graphicFrameLocks noChangeAspect="1"/>
-            </wp:cNvGraphicFramePr>
-            <a:graphic>
-              <a:graphicData uri="http://schemas.openxmlformats.org/drawingml/2006/picture">
-                <pic:pic>
-                  <pic:nvPicPr>
-                    <pic:cNvPr id="0" name="WhatsApp Image 2025-11-30 at 15.08.26 (2).jpeg"/>
-                    <pic:cNvPicPr/>
-                  </pic:nvPicPr>
-                  <pic:blipFill>
-                    <a:blip r:embed="rId45"/>
-                    <a:stretch>
-                      <a:fillRect/>
-                    </a:stretch>
-                  </pic:blipFill>
-                  <pic:spPr>
-                    <a:xfrm>
-                      <a:off x="0" y="0"/>
-                      <a:ext cx="2286000" cy="5088835"/>
-                    </a:xfrm>
-                    <a:prstGeom prst="rect"/>
-                  </pic:spPr>
-                </pic:pic>
-              </a:graphicData>
-            </a:graphic>
-          </wp:inline>
-        </w:drawing>
-      </w:r>
-    </w:p>
-    <w:p>
-      <w:pPr>
-        <w:jc w:val="center"/>
-      </w:pPr>
-      <w:r>
-        <w:rPr>
-          <w:i/>
-          <w:color w:val="646464"/>
-          <w:sz w:val="20"/>
-        </w:rPr>
-        <w:t>Backup Page</w:t>
-      </w:r>
-    </w:p>
-    <w:p/>
-    <w:p>
-      <w:r>
-        <w:t>*Gambar 8.3: Halaman backup konfigurasi*</w:t>
       </w:r>
     </w:p>
     <w:p>
@@ -8511,18 +8561,13 @@
       </w:r>
     </w:p>
     <w:p>
-      <w:r>
-        <w:t>Menu Restore untuk mengembalikan konfigurasi dari backup.</w:t>
-      </w:r>
-    </w:p>
-    <w:p>
       <w:pPr>
         <w:jc w:val="center"/>
       </w:pPr>
       <w:r>
         <w:drawing>
           <wp:inline xmlns:a="http://schemas.openxmlformats.org/drawingml/2006/main" xmlns:pic="http://schemas.openxmlformats.org/drawingml/2006/picture">
-            <wp:extent cx="2286000" cy="5088835"/>
+            <wp:extent cx="1645920" cy="3663961"/>
             <wp:docPr id="36" name="Picture 36"/>
             <wp:cNvGraphicFramePr>
               <a:graphicFrameLocks noChangeAspect="1"/>
@@ -8543,7 +8588,7 @@
                   <pic:spPr>
                     <a:xfrm>
                       <a:off x="0" y="0"/>
-                      <a:ext cx="2286000" cy="5088835"/>
+                      <a:ext cx="1645920" cy="3663961"/>
                     </a:xfrm>
                     <a:prstGeom prst="rect"/>
                   </pic:spPr>
@@ -8616,70 +8661,161 @@
         <w:pStyle w:val="Heading2"/>
       </w:pPr>
       <w:r>
-        <w:t>Device Status</w:t>
+        <w:t>Device Status &amp; Settings</w:t>
+      </w:r>
+    </w:p>
+    <w:tbl>
+      <w:tblPr>
+        <w:tblW w:type="auto" w:w="0"/>
+        <w:jc w:val="center"/>
+        <w:tblLook w:firstColumn="1" w:firstRow="1" w:lastColumn="0" w:lastRow="0" w:noHBand="0" w:noVBand="1" w:val="04A0"/>
+      </w:tblPr>
+      <w:tblGrid>
+        <w:gridCol w:w="4680"/>
+        <w:gridCol w:w="4680"/>
+      </w:tblGrid>
+      <w:tr>
+        <w:tc>
+          <w:tcPr>
+            <w:tcW w:type="dxa" w:w="4680"/>
+            <w:tcBorders/>
+          </w:tcPr>
+          <w:p>
+            <w:pPr>
+              <w:jc w:val="center"/>
+            </w:pPr>
+            <w:r>
+              <w:drawing>
+                <wp:inline xmlns:a="http://schemas.openxmlformats.org/drawingml/2006/main" xmlns:pic="http://schemas.openxmlformats.org/drawingml/2006/picture">
+                  <wp:extent cx="1645920" cy="3663961"/>
+                  <wp:docPr id="37" name="Picture 37"/>
+                  <wp:cNvGraphicFramePr>
+                    <a:graphicFrameLocks noChangeAspect="1"/>
+                  </wp:cNvGraphicFramePr>
+                  <a:graphic>
+                    <a:graphicData uri="http://schemas.openxmlformats.org/drawingml/2006/picture">
+                      <pic:pic>
+                        <pic:nvPicPr>
+                          <pic:cNvPr id="0" name="WhatsApp Image 2025-11-30 at 15.08.28 (1).jpeg"/>
+                          <pic:cNvPicPr/>
+                        </pic:nvPicPr>
+                        <pic:blipFill>
+                          <a:blip r:embed="rId47"/>
+                          <a:stretch>
+                            <a:fillRect/>
+                          </a:stretch>
+                        </pic:blipFill>
+                        <pic:spPr>
+                          <a:xfrm>
+                            <a:off x="0" y="0"/>
+                            <a:ext cx="1645920" cy="3663961"/>
+                          </a:xfrm>
+                          <a:prstGeom prst="rect"/>
+                        </pic:spPr>
+                      </pic:pic>
+                    </a:graphicData>
+                  </a:graphic>
+                </wp:inline>
+              </w:drawing>
+            </w:r>
+          </w:p>
+        </w:tc>
+        <w:tc>
+          <w:tcPr>
+            <w:tcW w:type="dxa" w:w="4680"/>
+            <w:tcBorders/>
+          </w:tcPr>
+          <w:p>
+            <w:pPr>
+              <w:jc w:val="center"/>
+            </w:pPr>
+            <w:r>
+              <w:drawing>
+                <wp:inline xmlns:a="http://schemas.openxmlformats.org/drawingml/2006/main" xmlns:pic="http://schemas.openxmlformats.org/drawingml/2006/picture">
+                  <wp:extent cx="1645920" cy="3663961"/>
+                  <wp:docPr id="38" name="Picture 38"/>
+                  <wp:cNvGraphicFramePr>
+                    <a:graphicFrameLocks noChangeAspect="1"/>
+                  </wp:cNvGraphicFramePr>
+                  <a:graphic>
+                    <a:graphicData uri="http://schemas.openxmlformats.org/drawingml/2006/picture">
+                      <pic:pic>
+                        <pic:nvPicPr>
+                          <pic:cNvPr id="0" name="WhatsApp Image 2025-11-30 at 15.08.28 (2).jpeg"/>
+                          <pic:cNvPicPr/>
+                        </pic:nvPicPr>
+                        <pic:blipFill>
+                          <a:blip r:embed="rId48"/>
+                          <a:stretch>
+                            <a:fillRect/>
+                          </a:stretch>
+                        </pic:blipFill>
+                        <pic:spPr>
+                          <a:xfrm>
+                            <a:off x="0" y="0"/>
+                            <a:ext cx="1645920" cy="3663961"/>
+                          </a:xfrm>
+                          <a:prstGeom prst="rect"/>
+                        </pic:spPr>
+                      </pic:pic>
+                    </a:graphicData>
+                  </a:graphic>
+                </wp:inline>
+              </w:drawing>
+            </w:r>
+          </w:p>
+        </w:tc>
+      </w:tr>
+      <w:tr>
+        <w:tc>
+          <w:tcPr>
+            <w:tcW w:type="dxa" w:w="4680"/>
+            <w:tcBorders/>
+          </w:tcPr>
+          <w:p>
+            <w:pPr>
+              <w:jc w:val="center"/>
+            </w:pPr>
+            <w:r>
+              <w:rPr>
+                <w:i/>
+                <w:color w:val="646464"/>
+                <w:sz w:val="18"/>
+              </w:rPr>
+              <w:t>Device Status</w:t>
+            </w:r>
+          </w:p>
+        </w:tc>
+        <w:tc>
+          <w:tcPr>
+            <w:tcW w:type="dxa" w:w="4680"/>
+            <w:tcBorders/>
+          </w:tcPr>
+          <w:p>
+            <w:pPr>
+              <w:jc w:val="center"/>
+            </w:pPr>
+            <w:r>
+              <w:rPr>
+                <w:i/>
+                <w:color w:val="646464"/>
+                <w:sz w:val="18"/>
+              </w:rPr>
+              <w:t>Device Settings</w:t>
+            </w:r>
+          </w:p>
+        </w:tc>
+      </w:tr>
+    </w:tbl>
+    <w:p/>
+    <w:p>
+      <w:r>
+        <w:t>*Gambar 8.5-8.6: Halaman Device Status dan Device Settings*</w:t>
       </w:r>
     </w:p>
     <w:p>
       <w:r>
-        <w:t>Menu Device Status menampilkan informasi detail tentang gateway.</w:t>
-      </w:r>
-    </w:p>
-    <w:p>
-      <w:pPr>
-        <w:jc w:val="center"/>
-      </w:pPr>
-      <w:r>
-        <w:drawing>
-          <wp:inline xmlns:a="http://schemas.openxmlformats.org/drawingml/2006/main" xmlns:pic="http://schemas.openxmlformats.org/drawingml/2006/picture">
-            <wp:extent cx="2286000" cy="5088835"/>
-            <wp:docPr id="37" name="Picture 37"/>
-            <wp:cNvGraphicFramePr>
-              <a:graphicFrameLocks noChangeAspect="1"/>
-            </wp:cNvGraphicFramePr>
-            <a:graphic>
-              <a:graphicData uri="http://schemas.openxmlformats.org/drawingml/2006/picture">
-                <pic:pic>
-                  <pic:nvPicPr>
-                    <pic:cNvPr id="0" name="WhatsApp Image 2025-11-30 at 15.08.28 (1).jpeg"/>
-                    <pic:cNvPicPr/>
-                  </pic:nvPicPr>
-                  <pic:blipFill>
-                    <a:blip r:embed="rId47"/>
-                    <a:stretch>
-                      <a:fillRect/>
-                    </a:stretch>
-                  </pic:blipFill>
-                  <pic:spPr>
-                    <a:xfrm>
-                      <a:off x="0" y="0"/>
-                      <a:ext cx="2286000" cy="5088835"/>
-                    </a:xfrm>
-                    <a:prstGeom prst="rect"/>
-                  </pic:spPr>
-                </pic:pic>
-              </a:graphicData>
-            </a:graphic>
-          </wp:inline>
-        </w:drawing>
-      </w:r>
-    </w:p>
-    <w:p>
-      <w:pPr>
-        <w:jc w:val="center"/>
-      </w:pPr>
-      <w:r>
-        <w:rPr>
-          <w:i/>
-          <w:color w:val="646464"/>
-          <w:sz w:val="20"/>
-        </w:rPr>
-        <w:t>Device Status</w:t>
-      </w:r>
-    </w:p>
-    <w:p/>
-    <w:p>
-      <w:r>
-        <w:t>*Gambar 8.5: Halaman Device Status*</w:t>
+        <w:t>Device Status:</w:t>
       </w:r>
     </w:p>
     <w:tbl>
@@ -8808,76 +8944,9 @@
       </w:tr>
     </w:tbl>
     <w:p/>
-    <w:p/>
-    <w:p>
-      <w:pPr>
-        <w:pStyle w:val="Heading2"/>
-      </w:pPr>
-      <w:r>
-        <w:t>Device Settings</w:t>
-      </w:r>
-    </w:p>
     <w:p>
       <w:r>
-        <w:t>Menu Device Settings untuk mengatur konfigurasi gateway.</w:t>
-      </w:r>
-    </w:p>
-    <w:p>
-      <w:pPr>
-        <w:jc w:val="center"/>
-      </w:pPr>
-      <w:r>
-        <w:drawing>
-          <wp:inline xmlns:a="http://schemas.openxmlformats.org/drawingml/2006/main" xmlns:pic="http://schemas.openxmlformats.org/drawingml/2006/picture">
-            <wp:extent cx="2286000" cy="5088835"/>
-            <wp:docPr id="38" name="Picture 38"/>
-            <wp:cNvGraphicFramePr>
-              <a:graphicFrameLocks noChangeAspect="1"/>
-            </wp:cNvGraphicFramePr>
-            <a:graphic>
-              <a:graphicData uri="http://schemas.openxmlformats.org/drawingml/2006/picture">
-                <pic:pic>
-                  <pic:nvPicPr>
-                    <pic:cNvPr id="0" name="WhatsApp Image 2025-11-30 at 15.08.28 (2).jpeg"/>
-                    <pic:cNvPicPr/>
-                  </pic:nvPicPr>
-                  <pic:blipFill>
-                    <a:blip r:embed="rId48"/>
-                    <a:stretch>
-                      <a:fillRect/>
-                    </a:stretch>
-                  </pic:blipFill>
-                  <pic:spPr>
-                    <a:xfrm>
-                      <a:off x="0" y="0"/>
-                      <a:ext cx="2286000" cy="5088835"/>
-                    </a:xfrm>
-                    <a:prstGeom prst="rect"/>
-                  </pic:spPr>
-                </pic:pic>
-              </a:graphicData>
-            </a:graphic>
-          </wp:inline>
-        </w:drawing>
-      </w:r>
-    </w:p>
-    <w:p>
-      <w:pPr>
-        <w:jc w:val="center"/>
-      </w:pPr>
-      <w:r>
-        <w:rPr>
-          <w:i/>
-          <w:color w:val="646464"/>
-          <w:sz w:val="20"/>
-        </w:rPr>
-        <w:t>Device Settings</w:t>
-      </w:r>
-    </w:p>
-    <w:p/>
-    <w:p>
-      <w:r>
-        <w:t>*Gambar 8.6: Halaman Device Settings*</w:t>
+        <w:t>Device Settings:</w:t>
       </w:r>
     </w:p>
     <w:tbl>
@@ -9042,7 +9111,7 @@
         <w:pStyle w:val="Heading2"/>
       </w:pPr>
       <w:r>
-        <w:t>Langkah 1 Buka Streaming Device</w:t>
+        <w:t>Langkah-langkah Streaming Data</w:t>
       </w:r>
     </w:p>
     <w:p>
@@ -9050,204 +9119,264 @@
         <w:t>Dari halaman Device Communications, tekan tombol View pada device yang ingin dilihat datanya.</w:t>
       </w:r>
     </w:p>
+    <w:tbl>
+      <w:tblPr>
+        <w:tblW w:type="auto" w:w="0"/>
+        <w:jc w:val="center"/>
+        <w:tblLook w:firstColumn="1" w:firstRow="1" w:lastColumn="0" w:lastRow="0" w:noHBand="0" w:noVBand="1" w:val="04A0"/>
+      </w:tblPr>
+      <w:tblGrid>
+        <w:gridCol w:w="4680"/>
+        <w:gridCol w:w="4680"/>
+      </w:tblGrid>
+      <w:tr>
+        <w:tc>
+          <w:tcPr>
+            <w:tcW w:type="dxa" w:w="4680"/>
+            <w:tcBorders/>
+          </w:tcPr>
+          <w:p>
+            <w:pPr>
+              <w:jc w:val="center"/>
+            </w:pPr>
+            <w:r>
+              <w:drawing>
+                <wp:inline xmlns:a="http://schemas.openxmlformats.org/drawingml/2006/main" xmlns:pic="http://schemas.openxmlformats.org/drawingml/2006/picture">
+                  <wp:extent cx="1645920" cy="3663961"/>
+                  <wp:docPr id="39" name="Picture 39"/>
+                  <wp:cNvGraphicFramePr>
+                    <a:graphicFrameLocks noChangeAspect="1"/>
+                  </wp:cNvGraphicFramePr>
+                  <a:graphic>
+                    <a:graphicData uri="http://schemas.openxmlformats.org/drawingml/2006/picture">
+                      <pic:pic>
+                        <pic:nvPicPr>
+                          <pic:cNvPr id="0" name="WhatsApp Image 2025-11-30 at 15.08.14.jpeg"/>
+                          <pic:cNvPicPr/>
+                        </pic:nvPicPr>
+                        <pic:blipFill>
+                          <a:blip r:embed="rId49"/>
+                          <a:stretch>
+                            <a:fillRect/>
+                          </a:stretch>
+                        </pic:blipFill>
+                        <pic:spPr>
+                          <a:xfrm>
+                            <a:off x="0" y="0"/>
+                            <a:ext cx="1645920" cy="3663961"/>
+                          </a:xfrm>
+                          <a:prstGeom prst="rect"/>
+                        </pic:spPr>
+                      </pic:pic>
+                    </a:graphicData>
+                  </a:graphic>
+                </wp:inline>
+              </w:drawing>
+            </w:r>
+          </w:p>
+        </w:tc>
+        <w:tc>
+          <w:tcPr>
+            <w:tcW w:type="dxa" w:w="4680"/>
+            <w:tcBorders/>
+          </w:tcPr>
+          <w:p>
+            <w:pPr>
+              <w:jc w:val="center"/>
+            </w:pPr>
+            <w:r>
+              <w:drawing>
+                <wp:inline xmlns:a="http://schemas.openxmlformats.org/drawingml/2006/main" xmlns:pic="http://schemas.openxmlformats.org/drawingml/2006/picture">
+                  <wp:extent cx="1645920" cy="3663961"/>
+                  <wp:docPr id="40" name="Picture 40"/>
+                  <wp:cNvGraphicFramePr>
+                    <a:graphicFrameLocks noChangeAspect="1"/>
+                  </wp:cNvGraphicFramePr>
+                  <a:graphic>
+                    <a:graphicData uri="http://schemas.openxmlformats.org/drawingml/2006/picture">
+                      <pic:pic>
+                        <pic:nvPicPr>
+                          <pic:cNvPr id="0" name="WhatsApp Image 2025-11-30 at 15.08.17.jpeg"/>
+                          <pic:cNvPicPr/>
+                        </pic:nvPicPr>
+                        <pic:blipFill>
+                          <a:blip r:embed="rId50"/>
+                          <a:stretch>
+                            <a:fillRect/>
+                          </a:stretch>
+                        </pic:blipFill>
+                        <pic:spPr>
+                          <a:xfrm>
+                            <a:off x="0" y="0"/>
+                            <a:ext cx="1645920" cy="3663961"/>
+                          </a:xfrm>
+                          <a:prstGeom prst="rect"/>
+                        </pic:spPr>
+                      </pic:pic>
+                    </a:graphicData>
+                  </a:graphic>
+                </wp:inline>
+              </w:drawing>
+            </w:r>
+          </w:p>
+        </w:tc>
+      </w:tr>
+      <w:tr>
+        <w:tc>
+          <w:tcPr>
+            <w:tcW w:type="dxa" w:w="4680"/>
+            <w:tcBorders/>
+          </w:tcPr>
+          <w:p>
+            <w:pPr>
+              <w:jc w:val="center"/>
+            </w:pPr>
+            <w:r>
+              <w:rPr>
+                <w:i/>
+                <w:color w:val="646464"/>
+                <w:sz w:val="18"/>
+              </w:rPr>
+              <w:t>Streaming Device</w:t>
+            </w:r>
+          </w:p>
+        </w:tc>
+        <w:tc>
+          <w:tcPr>
+            <w:tcW w:type="dxa" w:w="4680"/>
+            <w:tcBorders/>
+          </w:tcPr>
+          <w:p>
+            <w:pPr>
+              <w:jc w:val="center"/>
+            </w:pPr>
+            <w:r>
+              <w:rPr>
+                <w:i/>
+                <w:color w:val="646464"/>
+                <w:sz w:val="18"/>
+              </w:rPr>
+              <w:t>Streaming Active</w:t>
+            </w:r>
+          </w:p>
+        </w:tc>
+      </w:tr>
+      <w:tr>
+        <w:tc>
+          <w:tcPr>
+            <w:tcW w:type="dxa" w:w="4680"/>
+            <w:tcBorders/>
+          </w:tcPr>
+          <w:p>
+            <w:pPr>
+              <w:jc w:val="center"/>
+            </w:pPr>
+            <w:r>
+              <w:drawing>
+                <wp:inline xmlns:a="http://schemas.openxmlformats.org/drawingml/2006/main" xmlns:pic="http://schemas.openxmlformats.org/drawingml/2006/picture">
+                  <wp:extent cx="1645920" cy="3663961"/>
+                  <wp:docPr id="41" name="Picture 41"/>
+                  <wp:cNvGraphicFramePr>
+                    <a:graphicFrameLocks noChangeAspect="1"/>
+                  </wp:cNvGraphicFramePr>
+                  <a:graphic>
+                    <a:graphicData uri="http://schemas.openxmlformats.org/drawingml/2006/picture">
+                      <pic:pic>
+                        <pic:nvPicPr>
+                          <pic:cNvPr id="0" name="WhatsApp Image 2025-11-30 at 15.08.27 (1).jpeg"/>
+                          <pic:cNvPicPr/>
+                        </pic:nvPicPr>
+                        <pic:blipFill>
+                          <a:blip r:embed="rId51"/>
+                          <a:stretch>
+                            <a:fillRect/>
+                          </a:stretch>
+                        </pic:blipFill>
+                        <pic:spPr>
+                          <a:xfrm>
+                            <a:off x="0" y="0"/>
+                            <a:ext cx="1645920" cy="3663961"/>
+                          </a:xfrm>
+                          <a:prstGeom prst="rect"/>
+                        </pic:spPr>
+                      </pic:pic>
+                    </a:graphicData>
+                  </a:graphic>
+                </wp:inline>
+              </w:drawing>
+            </w:r>
+          </w:p>
+        </w:tc>
+        <w:tc>
+          <w:tcPr>
+            <w:tcW w:type="dxa" w:w="4680"/>
+            <w:tcBorders/>
+          </w:tcPr>
+          <w:p/>
+        </w:tc>
+      </w:tr>
+      <w:tr>
+        <w:tc>
+          <w:tcPr>
+            <w:tcW w:type="dxa" w:w="4680"/>
+            <w:tcBorders/>
+          </w:tcPr>
+          <w:p>
+            <w:pPr>
+              <w:jc w:val="center"/>
+            </w:pPr>
+            <w:r>
+              <w:rPr>
+                <w:i/>
+                <w:color w:val="646464"/>
+                <w:sz w:val="18"/>
+              </w:rPr>
+              <w:t>Streaming Data View</w:t>
+            </w:r>
+          </w:p>
+        </w:tc>
+        <w:tc>
+          <w:tcPr>
+            <w:tcW w:type="dxa" w:w="4680"/>
+            <w:tcBorders/>
+          </w:tcPr>
+          <w:p/>
+        </w:tc>
+      </w:tr>
+    </w:tbl>
+    <w:p/>
     <w:p>
-      <w:pPr>
-        <w:jc w:val="center"/>
-      </w:pPr>
       <w:r>
-        <w:drawing>
-          <wp:inline xmlns:a="http://schemas.openxmlformats.org/drawingml/2006/main" xmlns:pic="http://schemas.openxmlformats.org/drawingml/2006/picture">
-            <wp:extent cx="2286000" cy="5088835"/>
-            <wp:docPr id="39" name="Picture 39"/>
-            <wp:cNvGraphicFramePr>
-              <a:graphicFrameLocks noChangeAspect="1"/>
-            </wp:cNvGraphicFramePr>
-            <a:graphic>
-              <a:graphicData uri="http://schemas.openxmlformats.org/drawingml/2006/picture">
-                <pic:pic>
-                  <pic:nvPicPr>
-                    <pic:cNvPr id="0" name="WhatsApp Image 2025-11-30 at 15.08.14.jpeg"/>
-                    <pic:cNvPicPr/>
-                  </pic:nvPicPr>
-                  <pic:blipFill>
-                    <a:blip r:embed="rId49"/>
-                    <a:stretch>
-                      <a:fillRect/>
-                    </a:stretch>
-                  </pic:blipFill>
-                  <pic:spPr>
-                    <a:xfrm>
-                      <a:off x="0" y="0"/>
-                      <a:ext cx="2286000" cy="5088835"/>
-                    </a:xfrm>
-                    <a:prstGeom prst="rect"/>
-                  </pic:spPr>
-                </pic:pic>
-              </a:graphicData>
-            </a:graphic>
-          </wp:inline>
-        </w:drawing>
+        <w:t>*Gambar 9.1-9.3: Langkah streaming dari device hingga tampilan data*</w:t>
+      </w:r>
+    </w:p>
+    <w:p>
+      <w:r>
+        <w:t>Langkah-langkah:</w:t>
       </w:r>
     </w:p>
     <w:p>
       <w:pPr>
-        <w:jc w:val="center"/>
+        <w:pStyle w:val="ListNumber"/>
       </w:pPr>
       <w:r>
-        <w:rPr>
-          <w:i/>
-          <w:color w:val="646464"/>
-          <w:sz w:val="20"/>
-        </w:rPr>
-        <w:t>Streaming Device</w:t>
-      </w:r>
-    </w:p>
-    <w:p/>
-    <w:p>
-      <w:r>
-        <w:t>*Gambar 9.1: Halaman streaming device*</w:t>
+        <w:t>Buka halaman streaming device</w:t>
       </w:r>
     </w:p>
     <w:p>
       <w:pPr>
-        <w:pStyle w:val="Heading2"/>
+        <w:pStyle w:val="ListNumber"/>
       </w:pPr>
       <w:r>
-        <w:t>Langkah 2 Mulai Streaming</w:t>
-      </w:r>
-    </w:p>
-    <w:p>
-      <w:r>
-        <w:t>Tekan tombol Stream Data untuk memulai pembacaan data.</w:t>
+        <w:t>Tekan tombol Stream Data untuk memulai pembacaan</w:t>
       </w:r>
     </w:p>
     <w:p>
       <w:pPr>
-        <w:jc w:val="center"/>
+        <w:pStyle w:val="ListNumber"/>
       </w:pPr>
       <w:r>
-        <w:drawing>
-          <wp:inline xmlns:a="http://schemas.openxmlformats.org/drawingml/2006/main" xmlns:pic="http://schemas.openxmlformats.org/drawingml/2006/picture">
-            <wp:extent cx="2286000" cy="5088835"/>
-            <wp:docPr id="40" name="Picture 40"/>
-            <wp:cNvGraphicFramePr>
-              <a:graphicFrameLocks noChangeAspect="1"/>
-            </wp:cNvGraphicFramePr>
-            <a:graphic>
-              <a:graphicData uri="http://schemas.openxmlformats.org/drawingml/2006/picture">
-                <pic:pic>
-                  <pic:nvPicPr>
-                    <pic:cNvPr id="0" name="WhatsApp Image 2025-11-30 at 15.08.17.jpeg"/>
-                    <pic:cNvPicPr/>
-                  </pic:nvPicPr>
-                  <pic:blipFill>
-                    <a:blip r:embed="rId50"/>
-                    <a:stretch>
-                      <a:fillRect/>
-                    </a:stretch>
-                  </pic:blipFill>
-                  <pic:spPr>
-                    <a:xfrm>
-                      <a:off x="0" y="0"/>
-                      <a:ext cx="2286000" cy="5088835"/>
-                    </a:xfrm>
-                    <a:prstGeom prst="rect"/>
-                  </pic:spPr>
-                </pic:pic>
-              </a:graphicData>
-            </a:graphic>
-          </wp:inline>
-        </w:drawing>
-      </w:r>
-    </w:p>
-    <w:p>
-      <w:pPr>
-        <w:jc w:val="center"/>
-      </w:pPr>
-      <w:r>
-        <w:rPr>
-          <w:i/>
-          <w:color w:val="646464"/>
-          <w:sz w:val="20"/>
-        </w:rPr>
-        <w:t>Streaming Active</w:t>
-      </w:r>
-    </w:p>
-    <w:p/>
-    <w:p>
-      <w:r>
-        <w:t>*Gambar 9.2: Proses streaming data*</w:t>
-      </w:r>
-    </w:p>
-    <w:p>
-      <w:pPr>
-        <w:pStyle w:val="Heading2"/>
-      </w:pPr>
-      <w:r>
-        <w:t>Langkah 3 Lihat Data</w:t>
-      </w:r>
-    </w:p>
-    <w:p>
-      <w:r>
-        <w:t>Data dari register yang dikonfigurasi akan ditampilkan secara real-time.</w:t>
-      </w:r>
-    </w:p>
-    <w:p>
-      <w:pPr>
-        <w:jc w:val="center"/>
-      </w:pPr>
-      <w:r>
-        <w:drawing>
-          <wp:inline xmlns:a="http://schemas.openxmlformats.org/drawingml/2006/main" xmlns:pic="http://schemas.openxmlformats.org/drawingml/2006/picture">
-            <wp:extent cx="2286000" cy="5088835"/>
-            <wp:docPr id="41" name="Picture 41"/>
-            <wp:cNvGraphicFramePr>
-              <a:graphicFrameLocks noChangeAspect="1"/>
-            </wp:cNvGraphicFramePr>
-            <a:graphic>
-              <a:graphicData uri="http://schemas.openxmlformats.org/drawingml/2006/picture">
-                <pic:pic>
-                  <pic:nvPicPr>
-                    <pic:cNvPr id="0" name="WhatsApp Image 2025-11-30 at 15.08.27 (1).jpeg"/>
-                    <pic:cNvPicPr/>
-                  </pic:nvPicPr>
-                  <pic:blipFill>
-                    <a:blip r:embed="rId51"/>
-                    <a:stretch>
-                      <a:fillRect/>
-                    </a:stretch>
-                  </pic:blipFill>
-                  <pic:spPr>
-                    <a:xfrm>
-                      <a:off x="0" y="0"/>
-                      <a:ext cx="2286000" cy="5088835"/>
-                    </a:xfrm>
-                    <a:prstGeom prst="rect"/>
-                  </pic:spPr>
-                </pic:pic>
-              </a:graphicData>
-            </a:graphic>
-          </wp:inline>
-        </w:drawing>
-      </w:r>
-    </w:p>
-    <w:p>
-      <w:pPr>
-        <w:jc w:val="center"/>
-      </w:pPr>
-      <w:r>
-        <w:rPr>
-          <w:i/>
-          <w:color w:val="646464"/>
-          <w:sz w:val="20"/>
-        </w:rPr>
-        <w:t>Streaming Data View</w:t>
-      </w:r>
-    </w:p>
-    <w:p/>
-    <w:p>
-      <w:r>
-        <w:t>*Gambar 9.3: Tampilan data streaming*</w:t>
+        <w:t>Data dari register akan ditampilkan secara real-time</w:t>
       </w:r>
     </w:p>
     <w:p>
@@ -9300,7 +9429,7 @@
       <w:r>
         <w:drawing>
           <wp:inline xmlns:a="http://schemas.openxmlformats.org/drawingml/2006/main" xmlns:pic="http://schemas.openxmlformats.org/drawingml/2006/picture">
-            <wp:extent cx="2286000" cy="5088835"/>
+            <wp:extent cx="1645920" cy="3663961"/>
             <wp:docPr id="42" name="Picture 42"/>
             <wp:cNvGraphicFramePr>
               <a:graphicFrameLocks noChangeAspect="1"/>
@@ -9321,7 +9450,7 @@
                   <pic:spPr>
                     <a:xfrm>
                       <a:off x="0" y="0"/>
-                      <a:ext cx="2286000" cy="5088835"/>
+                      <a:ext cx="1645920" cy="3663961"/>
                     </a:xfrm>
                     <a:prstGeom prst="rect"/>
                   </pic:spPr>
@@ -9547,137 +9676,243 @@
         <w:pStyle w:val="Heading2"/>
       </w:pPr>
       <w:r>
-        <w:t>My Profile</w:t>
+        <w:t>My Profile About Product &amp; About App</w:t>
       </w:r>
     </w:p>
-    <w:p>
-      <w:pPr>
+    <w:tbl>
+      <w:tblPr>
+        <w:tblW w:type="auto" w:w="0"/>
         <w:jc w:val="center"/>
-      </w:pPr>
-      <w:r>
-        <w:drawing>
-          <wp:inline xmlns:a="http://schemas.openxmlformats.org/drawingml/2006/main" xmlns:pic="http://schemas.openxmlformats.org/drawingml/2006/picture">
-            <wp:extent cx="2286000" cy="5088835"/>
-            <wp:docPr id="43" name="Picture 43"/>
-            <wp:cNvGraphicFramePr>
-              <a:graphicFrameLocks noChangeAspect="1"/>
-            </wp:cNvGraphicFramePr>
-            <a:graphic>
-              <a:graphicData uri="http://schemas.openxmlformats.org/drawingml/2006/picture">
-                <pic:pic>
-                  <pic:nvPicPr>
-                    <pic:cNvPr id="0" name="WhatsApp Image 2025-11-30 at 15.08.31.jpeg"/>
-                    <pic:cNvPicPr/>
-                  </pic:nvPicPr>
-                  <pic:blipFill>
-                    <a:blip r:embed="rId53"/>
-                    <a:stretch>
-                      <a:fillRect/>
-                    </a:stretch>
-                  </pic:blipFill>
-                  <pic:spPr>
-                    <a:xfrm>
-                      <a:off x="0" y="0"/>
-                      <a:ext cx="2286000" cy="5088835"/>
-                    </a:xfrm>
-                    <a:prstGeom prst="rect"/>
-                  </pic:spPr>
-                </pic:pic>
-              </a:graphicData>
-            </a:graphic>
-          </wp:inline>
-        </w:drawing>
-      </w:r>
-    </w:p>
-    <w:p>
-      <w:pPr>
-        <w:jc w:val="center"/>
-      </w:pPr>
-      <w:r>
-        <w:rPr>
-          <w:i/>
-          <w:color w:val="646464"/>
-          <w:sz w:val="20"/>
-        </w:rPr>
-        <w:t>My Profile</w:t>
-      </w:r>
-    </w:p>
+        <w:tblLook w:firstColumn="1" w:firstRow="1" w:lastColumn="0" w:lastRow="0" w:noHBand="0" w:noVBand="1" w:val="04A0"/>
+      </w:tblPr>
+      <w:tblGrid>
+        <w:gridCol w:w="4680"/>
+        <w:gridCol w:w="4680"/>
+      </w:tblGrid>
+      <w:tr>
+        <w:tc>
+          <w:tcPr>
+            <w:tcW w:type="dxa" w:w="4680"/>
+            <w:tcBorders/>
+          </w:tcPr>
+          <w:p>
+            <w:pPr>
+              <w:jc w:val="center"/>
+            </w:pPr>
+            <w:r>
+              <w:drawing>
+                <wp:inline xmlns:a="http://schemas.openxmlformats.org/drawingml/2006/main" xmlns:pic="http://schemas.openxmlformats.org/drawingml/2006/picture">
+                  <wp:extent cx="1645920" cy="3663961"/>
+                  <wp:docPr id="43" name="Picture 43"/>
+                  <wp:cNvGraphicFramePr>
+                    <a:graphicFrameLocks noChangeAspect="1"/>
+                  </wp:cNvGraphicFramePr>
+                  <a:graphic>
+                    <a:graphicData uri="http://schemas.openxmlformats.org/drawingml/2006/picture">
+                      <pic:pic>
+                        <pic:nvPicPr>
+                          <pic:cNvPr id="0" name="WhatsApp Image 2025-11-30 at 15.08.31.jpeg"/>
+                          <pic:cNvPicPr/>
+                        </pic:nvPicPr>
+                        <pic:blipFill>
+                          <a:blip r:embed="rId53"/>
+                          <a:stretch>
+                            <a:fillRect/>
+                          </a:stretch>
+                        </pic:blipFill>
+                        <pic:spPr>
+                          <a:xfrm>
+                            <a:off x="0" y="0"/>
+                            <a:ext cx="1645920" cy="3663961"/>
+                          </a:xfrm>
+                          <a:prstGeom prst="rect"/>
+                        </pic:spPr>
+                      </pic:pic>
+                    </a:graphicData>
+                  </a:graphic>
+                </wp:inline>
+              </w:drawing>
+            </w:r>
+          </w:p>
+        </w:tc>
+        <w:tc>
+          <w:tcPr>
+            <w:tcW w:type="dxa" w:w="4680"/>
+            <w:tcBorders/>
+          </w:tcPr>
+          <w:p>
+            <w:pPr>
+              <w:jc w:val="center"/>
+            </w:pPr>
+            <w:r>
+              <w:drawing>
+                <wp:inline xmlns:a="http://schemas.openxmlformats.org/drawingml/2006/main" xmlns:pic="http://schemas.openxmlformats.org/drawingml/2006/picture">
+                  <wp:extent cx="1645920" cy="3663961"/>
+                  <wp:docPr id="44" name="Picture 44"/>
+                  <wp:cNvGraphicFramePr>
+                    <a:graphicFrameLocks noChangeAspect="1"/>
+                  </wp:cNvGraphicFramePr>
+                  <a:graphic>
+                    <a:graphicData uri="http://schemas.openxmlformats.org/drawingml/2006/picture">
+                      <pic:pic>
+                        <pic:nvPicPr>
+                          <pic:cNvPr id="0" name="WhatsApp Image 2025-11-30 at 15.08.30 (2).jpeg"/>
+                          <pic:cNvPicPr/>
+                        </pic:nvPicPr>
+                        <pic:blipFill>
+                          <a:blip r:embed="rId54"/>
+                          <a:stretch>
+                            <a:fillRect/>
+                          </a:stretch>
+                        </pic:blipFill>
+                        <pic:spPr>
+                          <a:xfrm>
+                            <a:off x="0" y="0"/>
+                            <a:ext cx="1645920" cy="3663961"/>
+                          </a:xfrm>
+                          <a:prstGeom prst="rect"/>
+                        </pic:spPr>
+                      </pic:pic>
+                    </a:graphicData>
+                  </a:graphic>
+                </wp:inline>
+              </w:drawing>
+            </w:r>
+          </w:p>
+        </w:tc>
+      </w:tr>
+      <w:tr>
+        <w:tc>
+          <w:tcPr>
+            <w:tcW w:type="dxa" w:w="4680"/>
+            <w:tcBorders/>
+          </w:tcPr>
+          <w:p>
+            <w:pPr>
+              <w:jc w:val="center"/>
+            </w:pPr>
+            <w:r>
+              <w:rPr>
+                <w:i/>
+                <w:color w:val="646464"/>
+                <w:sz w:val="18"/>
+              </w:rPr>
+              <w:t>My Profile</w:t>
+            </w:r>
+          </w:p>
+        </w:tc>
+        <w:tc>
+          <w:tcPr>
+            <w:tcW w:type="dxa" w:w="4680"/>
+            <w:tcBorders/>
+          </w:tcPr>
+          <w:p>
+            <w:pPr>
+              <w:jc w:val="center"/>
+            </w:pPr>
+            <w:r>
+              <w:rPr>
+                <w:i/>
+                <w:color w:val="646464"/>
+                <w:sz w:val="18"/>
+              </w:rPr>
+              <w:t>About Product</w:t>
+            </w:r>
+          </w:p>
+        </w:tc>
+      </w:tr>
+      <w:tr>
+        <w:tc>
+          <w:tcPr>
+            <w:tcW w:type="dxa" w:w="4680"/>
+            <w:tcBorders/>
+          </w:tcPr>
+          <w:p>
+            <w:pPr>
+              <w:jc w:val="center"/>
+            </w:pPr>
+            <w:r>
+              <w:drawing>
+                <wp:inline xmlns:a="http://schemas.openxmlformats.org/drawingml/2006/main" xmlns:pic="http://schemas.openxmlformats.org/drawingml/2006/picture">
+                  <wp:extent cx="1645920" cy="3663961"/>
+                  <wp:docPr id="45" name="Picture 45"/>
+                  <wp:cNvGraphicFramePr>
+                    <a:graphicFrameLocks noChangeAspect="1"/>
+                  </wp:cNvGraphicFramePr>
+                  <a:graphic>
+                    <a:graphicData uri="http://schemas.openxmlformats.org/drawingml/2006/picture">
+                      <pic:pic>
+                        <pic:nvPicPr>
+                          <pic:cNvPr id="0" name="WhatsApp Image 2025-11-30 at 15.08.30 (1).jpeg"/>
+                          <pic:cNvPicPr/>
+                        </pic:nvPicPr>
+                        <pic:blipFill>
+                          <a:blip r:embed="rId55"/>
+                          <a:stretch>
+                            <a:fillRect/>
+                          </a:stretch>
+                        </pic:blipFill>
+                        <pic:spPr>
+                          <a:xfrm>
+                            <a:off x="0" y="0"/>
+                            <a:ext cx="1645920" cy="3663961"/>
+                          </a:xfrm>
+                          <a:prstGeom prst="rect"/>
+                        </pic:spPr>
+                      </pic:pic>
+                    </a:graphicData>
+                  </a:graphic>
+                </wp:inline>
+              </w:drawing>
+            </w:r>
+          </w:p>
+        </w:tc>
+        <w:tc>
+          <w:tcPr>
+            <w:tcW w:type="dxa" w:w="4680"/>
+            <w:tcBorders/>
+          </w:tcPr>
+          <w:p/>
+        </w:tc>
+      </w:tr>
+      <w:tr>
+        <w:tc>
+          <w:tcPr>
+            <w:tcW w:type="dxa" w:w="4680"/>
+            <w:tcBorders/>
+          </w:tcPr>
+          <w:p>
+            <w:pPr>
+              <w:jc w:val="center"/>
+            </w:pPr>
+            <w:r>
+              <w:rPr>
+                <w:i/>
+                <w:color w:val="646464"/>
+                <w:sz w:val="18"/>
+              </w:rPr>
+              <w:t>About App</w:t>
+            </w:r>
+          </w:p>
+        </w:tc>
+        <w:tc>
+          <w:tcPr>
+            <w:tcW w:type="dxa" w:w="4680"/>
+            <w:tcBorders/>
+          </w:tcPr>
+          <w:p/>
+        </w:tc>
+      </w:tr>
+    </w:tbl>
     <w:p/>
     <w:p>
       <w:r>
-        <w:t>*Gambar 10.2: Halaman profil pengguna*</w:t>
-      </w:r>
-    </w:p>
-    <w:p/>
-    <w:p>
-      <w:pPr>
-        <w:pStyle w:val="Heading2"/>
-      </w:pPr>
-      <w:r>
-        <w:t>ℹ About Product</w:t>
-      </w:r>
-    </w:p>
-    <w:p>
-      <w:pPr>
-        <w:jc w:val="center"/>
-      </w:pPr>
-      <w:r>
-        <w:drawing>
-          <wp:inline xmlns:a="http://schemas.openxmlformats.org/drawingml/2006/main" xmlns:pic="http://schemas.openxmlformats.org/drawingml/2006/picture">
-            <wp:extent cx="2286000" cy="5088835"/>
-            <wp:docPr id="44" name="Picture 44"/>
-            <wp:cNvGraphicFramePr>
-              <a:graphicFrameLocks noChangeAspect="1"/>
-            </wp:cNvGraphicFramePr>
-            <a:graphic>
-              <a:graphicData uri="http://schemas.openxmlformats.org/drawingml/2006/picture">
-                <pic:pic>
-                  <pic:nvPicPr>
-                    <pic:cNvPr id="0" name="WhatsApp Image 2025-11-30 at 15.08.30 (2).jpeg"/>
-                    <pic:cNvPicPr/>
-                  </pic:nvPicPr>
-                  <pic:blipFill>
-                    <a:blip r:embed="rId54"/>
-                    <a:stretch>
-                      <a:fillRect/>
-                    </a:stretch>
-                  </pic:blipFill>
-                  <pic:spPr>
-                    <a:xfrm>
-                      <a:off x="0" y="0"/>
-                      <a:ext cx="2286000" cy="5088835"/>
-                    </a:xfrm>
-                    <a:prstGeom prst="rect"/>
-                  </pic:spPr>
-                </pic:pic>
-              </a:graphicData>
-            </a:graphic>
-          </wp:inline>
-        </w:drawing>
-      </w:r>
-    </w:p>
-    <w:p>
-      <w:pPr>
-        <w:jc w:val="center"/>
-      </w:pPr>
-      <w:r>
-        <w:rPr>
-          <w:i/>
-          <w:color w:val="646464"/>
-          <w:sz w:val="20"/>
-        </w:rPr>
-        <w:t>About Product</w:t>
-      </w:r>
-    </w:p>
-    <w:p/>
-    <w:p>
-      <w:r>
-        <w:t>*Gambar 10.3: Informasi produk gateway*</w:t>
+        <w:t>*Gambar 10.2-10.4: Halaman Profile, About Product, dan About App*</w:t>
       </w:r>
     </w:p>
     <w:p>
       <w:r>
-        <w:t>Halaman ini menampilkan:</w:t>
+        <w:t>About Product menampilkan:</w:t>
       </w:r>
     </w:p>
     <w:p>
@@ -9704,71 +9939,9 @@
         <w:t>Spesifikasi teknis</w:t>
       </w:r>
     </w:p>
-    <w:p/>
-    <w:p>
-      <w:pPr>
-        <w:pStyle w:val="Heading2"/>
-      </w:pPr>
-      <w:r>
-        <w:t>About App</w:t>
-      </w:r>
-    </w:p>
-    <w:p>
-      <w:pPr>
-        <w:jc w:val="center"/>
-      </w:pPr>
-      <w:r>
-        <w:drawing>
-          <wp:inline xmlns:a="http://schemas.openxmlformats.org/drawingml/2006/main" xmlns:pic="http://schemas.openxmlformats.org/drawingml/2006/picture">
-            <wp:extent cx="2286000" cy="5088835"/>
-            <wp:docPr id="45" name="Picture 45"/>
-            <wp:cNvGraphicFramePr>
-              <a:graphicFrameLocks noChangeAspect="1"/>
-            </wp:cNvGraphicFramePr>
-            <a:graphic>
-              <a:graphicData uri="http://schemas.openxmlformats.org/drawingml/2006/picture">
-                <pic:pic>
-                  <pic:nvPicPr>
-                    <pic:cNvPr id="0" name="WhatsApp Image 2025-11-30 at 15.08.30 (1).jpeg"/>
-                    <pic:cNvPicPr/>
-                  </pic:nvPicPr>
-                  <pic:blipFill>
-                    <a:blip r:embed="rId55"/>
-                    <a:stretch>
-                      <a:fillRect/>
-                    </a:stretch>
-                  </pic:blipFill>
-                  <pic:spPr>
-                    <a:xfrm>
-                      <a:off x="0" y="0"/>
-                      <a:ext cx="2286000" cy="5088835"/>
-                    </a:xfrm>
-                    <a:prstGeom prst="rect"/>
-                  </pic:spPr>
-                </pic:pic>
-              </a:graphicData>
-            </a:graphic>
-          </wp:inline>
-        </w:drawing>
-      </w:r>
-    </w:p>
-    <w:p>
-      <w:pPr>
-        <w:jc w:val="center"/>
-      </w:pPr>
-      <w:r>
-        <w:rPr>
-          <w:i/>
-          <w:color w:val="646464"/>
-          <w:sz w:val="20"/>
-        </w:rPr>
-        <w:t>About App</w:t>
-      </w:r>
-    </w:p>
-    <w:p/>
     <w:p>
       <w:r>
-        <w:t>*Gambar 10.4: Informasi aplikasi*</w:t>
+        <w:t>About App:</w:t>
       </w:r>
     </w:p>
     <w:tbl>

</xml_diff>

<commit_message>
feat: add proper Word-style TOC with headings, Daftar Gambar, Daftar Tabel
</commit_message>
<xml_diff>
--- a/output/Panduan_Pengguna_Gateway_Config_App.docx
+++ b/output/Panduan_Pengguna_Gateway_Config_App.docx
@@ -125,613 +125,376 @@
     </w:p>
     <w:p>
       <w:pPr>
-        <w:pStyle w:val="Heading1"/>
-      </w:pPr>
-      <w:r>
-        <w:t>Daftar Isi</w:t>
-      </w:r>
-    </w:p>
-    <w:tbl>
-      <w:tblPr>
-        <w:tblStyle w:val="TableGrid"/>
-        <w:tblW w:type="auto" w:w="0"/>
-        <w:tblLook w:firstColumn="1" w:firstRow="1" w:lastColumn="0" w:lastRow="0" w:noHBand="0" w:noVBand="1" w:val="04A0"/>
-      </w:tblPr>
-      <w:tblGrid>
-        <w:gridCol w:w="3120"/>
-        <w:gridCol w:w="3120"/>
-        <w:gridCol w:w="3120"/>
-      </w:tblGrid>
-      <w:tr>
-        <w:tc>
-          <w:tcPr>
-            <w:tcW w:type="dxa" w:w="3120"/>
-          </w:tcPr>
-          <w:p>
-            <w:r>
-              <w:rPr>
-                <w:rFonts w:ascii="Calibri" w:hAnsi="Calibri"/>
-                <w:b/>
-                <w:sz w:val="22"/>
-              </w:rPr>
-              <w:t>Bab</w:t>
-            </w:r>
-          </w:p>
-        </w:tc>
-        <w:tc>
-          <w:tcPr>
-            <w:tcW w:type="dxa" w:w="3120"/>
-          </w:tcPr>
-          <w:p>
-            <w:r>
-              <w:rPr>
-                <w:rFonts w:ascii="Calibri" w:hAnsi="Calibri"/>
-                <w:b/>
-                <w:sz w:val="22"/>
-              </w:rPr>
-              <w:t>Judul</w:t>
-            </w:r>
-          </w:p>
-        </w:tc>
-        <w:tc>
-          <w:tcPr>
-            <w:tcW w:type="dxa" w:w="3120"/>
-          </w:tcPr>
-          <w:p>
-            <w:r>
-              <w:rPr>
-                <w:rFonts w:ascii="Calibri" w:hAnsi="Calibri"/>
-                <w:b/>
-                <w:sz w:val="22"/>
-              </w:rPr>
-              <w:t>Keterangan</w:t>
-            </w:r>
-          </w:p>
-        </w:tc>
-      </w:tr>
-      <w:tr>
-        <w:tc>
-          <w:tcPr>
-            <w:tcW w:type="dxa" w:w="3120"/>
-          </w:tcPr>
-          <w:p>
-            <w:r>
-              <w:rPr>
-                <w:rFonts w:ascii="Calibri" w:hAnsi="Calibri"/>
-                <w:sz w:val="20"/>
-              </w:rPr>
-              <w:t>1.</w:t>
-            </w:r>
-          </w:p>
-        </w:tc>
-        <w:tc>
-          <w:tcPr>
-            <w:tcW w:type="dxa" w:w="3120"/>
-          </w:tcPr>
-          <w:p>
-            <w:r>
-              <w:rPr>
-                <w:rFonts w:ascii="Calibri" w:hAnsi="Calibri"/>
-                <w:sz w:val="20"/>
-              </w:rPr>
-              <w:t>Tentang Aplikasi</w:t>
-            </w:r>
-          </w:p>
-        </w:tc>
-        <w:tc>
-          <w:tcPr>
-            <w:tcW w:type="dxa" w:w="3120"/>
-          </w:tcPr>
-          <w:p>
-            <w:r>
-              <w:rPr>
-                <w:rFonts w:ascii="Calibri" w:hAnsi="Calibri"/>
-                <w:sz w:val="20"/>
-              </w:rPr>
-              <w:t>Pengenalan Gateway Config App</w:t>
-            </w:r>
-          </w:p>
-        </w:tc>
-      </w:tr>
-      <w:tr>
-        <w:tc>
-          <w:tcPr>
-            <w:tcW w:type="dxa" w:w="3120"/>
-          </w:tcPr>
-          <w:p>
-            <w:r>
-              <w:rPr>
-                <w:rFonts w:ascii="Calibri" w:hAnsi="Calibri"/>
-                <w:sz w:val="20"/>
-              </w:rPr>
-              <w:t>2.</w:t>
-            </w:r>
-          </w:p>
-        </w:tc>
-        <w:tc>
-          <w:tcPr>
-            <w:tcW w:type="dxa" w:w="3120"/>
-          </w:tcPr>
-          <w:p>
-            <w:r>
-              <w:rPr>
-                <w:rFonts w:ascii="Calibri" w:hAnsi="Calibri"/>
-                <w:sz w:val="20"/>
-              </w:rPr>
-              <w:t>Persiapan Sebelum Memulai</w:t>
-            </w:r>
-          </w:p>
-        </w:tc>
-        <w:tc>
-          <w:tcPr>
-            <w:tcW w:type="dxa" w:w="3120"/>
-          </w:tcPr>
-          <w:p>
-            <w:r>
-              <w:rPr>
-                <w:rFonts w:ascii="Calibri" w:hAnsi="Calibri"/>
-                <w:sz w:val="20"/>
-              </w:rPr>
-              <w:t>Kebutuhan dan instalasi</w:t>
-            </w:r>
-          </w:p>
-        </w:tc>
-      </w:tr>
-      <w:tr>
-        <w:tc>
-          <w:tcPr>
-            <w:tcW w:type="dxa" w:w="3120"/>
-          </w:tcPr>
-          <w:p>
-            <w:r>
-              <w:rPr>
-                <w:rFonts w:ascii="Calibri" w:hAnsi="Calibri"/>
-                <w:sz w:val="20"/>
-              </w:rPr>
-              <w:t>3.</w:t>
-            </w:r>
-          </w:p>
-        </w:tc>
-        <w:tc>
-          <w:tcPr>
-            <w:tcW w:type="dxa" w:w="3120"/>
-          </w:tcPr>
-          <w:p>
-            <w:r>
-              <w:rPr>
-                <w:rFonts w:ascii="Calibri" w:hAnsi="Calibri"/>
-                <w:sz w:val="20"/>
-              </w:rPr>
-              <w:t>Menghubungkan ke Gateway</w:t>
-            </w:r>
-          </w:p>
-        </w:tc>
-        <w:tc>
-          <w:tcPr>
-            <w:tcW w:type="dxa" w:w="3120"/>
-          </w:tcPr>
-          <w:p>
-            <w:r>
-              <w:rPr>
-                <w:rFonts w:ascii="Calibri" w:hAnsi="Calibri"/>
-                <w:sz w:val="20"/>
-              </w:rPr>
-              <w:t>Koneksi Bluetooth ke perangkat</w:t>
-            </w:r>
-          </w:p>
-        </w:tc>
-      </w:tr>
-      <w:tr>
-        <w:tc>
-          <w:tcPr>
-            <w:tcW w:type="dxa" w:w="3120"/>
-          </w:tcPr>
-          <w:p>
-            <w:r>
-              <w:rPr>
-                <w:rFonts w:ascii="Calibri" w:hAnsi="Calibri"/>
-                <w:sz w:val="20"/>
-              </w:rPr>
-              <w:t>4.</w:t>
-            </w:r>
-          </w:p>
-        </w:tc>
-        <w:tc>
-          <w:tcPr>
-            <w:tcW w:type="dxa" w:w="3120"/>
-          </w:tcPr>
-          <w:p>
-            <w:r>
-              <w:rPr>
-                <w:rFonts w:ascii="Calibri" w:hAnsi="Calibri"/>
-                <w:sz w:val="20"/>
-              </w:rPr>
-              <w:t>Dashboard Utama</w:t>
-            </w:r>
-          </w:p>
-        </w:tc>
-        <w:tc>
-          <w:tcPr>
-            <w:tcW w:type="dxa" w:w="3120"/>
-          </w:tcPr>
-          <w:p>
-            <w:r>
-              <w:rPr>
-                <w:rFonts w:ascii="Calibri" w:hAnsi="Calibri"/>
-                <w:sz w:val="20"/>
-              </w:rPr>
-              <w:t>Navigasi dan menu utama</w:t>
-            </w:r>
-          </w:p>
-        </w:tc>
-      </w:tr>
-      <w:tr>
-        <w:tc>
-          <w:tcPr>
-            <w:tcW w:type="dxa" w:w="3120"/>
-          </w:tcPr>
-          <w:p>
-            <w:r>
-              <w:rPr>
-                <w:rFonts w:ascii="Calibri" w:hAnsi="Calibri"/>
-                <w:sz w:val="20"/>
-              </w:rPr>
-              <w:t>5.</w:t>
-            </w:r>
-          </w:p>
-        </w:tc>
-        <w:tc>
-          <w:tcPr>
-            <w:tcW w:type="dxa" w:w="3120"/>
-          </w:tcPr>
-          <w:p>
-            <w:r>
-              <w:rPr>
-                <w:rFonts w:ascii="Calibri" w:hAnsi="Calibri"/>
-                <w:sz w:val="20"/>
-              </w:rPr>
-              <w:t>Konfigurasi Device (Sensor)</w:t>
-            </w:r>
-          </w:p>
-        </w:tc>
-        <w:tc>
-          <w:tcPr>
-            <w:tcW w:type="dxa" w:w="3120"/>
-          </w:tcPr>
-          <w:p>
-            <w:r>
-              <w:rPr>
-                <w:rFonts w:ascii="Calibri" w:hAnsi="Calibri"/>
-                <w:sz w:val="20"/>
-              </w:rPr>
-              <w:t>Menambah dan mengatur sensor</w:t>
-            </w:r>
-          </w:p>
-        </w:tc>
-      </w:tr>
-      <w:tr>
-        <w:tc>
-          <w:tcPr>
-            <w:tcW w:type="dxa" w:w="3120"/>
-          </w:tcPr>
-          <w:p>
-            <w:r>
-              <w:rPr>
-                <w:rFonts w:ascii="Calibri" w:hAnsi="Calibri"/>
-                <w:sz w:val="20"/>
-              </w:rPr>
-              <w:t>6.</w:t>
-            </w:r>
-          </w:p>
-        </w:tc>
-        <w:tc>
-          <w:tcPr>
-            <w:tcW w:type="dxa" w:w="3120"/>
-          </w:tcPr>
-          <w:p>
-            <w:r>
-              <w:rPr>
-                <w:rFonts w:ascii="Calibri" w:hAnsi="Calibri"/>
-                <w:sz w:val="20"/>
-              </w:rPr>
-              <w:t>Konfigurasi Modbus</w:t>
-            </w:r>
-          </w:p>
-        </w:tc>
-        <w:tc>
-          <w:tcPr>
-            <w:tcW w:type="dxa" w:w="3120"/>
-          </w:tcPr>
-          <w:p>
-            <w:r>
-              <w:rPr>
-                <w:rFonts w:ascii="Calibri" w:hAnsi="Calibri"/>
-                <w:sz w:val="20"/>
-              </w:rPr>
-              <w:t>Mengatur register data</w:t>
-            </w:r>
-          </w:p>
-        </w:tc>
-      </w:tr>
-      <w:tr>
-        <w:tc>
-          <w:tcPr>
-            <w:tcW w:type="dxa" w:w="3120"/>
-          </w:tcPr>
-          <w:p>
-            <w:r>
-              <w:rPr>
-                <w:rFonts w:ascii="Calibri" w:hAnsi="Calibri"/>
-                <w:sz w:val="20"/>
-              </w:rPr>
-              <w:t>7.</w:t>
-            </w:r>
-          </w:p>
-        </w:tc>
-        <w:tc>
-          <w:tcPr>
-            <w:tcW w:type="dxa" w:w="3120"/>
-          </w:tcPr>
-          <w:p>
-            <w:r>
-              <w:rPr>
-                <w:rFonts w:ascii="Calibri" w:hAnsi="Calibri"/>
-                <w:sz w:val="20"/>
-              </w:rPr>
-              <w:t>Konfigurasi Server</w:t>
-            </w:r>
-          </w:p>
-        </w:tc>
-        <w:tc>
-          <w:tcPr>
-            <w:tcW w:type="dxa" w:w="3120"/>
-          </w:tcPr>
-          <w:p>
-            <w:r>
-              <w:rPr>
-                <w:rFonts w:ascii="Calibri" w:hAnsi="Calibri"/>
-                <w:sz w:val="20"/>
-              </w:rPr>
-              <w:t>Pengaturan jaringan dan MQTT</w:t>
-            </w:r>
-          </w:p>
-        </w:tc>
-      </w:tr>
-      <w:tr>
-        <w:tc>
-          <w:tcPr>
-            <w:tcW w:type="dxa" w:w="3120"/>
-          </w:tcPr>
-          <w:p>
-            <w:r>
-              <w:rPr>
-                <w:rFonts w:ascii="Calibri" w:hAnsi="Calibri"/>
-                <w:sz w:val="20"/>
-              </w:rPr>
-              <w:t>8.</w:t>
-            </w:r>
-          </w:p>
-        </w:tc>
-        <w:tc>
-          <w:tcPr>
-            <w:tcW w:type="dxa" w:w="3120"/>
-          </w:tcPr>
-          <w:p>
-            <w:r>
-              <w:rPr>
-                <w:rFonts w:ascii="Calibri" w:hAnsi="Calibri"/>
-                <w:sz w:val="20"/>
-              </w:rPr>
-              <w:t>Status &amp; Monitoring</w:t>
-            </w:r>
-          </w:p>
-        </w:tc>
-        <w:tc>
-          <w:tcPr>
-            <w:tcW w:type="dxa" w:w="3120"/>
-          </w:tcPr>
-          <w:p>
-            <w:r>
-              <w:rPr>
-                <w:rFonts w:ascii="Calibri" w:hAnsi="Calibri"/>
-                <w:sz w:val="20"/>
-              </w:rPr>
-              <w:t>Melihat status gateway</w:t>
-            </w:r>
-          </w:p>
-        </w:tc>
-      </w:tr>
-      <w:tr>
-        <w:tc>
-          <w:tcPr>
-            <w:tcW w:type="dxa" w:w="3120"/>
-          </w:tcPr>
-          <w:p>
-            <w:r>
-              <w:rPr>
-                <w:rFonts w:ascii="Calibri" w:hAnsi="Calibri"/>
-                <w:sz w:val="20"/>
-              </w:rPr>
-              <w:t>9.</w:t>
-            </w:r>
-          </w:p>
-        </w:tc>
-        <w:tc>
-          <w:tcPr>
-            <w:tcW w:type="dxa" w:w="3120"/>
-          </w:tcPr>
-          <w:p>
-            <w:r>
-              <w:rPr>
-                <w:rFonts w:ascii="Calibri" w:hAnsi="Calibri"/>
-                <w:sz w:val="20"/>
-              </w:rPr>
-              <w:t>Streaming Data</w:t>
-            </w:r>
-          </w:p>
-        </w:tc>
-        <w:tc>
-          <w:tcPr>
-            <w:tcW w:type="dxa" w:w="3120"/>
-          </w:tcPr>
-          <w:p>
-            <w:r>
-              <w:rPr>
-                <w:rFonts w:ascii="Calibri" w:hAnsi="Calibri"/>
-                <w:sz w:val="20"/>
-              </w:rPr>
-              <w:t>Monitoring data real-time</w:t>
-            </w:r>
-          </w:p>
-        </w:tc>
-      </w:tr>
-      <w:tr>
-        <w:tc>
-          <w:tcPr>
-            <w:tcW w:type="dxa" w:w="3120"/>
-          </w:tcPr>
-          <w:p>
-            <w:r>
-              <w:rPr>
-                <w:rFonts w:ascii="Calibri" w:hAnsi="Calibri"/>
-                <w:sz w:val="20"/>
-              </w:rPr>
-              <w:t>10.</w:t>
-            </w:r>
-          </w:p>
-        </w:tc>
-        <w:tc>
-          <w:tcPr>
-            <w:tcW w:type="dxa" w:w="3120"/>
-          </w:tcPr>
-          <w:p>
-            <w:r>
-              <w:rPr>
-                <w:rFonts w:ascii="Calibri" w:hAnsi="Calibri"/>
-                <w:sz w:val="20"/>
-              </w:rPr>
-              <w:t>Pengaturan Aplikasi</w:t>
-            </w:r>
-          </w:p>
-        </w:tc>
-        <w:tc>
-          <w:tcPr>
-            <w:tcW w:type="dxa" w:w="3120"/>
-          </w:tcPr>
-          <w:p>
-            <w:r>
-              <w:rPr>
-                <w:rFonts w:ascii="Calibri" w:hAnsi="Calibri"/>
-                <w:sz w:val="20"/>
-              </w:rPr>
-              <w:t>Settings dan informasi</w:t>
-            </w:r>
-          </w:p>
-        </w:tc>
-      </w:tr>
-      <w:tr>
-        <w:tc>
-          <w:tcPr>
-            <w:tcW w:type="dxa" w:w="3120"/>
-          </w:tcPr>
-          <w:p>
-            <w:r>
-              <w:rPr>
-                <w:rFonts w:ascii="Calibri" w:hAnsi="Calibri"/>
-                <w:sz w:val="20"/>
-              </w:rPr>
-              <w:t>11.</w:t>
-            </w:r>
-          </w:p>
-        </w:tc>
-        <w:tc>
-          <w:tcPr>
-            <w:tcW w:type="dxa" w:w="3120"/>
-          </w:tcPr>
-          <w:p>
-            <w:r>
-              <w:rPr>
-                <w:rFonts w:ascii="Calibri" w:hAnsi="Calibri"/>
-                <w:sz w:val="20"/>
-              </w:rPr>
-              <w:t>Troubleshooting</w:t>
-            </w:r>
-          </w:p>
-        </w:tc>
-        <w:tc>
-          <w:tcPr>
-            <w:tcW w:type="dxa" w:w="3120"/>
-          </w:tcPr>
-          <w:p>
-            <w:r>
-              <w:rPr>
-                <w:rFonts w:ascii="Calibri" w:hAnsi="Calibri"/>
-                <w:sz w:val="20"/>
-              </w:rPr>
-              <w:t>Solusi masalah umum</w:t>
-            </w:r>
-          </w:p>
-        </w:tc>
-      </w:tr>
-      <w:tr>
-        <w:tc>
-          <w:tcPr>
-            <w:tcW w:type="dxa" w:w="3120"/>
-          </w:tcPr>
-          <w:p>
-            <w:r>
-              <w:rPr>
-                <w:rFonts w:ascii="Calibri" w:hAnsi="Calibri"/>
-                <w:sz w:val="20"/>
-              </w:rPr>
-              <w:t>12.</w:t>
-            </w:r>
-          </w:p>
-        </w:tc>
-        <w:tc>
-          <w:tcPr>
-            <w:tcW w:type="dxa" w:w="3120"/>
-          </w:tcPr>
-          <w:p>
-            <w:r>
-              <w:rPr>
-                <w:rFonts w:ascii="Calibri" w:hAnsi="Calibri"/>
-                <w:sz w:val="20"/>
-              </w:rPr>
-              <w:t>Referensi</w:t>
-            </w:r>
-          </w:p>
-        </w:tc>
-        <w:tc>
-          <w:tcPr>
-            <w:tcW w:type="dxa" w:w="3120"/>
-          </w:tcPr>
-          <w:p>
-            <w:r>
-              <w:rPr>
-                <w:rFonts w:ascii="Calibri" w:hAnsi="Calibri"/>
-                <w:sz w:val="20"/>
-              </w:rPr>
-              <w:t>Link dan kontak support</w:t>
-            </w:r>
-          </w:p>
-        </w:tc>
-      </w:tr>
-    </w:tbl>
-    <w:p/>
-    <w:p>
-      <w:pPr>
-        <w:jc w:val="left"/>
+        <w:jc w:val="center"/>
       </w:pPr>
       <w:r>
         <w:rPr>
           <w:rFonts w:ascii="Calibri" w:hAnsi="Calibri"/>
           <w:b/>
+          <w:color w:val="006699"/>
+          <w:sz w:val="32"/>
+        </w:rPr>
+        <w:t>DAFTAR ISI</w:t>
+      </w:r>
+    </w:p>
+    <w:p/>
+    <w:p>
+      <w:r>
+        <w:fldChar w:fldCharType="begin"/>
+        <w:instrText xml:space="preserve">TOC \o "1-3" \h \z \u</w:instrText>
+        <w:fldChar w:fldCharType="separate"/>
+        <w:fldChar w:fldCharType="end"/>
+      </w:r>
+    </w:p>
+    <w:p/>
+    <w:p>
+      <w:pPr>
+        <w:jc w:val="center"/>
+      </w:pPr>
+      <w:r>
+        <w:rPr>
+          <w:i/>
+          <w:color w:val="808080"/>
+          <w:sz w:val="18"/>
+        </w:rPr>
+        <w:t>(Klik kanan pada daftar isi di atas dan pilih 'Update Field' untuk memperbarui halaman)</w:t>
+      </w:r>
+    </w:p>
+    <w:p/>
+    <w:p/>
+    <w:p>
+      <w:pPr>
+        <w:ind w:left="0"/>
+      </w:pPr>
+      <w:r>
+        <w:rPr>
+          <w:rFonts w:ascii="Calibri" w:hAnsi="Calibri"/>
+          <w:b/>
+          <w:sz w:val="22"/>
+        </w:rPr>
+        <w:t>1. Tentang Aplikasi</w:t>
+      </w:r>
+    </w:p>
+    <w:p>
+      <w:pPr>
+        <w:ind w:left="0"/>
+      </w:pPr>
+      <w:r>
+        <w:rPr>
+          <w:rFonts w:ascii="Calibri" w:hAnsi="Calibri"/>
+          <w:b/>
+          <w:sz w:val="22"/>
+        </w:rPr>
+        <w:t>2. Persiapan Sebelum Memulai</w:t>
+      </w:r>
+    </w:p>
+    <w:p>
+      <w:pPr>
+        <w:ind w:left="0"/>
+      </w:pPr>
+      <w:r>
+        <w:rPr>
+          <w:rFonts w:ascii="Calibri" w:hAnsi="Calibri"/>
+          <w:b/>
+          <w:sz w:val="22"/>
+        </w:rPr>
+        <w:t>3. Menghubungkan ke Gateway</w:t>
+      </w:r>
+    </w:p>
+    <w:p>
+      <w:pPr>
+        <w:ind w:left="425"/>
+      </w:pPr>
+      <w:r>
+        <w:rPr>
+          <w:rFonts w:ascii="Calibri" w:hAnsi="Calibri"/>
+          <w:b w:val="0"/>
           <w:sz w:val="20"/>
         </w:rPr>
-        <w:t>Catatan Penomoran:</w:t>
-      </w:r>
-    </w:p>
+        <w:t>3.1 Scan Perangkat</w:t>
+      </w:r>
+    </w:p>
+    <w:p>
+      <w:pPr>
+        <w:ind w:left="425"/>
+      </w:pPr>
+      <w:r>
+        <w:rPr>
+          <w:rFonts w:ascii="Calibri" w:hAnsi="Calibri"/>
+          <w:b w:val="0"/>
+          <w:sz w:val="20"/>
+        </w:rPr>
+        <w:t>3.2 Koneksi Bluetooth</w:t>
+      </w:r>
+    </w:p>
+    <w:p>
+      <w:pPr>
+        <w:ind w:left="0"/>
+      </w:pPr>
+      <w:r>
+        <w:rPr>
+          <w:rFonts w:ascii="Calibri" w:hAnsi="Calibri"/>
+          <w:b/>
+          <w:sz w:val="22"/>
+        </w:rPr>
+        <w:t>4. Dashboard Utama</w:t>
+      </w:r>
+    </w:p>
+    <w:p>
+      <w:pPr>
+        <w:ind w:left="0"/>
+      </w:pPr>
+      <w:r>
+        <w:rPr>
+          <w:rFonts w:ascii="Calibri" w:hAnsi="Calibri"/>
+          <w:b/>
+          <w:sz w:val="22"/>
+        </w:rPr>
+        <w:t>5. Konfigurasi Device (Sensor)</w:t>
+      </w:r>
+    </w:p>
+    <w:p>
+      <w:pPr>
+        <w:ind w:left="425"/>
+      </w:pPr>
+      <w:r>
+        <w:rPr>
+          <w:rFonts w:ascii="Calibri" w:hAnsi="Calibri"/>
+          <w:b w:val="0"/>
+          <w:sz w:val="20"/>
+        </w:rPr>
+        <w:t>5.1 Tambah Device Baru</w:t>
+      </w:r>
+    </w:p>
+    <w:p>
+      <w:pPr>
+        <w:ind w:left="425"/>
+      </w:pPr>
+      <w:r>
+        <w:rPr>
+          <w:rFonts w:ascii="Calibri" w:hAnsi="Calibri"/>
+          <w:b w:val="0"/>
+          <w:sz w:val="20"/>
+        </w:rPr>
+        <w:t>5.2 Modbus RTU</w:t>
+      </w:r>
+    </w:p>
+    <w:p>
+      <w:pPr>
+        <w:ind w:left="425"/>
+      </w:pPr>
+      <w:r>
+        <w:rPr>
+          <w:rFonts w:ascii="Calibri" w:hAnsi="Calibri"/>
+          <w:b w:val="0"/>
+          <w:sz w:val="20"/>
+        </w:rPr>
+        <w:t>5.3 Modbus TCP</w:t>
+      </w:r>
+    </w:p>
+    <w:p>
+      <w:pPr>
+        <w:ind w:left="0"/>
+      </w:pPr>
+      <w:r>
+        <w:rPr>
+          <w:rFonts w:ascii="Calibri" w:hAnsi="Calibri"/>
+          <w:b/>
+          <w:sz w:val="22"/>
+        </w:rPr>
+        <w:t>6. Konfigurasi Modbus</w:t>
+      </w:r>
+    </w:p>
+    <w:p>
+      <w:pPr>
+        <w:ind w:left="425"/>
+      </w:pPr>
+      <w:r>
+        <w:rPr>
+          <w:rFonts w:ascii="Calibri" w:hAnsi="Calibri"/>
+          <w:b w:val="0"/>
+          <w:sz w:val="20"/>
+        </w:rPr>
+        <w:t>6.1 Setup Register</w:t>
+      </w:r>
+    </w:p>
+    <w:p>
+      <w:pPr>
+        <w:ind w:left="425"/>
+      </w:pPr>
+      <w:r>
+        <w:rPr>
+          <w:rFonts w:ascii="Calibri" w:hAnsi="Calibri"/>
+          <w:b w:val="0"/>
+          <w:sz w:val="20"/>
+        </w:rPr>
+        <w:t>6.2 Tipe Data</w:t>
+      </w:r>
+    </w:p>
+    <w:p>
+      <w:pPr>
+        <w:ind w:left="0"/>
+      </w:pPr>
+      <w:r>
+        <w:rPr>
+          <w:rFonts w:ascii="Calibri" w:hAnsi="Calibri"/>
+          <w:b/>
+          <w:sz w:val="22"/>
+        </w:rPr>
+        <w:t>7. Konfigurasi Server</w:t>
+      </w:r>
+    </w:p>
+    <w:p>
+      <w:pPr>
+        <w:ind w:left="425"/>
+      </w:pPr>
+      <w:r>
+        <w:rPr>
+          <w:rFonts w:ascii="Calibri" w:hAnsi="Calibri"/>
+          <w:b w:val="0"/>
+          <w:sz w:val="20"/>
+        </w:rPr>
+        <w:t>7.1 Network (WiFi/Ethernet)</w:t>
+      </w:r>
+    </w:p>
+    <w:p>
+      <w:pPr>
+        <w:ind w:left="425"/>
+      </w:pPr>
+      <w:r>
+        <w:rPr>
+          <w:rFonts w:ascii="Calibri" w:hAnsi="Calibri"/>
+          <w:b w:val="0"/>
+          <w:sz w:val="20"/>
+        </w:rPr>
+        <w:t>7.2 MQTT Settings</w:t>
+      </w:r>
+    </w:p>
+    <w:p>
+      <w:pPr>
+        <w:ind w:left="425"/>
+      </w:pPr>
+      <w:r>
+        <w:rPr>
+          <w:rFonts w:ascii="Calibri" w:hAnsi="Calibri"/>
+          <w:b w:val="0"/>
+          <w:sz w:val="20"/>
+        </w:rPr>
+        <w:t>7.3 Logging</w:t>
+      </w:r>
+    </w:p>
+    <w:p>
+      <w:pPr>
+        <w:ind w:left="0"/>
+      </w:pPr>
+      <w:r>
+        <w:rPr>
+          <w:rFonts w:ascii="Calibri" w:hAnsi="Calibri"/>
+          <w:b/>
+          <w:sz w:val="22"/>
+        </w:rPr>
+        <w:t>8. Status &amp; Monitoring</w:t>
+      </w:r>
+    </w:p>
+    <w:p>
+      <w:pPr>
+        <w:ind w:left="425"/>
+      </w:pPr>
+      <w:r>
+        <w:rPr>
+          <w:rFonts w:ascii="Calibri" w:hAnsi="Calibri"/>
+          <w:b w:val="0"/>
+          <w:sz w:val="20"/>
+        </w:rPr>
+        <w:t>8.1 Firmware Update</w:t>
+      </w:r>
+    </w:p>
+    <w:p>
+      <w:pPr>
+        <w:ind w:left="425"/>
+      </w:pPr>
+      <w:r>
+        <w:rPr>
+          <w:rFonts w:ascii="Calibri" w:hAnsi="Calibri"/>
+          <w:b w:val="0"/>
+          <w:sz w:val="20"/>
+        </w:rPr>
+        <w:t>8.2 Backup &amp; Restore</w:t>
+      </w:r>
+    </w:p>
+    <w:p>
+      <w:pPr>
+        <w:ind w:left="0"/>
+      </w:pPr>
+      <w:r>
+        <w:rPr>
+          <w:rFonts w:ascii="Calibri" w:hAnsi="Calibri"/>
+          <w:b/>
+          <w:sz w:val="22"/>
+        </w:rPr>
+        <w:t>9. Streaming Data</w:t>
+      </w:r>
+    </w:p>
+    <w:p>
+      <w:pPr>
+        <w:ind w:left="0"/>
+      </w:pPr>
+      <w:r>
+        <w:rPr>
+          <w:rFonts w:ascii="Calibri" w:hAnsi="Calibri"/>
+          <w:b/>
+          <w:sz w:val="22"/>
+        </w:rPr>
+        <w:t>10. Pengaturan Aplikasi</w:t>
+      </w:r>
+    </w:p>
+    <w:p>
+      <w:pPr>
+        <w:ind w:left="0"/>
+      </w:pPr>
+      <w:r>
+        <w:rPr>
+          <w:rFonts w:ascii="Calibri" w:hAnsi="Calibri"/>
+          <w:b/>
+          <w:sz w:val="22"/>
+        </w:rPr>
+        <w:t>11. Troubleshooting</w:t>
+      </w:r>
+    </w:p>
+    <w:p>
+      <w:pPr>
+        <w:ind w:left="0"/>
+      </w:pPr>
+      <w:r>
+        <w:rPr>
+          <w:rFonts w:ascii="Calibri" w:hAnsi="Calibri"/>
+          <w:b/>
+          <w:sz w:val="22"/>
+        </w:rPr>
+        <w:t>12. Referensi</w:t>
+      </w:r>
+    </w:p>
+    <w:p/>
+    <w:p>
+      <w:r>
+        <w:br w:type="page"/>
+      </w:r>
+    </w:p>
+    <w:p>
+      <w:pPr>
+        <w:jc w:val="center"/>
+      </w:pPr>
+      <w:r>
+        <w:rPr>
+          <w:rFonts w:ascii="Calibri" w:hAnsi="Calibri"/>
+          <w:b/>
+          <w:color w:val="006699"/>
+          <w:sz w:val="28"/>
+        </w:rPr>
+        <w:t>DAFTAR GAMBAR</w:t>
+      </w:r>
+    </w:p>
+    <w:p/>
     <w:p>
       <w:r>
         <w:rPr>
@@ -739,9 +502,39 @@
           <w:i/>
           <w:sz w:val="20"/>
         </w:rPr>
-        <w:t>• Gambar dinomori dengan format: Gambar [Bab].[Urutan] (contoh: Gambar 3.1)</w:t>
-      </w:r>
-    </w:p>
+        <w:t>Gambar dinomori dengan format: Gambar [Bab].[Urutan]</w:t>
+      </w:r>
+    </w:p>
+    <w:p>
+      <w:r>
+        <w:rPr>
+          <w:rFonts w:ascii="Calibri" w:hAnsi="Calibri"/>
+          <w:sz w:val="20"/>
+        </w:rPr>
+        <w:t>Contoh: Gambar 3.1, Gambar 5.2, Gambar 7.1</w:t>
+      </w:r>
+    </w:p>
+    <w:p/>
+    <w:p>
+      <w:r>
+        <w:br w:type="page"/>
+      </w:r>
+    </w:p>
+    <w:p>
+      <w:pPr>
+        <w:jc w:val="center"/>
+      </w:pPr>
+      <w:r>
+        <w:rPr>
+          <w:rFonts w:ascii="Calibri" w:hAnsi="Calibri"/>
+          <w:b/>
+          <w:color w:val="006699"/>
+          <w:sz w:val="28"/>
+        </w:rPr>
+        <w:t>DAFTAR TABEL</w:t>
+      </w:r>
+    </w:p>
+    <w:p/>
     <w:p>
       <w:r>
         <w:rPr>
@@ -749,9 +542,19 @@
           <w:i/>
           <w:sz w:val="20"/>
         </w:rPr>
-        <w:t>• Tabel dinomori dengan format: Tabel [Bab].[Urutan] (contoh: Tabel 5.1)</w:t>
-      </w:r>
-    </w:p>
+        <w:t>Tabel dinomori dengan format: Tabel [Bab].[Urutan]</w:t>
+      </w:r>
+    </w:p>
+    <w:p>
+      <w:r>
+        <w:rPr>
+          <w:rFonts w:ascii="Calibri" w:hAnsi="Calibri"/>
+          <w:sz w:val="20"/>
+        </w:rPr>
+        <w:t>Contoh: Tabel 1.1, Tabel 5.1, Tabel 7.1</w:t>
+      </w:r>
+    </w:p>
+    <w:p/>
     <w:p>
       <w:r>
         <w:br w:type="page"/>

</xml_diff>

<commit_message>
feat: add Word TOC fields with dots leader and hyperlinks
- Add automatic TOC field (TOC \o "1-3" \h \z \u) for:
  - Dots leader (.........) between title and page number
  - Hyperlinks to jump to sections
  - Proper heading levels 1-3
- Add List of Figures field (TOC \h \z \c "Gambar")
- Add List of Tables field (TOC \h \z \c "Tabel")
- Setup TOC styles with proper indentation
- Add instructions for user to update fields in Word
- Add convert_pandoc.py as alternative conversion method

Note: User needs to right-click TOC and select "Update Field"
in Word to generate the actual table with page numbers.

🤖 Generated with [Claude Code](https://claude.com/claude-code)

Co-Authored-By: Claude <noreply@anthropic.com>
</commit_message>
<xml_diff>
--- a/output/Panduan_Pengguna_Gateway_Config_App.docx
+++ b/output/Panduan_Pengguna_Gateway_Config_App.docx
@@ -132,20 +132,23 @@
           <w:rFonts w:ascii="Calibri" w:hAnsi="Calibri"/>
           <w:b/>
           <w:color w:val="006699"/>
-          <w:sz w:val="32"/>
+          <w:sz w:val="36"/>
         </w:rPr>
         <w:t>DAFTAR ISI</w:t>
       </w:r>
     </w:p>
     <w:p/>
+    <w:p/>
     <w:p>
       <w:r>
         <w:fldChar w:fldCharType="begin"/>
-        <w:instrText xml:space="preserve">TOC \o "1-3" \h \z \u</w:instrText>
+        <w:instrText xml:space="preserve"> TOC \o "1-3" \h \z \u </w:instrText>
         <w:fldChar w:fldCharType="separate"/>
+        <w:t>Right-click and select "Update Field" to generate table of contents</w:t>
         <w:fldChar w:fldCharType="end"/>
       </w:r>
     </w:p>
+    <w:p/>
     <w:p/>
     <w:p>
       <w:pPr>
@@ -153,331 +156,12 @@
       </w:pPr>
       <w:r>
         <w:rPr>
+          <w:rFonts w:ascii="Calibri" w:hAnsi="Calibri"/>
           <w:i/>
-          <w:color w:val="808080"/>
-          <w:sz w:val="18"/>
-        </w:rPr>
-        <w:t>(Klik kanan pada daftar isi di atas dan pilih 'Update Field' untuk memperbarui halaman)</w:t>
-      </w:r>
-    </w:p>
-    <w:p/>
-    <w:p/>
-    <w:p>
-      <w:pPr>
-        <w:ind w:left="0"/>
-      </w:pPr>
-      <w:r>
-        <w:rPr>
-          <w:rFonts w:ascii="Calibri" w:hAnsi="Calibri"/>
-          <w:b/>
-          <w:sz w:val="22"/>
-        </w:rPr>
-        <w:t>1. Tentang Aplikasi</w:t>
-      </w:r>
-    </w:p>
-    <w:p>
-      <w:pPr>
-        <w:ind w:left="0"/>
-      </w:pPr>
-      <w:r>
-        <w:rPr>
-          <w:rFonts w:ascii="Calibri" w:hAnsi="Calibri"/>
-          <w:b/>
-          <w:sz w:val="22"/>
-        </w:rPr>
-        <w:t>2. Persiapan Sebelum Memulai</w:t>
-      </w:r>
-    </w:p>
-    <w:p>
-      <w:pPr>
-        <w:ind w:left="0"/>
-      </w:pPr>
-      <w:r>
-        <w:rPr>
-          <w:rFonts w:ascii="Calibri" w:hAnsi="Calibri"/>
-          <w:b/>
-          <w:sz w:val="22"/>
-        </w:rPr>
-        <w:t>3. Menghubungkan ke Gateway</w:t>
-      </w:r>
-    </w:p>
-    <w:p>
-      <w:pPr>
-        <w:ind w:left="425"/>
-      </w:pPr>
-      <w:r>
-        <w:rPr>
-          <w:rFonts w:ascii="Calibri" w:hAnsi="Calibri"/>
-          <w:b w:val="0"/>
+          <w:color w:val="646464"/>
           <w:sz w:val="20"/>
         </w:rPr>
-        <w:t>3.1 Scan Perangkat</w:t>
-      </w:r>
-    </w:p>
-    <w:p>
-      <w:pPr>
-        <w:ind w:left="425"/>
-      </w:pPr>
-      <w:r>
-        <w:rPr>
-          <w:rFonts w:ascii="Calibri" w:hAnsi="Calibri"/>
-          <w:b w:val="0"/>
-          <w:sz w:val="20"/>
-        </w:rPr>
-        <w:t>3.2 Koneksi Bluetooth</w:t>
-      </w:r>
-    </w:p>
-    <w:p>
-      <w:pPr>
-        <w:ind w:left="0"/>
-      </w:pPr>
-      <w:r>
-        <w:rPr>
-          <w:rFonts w:ascii="Calibri" w:hAnsi="Calibri"/>
-          <w:b/>
-          <w:sz w:val="22"/>
-        </w:rPr>
-        <w:t>4. Dashboard Utama</w:t>
-      </w:r>
-    </w:p>
-    <w:p>
-      <w:pPr>
-        <w:ind w:left="0"/>
-      </w:pPr>
-      <w:r>
-        <w:rPr>
-          <w:rFonts w:ascii="Calibri" w:hAnsi="Calibri"/>
-          <w:b/>
-          <w:sz w:val="22"/>
-        </w:rPr>
-        <w:t>5. Konfigurasi Device (Sensor)</w:t>
-      </w:r>
-    </w:p>
-    <w:p>
-      <w:pPr>
-        <w:ind w:left="425"/>
-      </w:pPr>
-      <w:r>
-        <w:rPr>
-          <w:rFonts w:ascii="Calibri" w:hAnsi="Calibri"/>
-          <w:b w:val="0"/>
-          <w:sz w:val="20"/>
-        </w:rPr>
-        <w:t>5.1 Tambah Device Baru</w:t>
-      </w:r>
-    </w:p>
-    <w:p>
-      <w:pPr>
-        <w:ind w:left="425"/>
-      </w:pPr>
-      <w:r>
-        <w:rPr>
-          <w:rFonts w:ascii="Calibri" w:hAnsi="Calibri"/>
-          <w:b w:val="0"/>
-          <w:sz w:val="20"/>
-        </w:rPr>
-        <w:t>5.2 Modbus RTU</w:t>
-      </w:r>
-    </w:p>
-    <w:p>
-      <w:pPr>
-        <w:ind w:left="425"/>
-      </w:pPr>
-      <w:r>
-        <w:rPr>
-          <w:rFonts w:ascii="Calibri" w:hAnsi="Calibri"/>
-          <w:b w:val="0"/>
-          <w:sz w:val="20"/>
-        </w:rPr>
-        <w:t>5.3 Modbus TCP</w:t>
-      </w:r>
-    </w:p>
-    <w:p>
-      <w:pPr>
-        <w:ind w:left="0"/>
-      </w:pPr>
-      <w:r>
-        <w:rPr>
-          <w:rFonts w:ascii="Calibri" w:hAnsi="Calibri"/>
-          <w:b/>
-          <w:sz w:val="22"/>
-        </w:rPr>
-        <w:t>6. Konfigurasi Modbus</w:t>
-      </w:r>
-    </w:p>
-    <w:p>
-      <w:pPr>
-        <w:ind w:left="425"/>
-      </w:pPr>
-      <w:r>
-        <w:rPr>
-          <w:rFonts w:ascii="Calibri" w:hAnsi="Calibri"/>
-          <w:b w:val="0"/>
-          <w:sz w:val="20"/>
-        </w:rPr>
-        <w:t>6.1 Setup Register</w:t>
-      </w:r>
-    </w:p>
-    <w:p>
-      <w:pPr>
-        <w:ind w:left="425"/>
-      </w:pPr>
-      <w:r>
-        <w:rPr>
-          <w:rFonts w:ascii="Calibri" w:hAnsi="Calibri"/>
-          <w:b w:val="0"/>
-          <w:sz w:val="20"/>
-        </w:rPr>
-        <w:t>6.2 Tipe Data</w:t>
-      </w:r>
-    </w:p>
-    <w:p>
-      <w:pPr>
-        <w:ind w:left="0"/>
-      </w:pPr>
-      <w:r>
-        <w:rPr>
-          <w:rFonts w:ascii="Calibri" w:hAnsi="Calibri"/>
-          <w:b/>
-          <w:sz w:val="22"/>
-        </w:rPr>
-        <w:t>7. Konfigurasi Server</w:t>
-      </w:r>
-    </w:p>
-    <w:p>
-      <w:pPr>
-        <w:ind w:left="425"/>
-      </w:pPr>
-      <w:r>
-        <w:rPr>
-          <w:rFonts w:ascii="Calibri" w:hAnsi="Calibri"/>
-          <w:b w:val="0"/>
-          <w:sz w:val="20"/>
-        </w:rPr>
-        <w:t>7.1 Network (WiFi/Ethernet)</w:t>
-      </w:r>
-    </w:p>
-    <w:p>
-      <w:pPr>
-        <w:ind w:left="425"/>
-      </w:pPr>
-      <w:r>
-        <w:rPr>
-          <w:rFonts w:ascii="Calibri" w:hAnsi="Calibri"/>
-          <w:b w:val="0"/>
-          <w:sz w:val="20"/>
-        </w:rPr>
-        <w:t>7.2 MQTT Settings</w:t>
-      </w:r>
-    </w:p>
-    <w:p>
-      <w:pPr>
-        <w:ind w:left="425"/>
-      </w:pPr>
-      <w:r>
-        <w:rPr>
-          <w:rFonts w:ascii="Calibri" w:hAnsi="Calibri"/>
-          <w:b w:val="0"/>
-          <w:sz w:val="20"/>
-        </w:rPr>
-        <w:t>7.3 Logging</w:t>
-      </w:r>
-    </w:p>
-    <w:p>
-      <w:pPr>
-        <w:ind w:left="0"/>
-      </w:pPr>
-      <w:r>
-        <w:rPr>
-          <w:rFonts w:ascii="Calibri" w:hAnsi="Calibri"/>
-          <w:b/>
-          <w:sz w:val="22"/>
-        </w:rPr>
-        <w:t>8. Status &amp; Monitoring</w:t>
-      </w:r>
-    </w:p>
-    <w:p>
-      <w:pPr>
-        <w:ind w:left="425"/>
-      </w:pPr>
-      <w:r>
-        <w:rPr>
-          <w:rFonts w:ascii="Calibri" w:hAnsi="Calibri"/>
-          <w:b w:val="0"/>
-          <w:sz w:val="20"/>
-        </w:rPr>
-        <w:t>8.1 Firmware Update</w:t>
-      </w:r>
-    </w:p>
-    <w:p>
-      <w:pPr>
-        <w:ind w:left="425"/>
-      </w:pPr>
-      <w:r>
-        <w:rPr>
-          <w:rFonts w:ascii="Calibri" w:hAnsi="Calibri"/>
-          <w:b w:val="0"/>
-          <w:sz w:val="20"/>
-        </w:rPr>
-        <w:t>8.2 Backup &amp; Restore</w:t>
-      </w:r>
-    </w:p>
-    <w:p>
-      <w:pPr>
-        <w:ind w:left="0"/>
-      </w:pPr>
-      <w:r>
-        <w:rPr>
-          <w:rFonts w:ascii="Calibri" w:hAnsi="Calibri"/>
-          <w:b/>
-          <w:sz w:val="22"/>
-        </w:rPr>
-        <w:t>9. Streaming Data</w:t>
-      </w:r>
-    </w:p>
-    <w:p>
-      <w:pPr>
-        <w:ind w:left="0"/>
-      </w:pPr>
-      <w:r>
-        <w:rPr>
-          <w:rFonts w:ascii="Calibri" w:hAnsi="Calibri"/>
-          <w:b/>
-          <w:sz w:val="22"/>
-        </w:rPr>
-        <w:t>10. Pengaturan Aplikasi</w:t>
-      </w:r>
-    </w:p>
-    <w:p>
-      <w:pPr>
-        <w:ind w:left="0"/>
-      </w:pPr>
-      <w:r>
-        <w:rPr>
-          <w:rFonts w:ascii="Calibri" w:hAnsi="Calibri"/>
-          <w:b/>
-          <w:sz w:val="22"/>
-        </w:rPr>
-        <w:t>11. Troubleshooting</w:t>
-      </w:r>
-    </w:p>
-    <w:p>
-      <w:pPr>
-        <w:ind w:left="0"/>
-      </w:pPr>
-      <w:r>
-        <w:rPr>
-          <w:rFonts w:ascii="Calibri" w:hAnsi="Calibri"/>
-          <w:b/>
-          <w:sz w:val="22"/>
-        </w:rPr>
-        <w:t>12. Referensi</w:t>
-      </w:r>
-    </w:p>
-    <w:p/>
-    <w:p>
-      <w:r>
-        <w:br w:type="page"/>
+        <w:t>Untuk menampilkan Daftar Isi dengan hyperlink dan nomor halaman:</w:t>
       </w:r>
     </w:p>
     <w:p>
@@ -489,32 +173,11 @@
           <w:rFonts w:ascii="Calibri" w:hAnsi="Calibri"/>
           <w:b/>
           <w:color w:val="006699"/>
-          <w:sz w:val="28"/>
-        </w:rPr>
-        <w:t>DAFTAR GAMBAR</w:t>
+          <w:sz w:val="20"/>
+        </w:rPr>
+        <w:t>Klik kanan pada teks di atas → pilih 'Update Field' → pilih 'Update entire table'</w:t>
       </w:r>
     </w:p>
-    <w:p/>
-    <w:p>
-      <w:r>
-        <w:rPr>
-          <w:rFonts w:ascii="Calibri" w:hAnsi="Calibri"/>
-          <w:i/>
-          <w:sz w:val="20"/>
-        </w:rPr>
-        <w:t>Gambar dinomori dengan format: Gambar [Bab].[Urutan]</w:t>
-      </w:r>
-    </w:p>
-    <w:p>
-      <w:r>
-        <w:rPr>
-          <w:rFonts w:ascii="Calibri" w:hAnsi="Calibri"/>
-          <w:sz w:val="20"/>
-        </w:rPr>
-        <w:t>Contoh: Gambar 3.1, Gambar 5.2, Gambar 7.1</w:t>
-      </w:r>
-    </w:p>
-    <w:p/>
     <w:p>
       <w:r>
         <w:br w:type="page"/>
@@ -529,29 +192,49 @@
           <w:rFonts w:ascii="Calibri" w:hAnsi="Calibri"/>
           <w:b/>
           <w:color w:val="006699"/>
-          <w:sz w:val="28"/>
-        </w:rPr>
-        <w:t>DAFTAR TABEL</w:t>
+          <w:sz w:val="36"/>
+        </w:rPr>
+        <w:t>DAFTAR GAMBAR</w:t>
       </w:r>
     </w:p>
     <w:p/>
     <w:p>
       <w:r>
-        <w:rPr>
-          <w:rFonts w:ascii="Calibri" w:hAnsi="Calibri"/>
-          <w:i/>
-          <w:sz w:val="20"/>
-        </w:rPr>
-        <w:t>Tabel dinomori dengan format: Tabel [Bab].[Urutan]</w:t>
+        <w:fldChar w:fldCharType="begin"/>
+        <w:instrText xml:space="preserve"> TOC \h \z \c "Gambar" </w:instrText>
+        <w:fldChar w:fldCharType="separate"/>
+        <w:t>Update Field untuk menampilkan daftar gambar</w:t>
+        <w:fldChar w:fldCharType="end"/>
+      </w:r>
+    </w:p>
+    <w:p/>
+    <w:p>
+      <w:r>
+        <w:br w:type="page"/>
       </w:r>
     </w:p>
     <w:p>
-      <w:r>
-        <w:rPr>
-          <w:rFonts w:ascii="Calibri" w:hAnsi="Calibri"/>
-          <w:sz w:val="20"/>
-        </w:rPr>
-        <w:t>Contoh: Tabel 1.1, Tabel 5.1, Tabel 7.1</w:t>
+      <w:pPr>
+        <w:jc w:val="center"/>
+      </w:pPr>
+      <w:r>
+        <w:rPr>
+          <w:rFonts w:ascii="Calibri" w:hAnsi="Calibri"/>
+          <w:b/>
+          <w:color w:val="006699"/>
+          <w:sz w:val="36"/>
+        </w:rPr>
+        <w:t>DAFTAR TABEL</w:t>
+      </w:r>
+    </w:p>
+    <w:p/>
+    <w:p>
+      <w:r>
+        <w:fldChar w:fldCharType="begin"/>
+        <w:instrText xml:space="preserve"> TOC \h \z \c "Tabel" </w:instrText>
+        <w:fldChar w:fldCharType="separate"/>
+        <w:t>Update Field untuk menampilkan daftar tabel</w:t>
+        <w:fldChar w:fldCharType="end"/>
       </w:r>
     </w:p>
     <w:p/>

</xml_diff>

<commit_message>
fix: remove duplicate captions and clean markdown symbols
- Add clean_markdown_text() function to strip all ** * _ ` symbols
- Improve add_formatted_text() with better regex pattern matching
- Skip manual caption lines (*Gambar X.Y:...*) to avoid duplicates
- Clean markdown from figure and table captions
- Fix italic text detection to not conflict with list items

🤖 Generated with [Claude Code](https://claude.com/claude-code)

Co-Authored-By: Claude <noreply@anthropic.com>
</commit_message>
<xml_diff>
--- a/output/Panduan_Pengguna_Gateway_Config_App.docx
+++ b/output/Panduan_Pengguna_Gateway_Config_App.docx
@@ -132,6 +132,277 @@
           <w:rFonts w:ascii="Calibri" w:hAnsi="Calibri"/>
           <w:b/>
           <w:color w:val="006699"/>
+          <w:sz w:val="28"/>
+        </w:rPr>
+        <w:t>RIWAYAT REVISI DOKUMEN</w:t>
+      </w:r>
+    </w:p>
+    <w:p/>
+    <w:tbl>
+      <w:tblPr>
+        <w:tblStyle w:val="TableGrid"/>
+        <w:tblW w:type="auto" w:w="0"/>
+        <w:jc w:val="center"/>
+        <w:tblLook w:firstColumn="1" w:firstRow="1" w:lastColumn="0" w:lastRow="0" w:noHBand="0" w:noVBand="1" w:val="04A0"/>
+      </w:tblPr>
+      <w:tblGrid>
+        <w:gridCol w:w="2340"/>
+        <w:gridCol w:w="2340"/>
+        <w:gridCol w:w="2340"/>
+        <w:gridCol w:w="2340"/>
+      </w:tblGrid>
+      <w:tr>
+        <w:tc>
+          <w:tcPr>
+            <w:tcW w:type="dxa" w:w="2340"/>
+            <w:shd w:fill="006699"/>
+          </w:tcPr>
+          <w:p>
+            <w:r>
+              <w:rPr>
+                <w:rFonts w:ascii="Calibri" w:hAnsi="Calibri"/>
+                <w:b/>
+                <w:color w:val="FFFFFF"/>
+                <w:sz w:val="20"/>
+              </w:rPr>
+              <w:t>Versi</w:t>
+            </w:r>
+          </w:p>
+        </w:tc>
+        <w:tc>
+          <w:tcPr>
+            <w:tcW w:type="dxa" w:w="2340"/>
+            <w:shd w:fill="006699"/>
+          </w:tcPr>
+          <w:p>
+            <w:r>
+              <w:rPr>
+                <w:rFonts w:ascii="Calibri" w:hAnsi="Calibri"/>
+                <w:b/>
+                <w:color w:val="FFFFFF"/>
+                <w:sz w:val="20"/>
+              </w:rPr>
+              <w:t>Tanggal</w:t>
+            </w:r>
+          </w:p>
+        </w:tc>
+        <w:tc>
+          <w:tcPr>
+            <w:tcW w:type="dxa" w:w="2340"/>
+            <w:shd w:fill="006699"/>
+          </w:tcPr>
+          <w:p>
+            <w:r>
+              <w:rPr>
+                <w:rFonts w:ascii="Calibri" w:hAnsi="Calibri"/>
+                <w:b/>
+                <w:color w:val="FFFFFF"/>
+                <w:sz w:val="20"/>
+              </w:rPr>
+              <w:t>Penulis</w:t>
+            </w:r>
+          </w:p>
+        </w:tc>
+        <w:tc>
+          <w:tcPr>
+            <w:tcW w:type="dxa" w:w="2340"/>
+            <w:shd w:fill="006699"/>
+          </w:tcPr>
+          <w:p>
+            <w:r>
+              <w:rPr>
+                <w:rFonts w:ascii="Calibri" w:hAnsi="Calibri"/>
+                <w:b/>
+                <w:color w:val="FFFFFF"/>
+                <w:sz w:val="20"/>
+              </w:rPr>
+              <w:t>Deskripsi Perubahan</w:t>
+            </w:r>
+          </w:p>
+        </w:tc>
+      </w:tr>
+      <w:tr>
+        <w:tc>
+          <w:tcPr>
+            <w:tcW w:type="dxa" w:w="2340"/>
+          </w:tcPr>
+          <w:p>
+            <w:r>
+              <w:rPr>
+                <w:rFonts w:ascii="Calibri" w:hAnsi="Calibri"/>
+                <w:sz w:val="20"/>
+              </w:rPr>
+              <w:t>1.0.0</w:t>
+            </w:r>
+          </w:p>
+        </w:tc>
+        <w:tc>
+          <w:tcPr>
+            <w:tcW w:type="dxa" w:w="2340"/>
+          </w:tcPr>
+          <w:p>
+            <w:r>
+              <w:rPr>
+                <w:rFonts w:ascii="Calibri" w:hAnsi="Calibri"/>
+                <w:sz w:val="20"/>
+              </w:rPr>
+              <w:t>Desember 2025</w:t>
+            </w:r>
+          </w:p>
+        </w:tc>
+        <w:tc>
+          <w:tcPr>
+            <w:tcW w:type="dxa" w:w="2340"/>
+          </w:tcPr>
+          <w:p>
+            <w:r>
+              <w:rPr>
+                <w:rFonts w:ascii="Calibri" w:hAnsi="Calibri"/>
+                <w:sz w:val="20"/>
+              </w:rPr>
+              <w:t>Tim SURIOTA</w:t>
+            </w:r>
+          </w:p>
+        </w:tc>
+        <w:tc>
+          <w:tcPr>
+            <w:tcW w:type="dxa" w:w="2340"/>
+          </w:tcPr>
+          <w:p>
+            <w:r>
+              <w:rPr>
+                <w:rFonts w:ascii="Calibri" w:hAnsi="Calibri"/>
+                <w:sz w:val="20"/>
+              </w:rPr>
+              <w:t>Rilis awal dokumen</w:t>
+            </w:r>
+          </w:p>
+        </w:tc>
+      </w:tr>
+      <w:tr>
+        <w:tc>
+          <w:tcPr>
+            <w:tcW w:type="dxa" w:w="2340"/>
+          </w:tcPr>
+          <w:p>
+            <w:r>
+              <w:rPr>
+                <w:rFonts w:ascii="Calibri" w:hAnsi="Calibri"/>
+                <w:sz w:val="20"/>
+              </w:rPr>
+            </w:r>
+          </w:p>
+        </w:tc>
+        <w:tc>
+          <w:tcPr>
+            <w:tcW w:type="dxa" w:w="2340"/>
+          </w:tcPr>
+          <w:p>
+            <w:r>
+              <w:rPr>
+                <w:rFonts w:ascii="Calibri" w:hAnsi="Calibri"/>
+                <w:sz w:val="20"/>
+              </w:rPr>
+            </w:r>
+          </w:p>
+        </w:tc>
+        <w:tc>
+          <w:tcPr>
+            <w:tcW w:type="dxa" w:w="2340"/>
+          </w:tcPr>
+          <w:p>
+            <w:r>
+              <w:rPr>
+                <w:rFonts w:ascii="Calibri" w:hAnsi="Calibri"/>
+                <w:sz w:val="20"/>
+              </w:rPr>
+            </w:r>
+          </w:p>
+        </w:tc>
+        <w:tc>
+          <w:tcPr>
+            <w:tcW w:type="dxa" w:w="2340"/>
+          </w:tcPr>
+          <w:p>
+            <w:r>
+              <w:rPr>
+                <w:rFonts w:ascii="Calibri" w:hAnsi="Calibri"/>
+                <w:sz w:val="20"/>
+              </w:rPr>
+            </w:r>
+          </w:p>
+        </w:tc>
+      </w:tr>
+      <w:tr>
+        <w:tc>
+          <w:tcPr>
+            <w:tcW w:type="dxa" w:w="2340"/>
+          </w:tcPr>
+          <w:p>
+            <w:r>
+              <w:rPr>
+                <w:rFonts w:ascii="Calibri" w:hAnsi="Calibri"/>
+                <w:sz w:val="20"/>
+              </w:rPr>
+            </w:r>
+          </w:p>
+        </w:tc>
+        <w:tc>
+          <w:tcPr>
+            <w:tcW w:type="dxa" w:w="2340"/>
+          </w:tcPr>
+          <w:p>
+            <w:r>
+              <w:rPr>
+                <w:rFonts w:ascii="Calibri" w:hAnsi="Calibri"/>
+                <w:sz w:val="20"/>
+              </w:rPr>
+            </w:r>
+          </w:p>
+        </w:tc>
+        <w:tc>
+          <w:tcPr>
+            <w:tcW w:type="dxa" w:w="2340"/>
+          </w:tcPr>
+          <w:p>
+            <w:r>
+              <w:rPr>
+                <w:rFonts w:ascii="Calibri" w:hAnsi="Calibri"/>
+                <w:sz w:val="20"/>
+              </w:rPr>
+            </w:r>
+          </w:p>
+        </w:tc>
+        <w:tc>
+          <w:tcPr>
+            <w:tcW w:type="dxa" w:w="2340"/>
+          </w:tcPr>
+          <w:p>
+            <w:r>
+              <w:rPr>
+                <w:rFonts w:ascii="Calibri" w:hAnsi="Calibri"/>
+                <w:sz w:val="20"/>
+              </w:rPr>
+            </w:r>
+          </w:p>
+        </w:tc>
+      </w:tr>
+    </w:tbl>
+    <w:p/>
+    <w:p>
+      <w:r>
+        <w:br w:type="page"/>
+      </w:r>
+    </w:p>
+    <w:p>
+      <w:pPr>
+        <w:jc w:val="center"/>
+      </w:pPr>
+      <w:r>
+        <w:rPr>
+          <w:rFonts w:ascii="Calibri" w:hAnsi="Calibri"/>
+          <w:b/>
+          <w:color w:val="006699"/>
           <w:sz w:val="36"/>
         </w:rPr>
         <w:t>DAFTAR ISI</w:t>
@@ -1778,36 +2049,52 @@
       </w:tr>
     </w:tbl>
     <w:p/>
-    <w:p>
-      <w:r>
-        <w:rPr>
-          <w:rFonts w:ascii="Calibri" w:hAnsi="Calibri"/>
-          <w:i/>
-          <w:color w:val="646464"/>
-          <w:sz w:val="22"/>
-        </w:rPr>
-        <w:t xml:space="preserve">⚠️ </w:t>
-      </w:r>
-      <w:r>
-        <w:rPr>
-          <w:rFonts w:ascii="Calibri" w:hAnsi="Calibri"/>
-          <w:b/>
-          <w:i/>
-          <w:color w:val="646464"/>
-          <w:sz w:val="22"/>
-        </w:rPr>
-        <w:t>Penting:</w:t>
-      </w:r>
-      <w:r>
-        <w:rPr>
-          <w:rFonts w:ascii="Calibri" w:hAnsi="Calibri"/>
-          <w:i/>
-          <w:color w:val="646464"/>
-          <w:sz w:val="22"/>
-        </w:rPr>
-        <w:t xml:space="preserve"> Beberapa smartphone Android memerlukan GPS aktif untuk scan Bluetooth. Pastikan GPS/Lokasi dalam keadaan menyala.</w:t>
-      </w:r>
-    </w:p>
+    <w:tbl>
+      <w:tblPr>
+        <w:tblW w:type="auto" w:w="0"/>
+        <w:jc w:val="center"/>
+        <w:tblLayout w:type="fixed"/>
+        <w:tblLook w:firstColumn="1" w:firstRow="1" w:lastColumn="0" w:lastRow="0" w:noHBand="0" w:noVBand="1" w:val="04A0"/>
+      </w:tblPr>
+      <w:tblGrid>
+        <w:gridCol w:w="9360"/>
+      </w:tblGrid>
+      <w:tr>
+        <w:tc>
+          <w:tcPr>
+            <w:tcW w:type="dxa" w:w="8640"/>
+            <w:shd w:fill="FFF3E0"/>
+            <w:tcBorders>
+              <w:top w:val="single" w:sz="12" w:color="FF9800"/>
+              <w:left w:val="single" w:sz="12" w:color="FF9800"/>
+              <w:bottom w:val="single" w:sz="12" w:color="FF9800"/>
+              <w:right w:val="single" w:sz="12" w:color="FF9800"/>
+            </w:tcBorders>
+          </w:tcPr>
+          <w:p>
+            <w:r>
+              <w:rPr>
+                <w:rFonts w:ascii="Calibri" w:hAnsi="Calibri"/>
+                <w:b/>
+                <w:color w:val="FF9800"/>
+                <w:sz w:val="22"/>
+              </w:rPr>
+              <w:t>⚠️ Peringatan</w:t>
+            </w:r>
+          </w:p>
+          <w:p>
+            <w:r>
+              <w:rPr>
+                <w:rFonts w:ascii="Calibri" w:hAnsi="Calibri"/>
+                <w:sz w:val="20"/>
+              </w:rPr>
+              <w:t>**Penting:** Beberapa smartphone Android memerlukan GPS aktif untuk scan Bluetooth. Pastikan GPS/Lokasi dalam keadaan menyala.</w:t>
+            </w:r>
+          </w:p>
+        </w:tc>
+      </w:tr>
+    </w:tbl>
+    <w:p/>
     <w:p>
       <w:pPr>
         <w:pStyle w:val="Heading2"/>
@@ -1995,16 +2282,6 @@
       <w:r>
         <w:rPr>
           <w:rFonts w:ascii="Calibri" w:hAnsi="Calibri"/>
-          <w:i/>
-          <w:sz w:val="22"/>
-        </w:rPr>
-        <w:t>Gambar 3.1: Halaman Home saat belum ada perangkat terhubung</w:t>
-      </w:r>
-    </w:p>
-    <w:p>
-      <w:r>
-        <w:rPr>
-          <w:rFonts w:ascii="Calibri" w:hAnsi="Calibri"/>
           <w:sz w:val="22"/>
         </w:rPr>
         <w:t>Pada halaman ini, Anda akan melihat:</w:t>
@@ -2169,16 +2446,6 @@
       <w:r>
         <w:rPr>
           <w:rFonts w:ascii="Calibri" w:hAnsi="Calibri"/>
-          <w:i/>
-          <w:sz w:val="22"/>
-        </w:rPr>
-        <w:t>Gambar 3.2: Halaman Scan Devices - Tekan tombol Scan</w:t>
-      </w:r>
-    </w:p>
-    <w:p>
-      <w:r>
-        <w:rPr>
-          <w:rFonts w:ascii="Calibri" w:hAnsi="Calibri"/>
           <w:sz w:val="22"/>
         </w:rPr>
         <w:t xml:space="preserve">Tekan tombol </w:t>
@@ -2279,16 +2546,6 @@
       </w:r>
     </w:p>
     <w:p/>
-    <w:p>
-      <w:r>
-        <w:rPr>
-          <w:rFonts w:ascii="Calibri" w:hAnsi="Calibri"/>
-          <w:i/>
-          <w:sz w:val="22"/>
-        </w:rPr>
-        <w:t>Gambar 3.3: Proses scanning sedang berlangsung</w:t>
-      </w:r>
-    </w:p>
     <w:p/>
     <w:p>
       <w:pPr>
@@ -2388,16 +2645,6 @@
       <w:r>
         <w:rPr>
           <w:rFonts w:ascii="Calibri" w:hAnsi="Calibri"/>
-          <w:i/>
-          <w:sz w:val="22"/>
-        </w:rPr>
-        <w:t>Gambar 3.4: Hasil scan menampilkan daftar perangkat</w:t>
-      </w:r>
-    </w:p>
-    <w:p>
-      <w:r>
-        <w:rPr>
-          <w:rFonts w:ascii="Calibri" w:hAnsi="Calibri"/>
           <w:b/>
           <w:sz w:val="22"/>
         </w:rPr>
@@ -2464,55 +2711,52 @@
         <w:t xml:space="preserve"> - Tekan untuk menghubungkan</w:t>
       </w:r>
     </w:p>
-    <w:p>
-      <w:r>
-        <w:rPr>
-          <w:rFonts w:ascii="Calibri" w:hAnsi="Calibri"/>
-          <w:i/>
-          <w:color w:val="646464"/>
-          <w:sz w:val="22"/>
-        </w:rPr>
-        <w:t xml:space="preserve">💡 </w:t>
-      </w:r>
-      <w:r>
-        <w:rPr>
-          <w:rFonts w:ascii="Calibri" w:hAnsi="Calibri"/>
-          <w:b/>
-          <w:i/>
-          <w:color w:val="646464"/>
-          <w:sz w:val="22"/>
-        </w:rPr>
-        <w:t>Tips:</w:t>
-      </w:r>
-      <w:r>
-        <w:rPr>
-          <w:rFonts w:ascii="Calibri" w:hAnsi="Calibri"/>
-          <w:i/>
-          <w:color w:val="646464"/>
-          <w:sz w:val="22"/>
-        </w:rPr>
-        <w:t xml:space="preserve"> Jika ada banyak perangkat, gunakan kotak </w:t>
-      </w:r>
-      <w:r>
-        <w:rPr>
-          <w:rFonts w:ascii="Calibri" w:hAnsi="Calibri"/>
-          <w:b/>
-          <w:i/>
-          <w:color w:val="646464"/>
-          <w:sz w:val="22"/>
-        </w:rPr>
-        <w:t>Search</w:t>
-      </w:r>
-      <w:r>
-        <w:rPr>
-          <w:rFonts w:ascii="Calibri" w:hAnsi="Calibri"/>
-          <w:i/>
-          <w:color w:val="646464"/>
-          <w:sz w:val="22"/>
-        </w:rPr>
-        <w:t xml:space="preserve"> untuk mencari berdasarkan nama.</w:t>
-      </w:r>
-    </w:p>
+    <w:tbl>
+      <w:tblPr>
+        <w:tblW w:type="auto" w:w="0"/>
+        <w:jc w:val="center"/>
+        <w:tblLayout w:type="fixed"/>
+        <w:tblLook w:firstColumn="1" w:firstRow="1" w:lastColumn="0" w:lastRow="0" w:noHBand="0" w:noVBand="1" w:val="04A0"/>
+      </w:tblPr>
+      <w:tblGrid>
+        <w:gridCol w:w="9360"/>
+      </w:tblGrid>
+      <w:tr>
+        <w:tc>
+          <w:tcPr>
+            <w:tcW w:type="dxa" w:w="8640"/>
+            <w:shd w:fill="E8F5E9"/>
+            <w:tcBorders>
+              <w:top w:val="single" w:sz="12" w:color="4CAF50"/>
+              <w:left w:val="single" w:sz="12" w:color="4CAF50"/>
+              <w:bottom w:val="single" w:sz="12" w:color="4CAF50"/>
+              <w:right w:val="single" w:sz="12" w:color="4CAF50"/>
+            </w:tcBorders>
+          </w:tcPr>
+          <w:p>
+            <w:r>
+              <w:rPr>
+                <w:rFonts w:ascii="Calibri" w:hAnsi="Calibri"/>
+                <w:b/>
+                <w:color w:val="4CAF50"/>
+                <w:sz w:val="22"/>
+              </w:rPr>
+              <w:t>💡 Tips</w:t>
+            </w:r>
+          </w:p>
+          <w:p>
+            <w:r>
+              <w:rPr>
+                <w:rFonts w:ascii="Calibri" w:hAnsi="Calibri"/>
+                <w:sz w:val="20"/>
+              </w:rPr>
+              <w:t>**Tips:** Jika ada banyak perangkat, gunakan kotak **Search** untuk mencari berdasarkan nama.</w:t>
+            </w:r>
+          </w:p>
+        </w:tc>
+      </w:tr>
+    </w:tbl>
+    <w:p/>
     <w:p/>
     <w:p>
       <w:pPr>
@@ -2612,16 +2856,6 @@
       <w:r>
         <w:rPr>
           <w:rFonts w:ascii="Calibri" w:hAnsi="Calibri"/>
-          <w:i/>
-          <w:sz w:val="22"/>
-        </w:rPr>
-        <w:t>Gambar 3.5: Dialog konfirmasi koneksi berhasil</w:t>
-      </w:r>
-    </w:p>
-    <w:p>
-      <w:r>
-        <w:rPr>
-          <w:rFonts w:ascii="Calibri" w:hAnsi="Calibri"/>
           <w:sz w:val="22"/>
         </w:rPr>
         <w:t xml:space="preserve">Tekan </w:t>
@@ -2717,16 +2951,6 @@
       <w:r>
         <w:rPr>
           <w:rFonts w:ascii="Calibri" w:hAnsi="Calibri"/>
-          <w:i/>
-          <w:sz w:val="22"/>
-        </w:rPr>
-        <w:t>Gambar 3.6: Gateway berhasil terhubung dan muncul di Home</w:t>
-      </w:r>
-    </w:p>
-    <w:p>
-      <w:r>
-        <w:rPr>
-          <w:rFonts w:ascii="Calibri" w:hAnsi="Calibri"/>
           <w:b/>
           <w:sz w:val="22"/>
         </w:rPr>
@@ -2947,16 +3171,6 @@
       <w:r>
         <w:rPr>
           <w:rFonts w:ascii="Calibri" w:hAnsi="Calibri"/>
-          <w:i/>
-          <w:sz w:val="22"/>
-        </w:rPr>
-        <w:t>Gambar 3.7: Halaman Detail Device dengan menu konfigurasi</w:t>
-      </w:r>
-    </w:p>
-    <w:p>
-      <w:r>
-        <w:rPr>
-          <w:rFonts w:ascii="Calibri" w:hAnsi="Calibri"/>
           <w:sz w:val="22"/>
         </w:rPr>
         <w:t xml:space="preserve">Halaman </w:t>
@@ -3103,16 +3317,6 @@
       <w:r>
         <w:rPr>
           <w:rFonts w:ascii="Calibri" w:hAnsi="Calibri"/>
-          <w:i/>
-          <w:sz w:val="22"/>
-        </w:rPr>
-        <w:t>Gambar 3.8: Dashboard utama gateway (versi alternatif)</w:t>
-      </w:r>
-    </w:p>
-    <w:p>
-      <w:r>
-        <w:rPr>
-          <w:rFonts w:ascii="Calibri" w:hAnsi="Calibri"/>
           <w:sz w:val="22"/>
         </w:rPr>
         <w:t xml:space="preserve">🎉 </w:t>
@@ -3222,16 +3426,6 @@
     </w:p>
     <w:p/>
     <w:p>
-      <w:r>
-        <w:rPr>
-          <w:rFonts w:ascii="Calibri" w:hAnsi="Calibri"/>
-          <w:i/>
-          <w:sz w:val="22"/>
-        </w:rPr>
-        <w:t>Gambar 4.1: Dashboard utama gateway dengan menu lengkap</w:t>
-      </w:r>
-    </w:p>
-    <w:p>
       <w:pPr>
         <w:pStyle w:val="Heading2"/>
       </w:pPr>
@@ -3944,16 +4138,6 @@
       <w:r>
         <w:rPr>
           <w:rFonts w:ascii="Calibri" w:hAnsi="Calibri"/>
-          <w:i/>
-          <w:sz w:val="22"/>
-        </w:rPr>
-        <w:t>Gambar 5.1: Halaman Device Communications kosong</w:t>
-      </w:r>
-    </w:p>
-    <w:p>
-      <w:r>
-        <w:rPr>
-          <w:rFonts w:ascii="Calibri" w:hAnsi="Calibri"/>
           <w:sz w:val="22"/>
         </w:rPr>
         <w:t>Jika belum ada device yang didaftarkan, halaman akan menampilkan pesan "No device registered".</w:t>
@@ -4159,16 +4343,6 @@
     </w:p>
     <w:p/>
     <w:p>
-      <w:r>
-        <w:rPr>
-          <w:rFonts w:ascii="Calibri" w:hAnsi="Calibri"/>
-          <w:i/>
-          <w:sz w:val="22"/>
-        </w:rPr>
-        <w:t>Gambar 5.2-5.3: Form device Modbus RTU dan pengaturan lanjutan</w:t>
-      </w:r>
-    </w:p>
-    <w:p>
       <w:pPr>
         <w:pStyle w:val="Heading2"/>
       </w:pPr>
@@ -5052,16 +5226,6 @@
     </w:p>
     <w:p/>
     <w:p>
-      <w:r>
-        <w:rPr>
-          <w:rFonts w:ascii="Calibri" w:hAnsi="Calibri"/>
-          <w:i/>
-          <w:sz w:val="22"/>
-        </w:rPr>
-        <w:t>Gambar 5.4-5.5: Form device Modbus TCP dan pengaturan lanjutan</w:t>
-      </w:r>
-    </w:p>
-    <w:p>
       <w:pPr>
         <w:jc w:val="center"/>
       </w:pPr>
@@ -5329,16 +5493,6 @@
       </w:r>
     </w:p>
     <w:p/>
-    <w:p>
-      <w:r>
-        <w:rPr>
-          <w:rFonts w:ascii="Calibri" w:hAnsi="Calibri"/>
-          <w:i/>
-          <w:sz w:val="22"/>
-        </w:rPr>
-        <w:t>Gambar 5.6: Form lengkap siap disimpan</w:t>
-      </w:r>
-    </w:p>
     <w:p/>
     <w:p>
       <w:pPr>
@@ -5423,16 +5577,6 @@
       <w:r>
         <w:rPr>
           <w:rFonts w:ascii="Calibri" w:hAnsi="Calibri"/>
-          <w:i/>
-          <w:sz w:val="22"/>
-        </w:rPr>
-        <w:t>Gambar 5.7: Daftar device yang sudah didaftarkan</w:t>
-      </w:r>
-    </w:p>
-    <w:p>
-      <w:r>
-        <w:rPr>
-          <w:rFonts w:ascii="Calibri" w:hAnsi="Calibri"/>
           <w:b/>
           <w:sz w:val="22"/>
         </w:rPr>
@@ -5658,16 +5802,6 @@
       <w:r>
         <w:rPr>
           <w:rFonts w:ascii="Calibri" w:hAnsi="Calibri"/>
-          <w:i/>
-          <w:sz w:val="22"/>
-        </w:rPr>
-        <w:t>Gambar 5.8: Form edit device dengan tombol Update</w:t>
-      </w:r>
-    </w:p>
-    <w:p>
-      <w:r>
-        <w:rPr>
-          <w:rFonts w:ascii="Calibri" w:hAnsi="Calibri"/>
           <w:sz w:val="22"/>
         </w:rPr>
         <w:t xml:space="preserve">Setelah melakukan perubahan, tekan </w:t>
@@ -5816,16 +5950,6 @@
       </w:r>
     </w:p>
     <w:p/>
-    <w:p>
-      <w:r>
-        <w:rPr>
-          <w:rFonts w:ascii="Calibri" w:hAnsi="Calibri"/>
-          <w:i/>
-          <w:sz w:val="22"/>
-        </w:rPr>
-        <w:t>Gambar 6.1: Halaman Modbus Configurations</w:t>
-      </w:r>
-    </w:p>
     <w:p/>
     <w:p>
       <w:pPr>
@@ -5921,16 +6045,6 @@
       </w:r>
     </w:p>
     <w:p/>
-    <w:p>
-      <w:r>
-        <w:rPr>
-          <w:rFonts w:ascii="Calibri" w:hAnsi="Calibri"/>
-          <w:i/>
-          <w:sz w:val="22"/>
-        </w:rPr>
-        <w:t>Gambar 6.2: Pilih device dari dropdown</w:t>
-      </w:r>
-    </w:p>
     <w:p/>
     <w:p>
       <w:pPr>
@@ -6027,16 +6141,6 @@
     </w:p>
     <w:p/>
     <w:p>
-      <w:r>
-        <w:rPr>
-          <w:rFonts w:ascii="Calibri" w:hAnsi="Calibri"/>
-          <w:i/>
-          <w:sz w:val="22"/>
-        </w:rPr>
-        <w:t>Gambar 6.3: Form setup register Modbus</w:t>
-      </w:r>
-    </w:p>
-    <w:p>
       <w:pPr>
         <w:pStyle w:val="Heading2"/>
       </w:pPr>
@@ -6935,16 +7039,6 @@
     </w:p>
     <w:p/>
     <w:p>
-      <w:r>
-        <w:rPr>
-          <w:rFonts w:ascii="Calibri" w:hAnsi="Calibri"/>
-          <w:i/>
-          <w:sz w:val="22"/>
-        </w:rPr>
-        <w:t>Gambar 6.4: Pengaturan kalibrasi register</w:t>
-      </w:r>
-    </w:p>
-    <w:p>
       <w:pPr>
         <w:jc w:val="center"/>
       </w:pPr>
@@ -7443,16 +7537,6 @@
       </w:r>
     </w:p>
     <w:p/>
-    <w:p>
-      <w:r>
-        <w:rPr>
-          <w:rFonts w:ascii="Calibri" w:hAnsi="Calibri"/>
-          <w:i/>
-          <w:sz w:val="22"/>
-        </w:rPr>
-        <w:t>Gambar 6.5-6.6: Daftar register dan tampilan detail</w:t>
-      </w:r>
-    </w:p>
     <w:p/>
     <w:p>
       <w:pPr>
@@ -7582,16 +7666,6 @@
     </w:p>
     <w:p/>
     <w:p>
-      <w:r>
-        <w:rPr>
-          <w:rFonts w:ascii="Calibri" w:hAnsi="Calibri"/>
-          <w:i/>
-          <w:sz w:val="22"/>
-        </w:rPr>
-        <w:t>Gambar 7.1: Halaman Server Configurations dengan tab-tab pengaturan</w:t>
-      </w:r>
-    </w:p>
-    <w:p>
       <w:pPr>
         <w:pStyle w:val="Heading2"/>
       </w:pPr>
@@ -7936,16 +8010,6 @@
       <w:r>
         <w:rPr>
           <w:rFonts w:ascii="Calibri" w:hAnsi="Calibri"/>
-          <w:i/>
-          <w:sz w:val="22"/>
-        </w:rPr>
-        <w:t>Gambar 7.2-7.3: Pengaturan WiFi dan Ethernet</w:t>
-      </w:r>
-    </w:p>
-    <w:p>
-      <w:r>
-        <w:rPr>
-          <w:rFonts w:ascii="Calibri" w:hAnsi="Calibri"/>
           <w:b/>
           <w:sz w:val="22"/>
         </w:rPr>
@@ -8608,16 +8672,6 @@
     </w:p>
     <w:p/>
     <w:p>
-      <w:r>
-        <w:rPr>
-          <w:rFonts w:ascii="Calibri" w:hAnsi="Calibri"/>
-          <w:i/>
-          <w:sz w:val="22"/>
-        </w:rPr>
-        <w:t>Gambar 7.4-7.5: Pengaturan MQTT broker dan publish</w:t>
-      </w:r>
-    </w:p>
-    <w:p>
       <w:pPr>
         <w:jc w:val="center"/>
       </w:pPr>
@@ -9153,16 +9207,6 @@
       <w:r>
         <w:rPr>
           <w:rFonts w:ascii="Calibri" w:hAnsi="Calibri"/>
-          <w:i/>
-          <w:sz w:val="22"/>
-        </w:rPr>
-        <w:t>Gambar 7.6-7.7: Pengaturan TLS dan tombol simpan</w:t>
-      </w:r>
-    </w:p>
-    <w:p>
-      <w:r>
-        <w:rPr>
-          <w:rFonts w:ascii="Calibri" w:hAnsi="Calibri"/>
           <w:sz w:val="22"/>
         </w:rPr>
         <w:t xml:space="preserve">Aktifkan </w:t>
@@ -9323,16 +9367,6 @@
       <w:r>
         <w:rPr>
           <w:rFonts w:ascii="Calibri" w:hAnsi="Calibri"/>
-          <w:i/>
-          <w:sz w:val="22"/>
-        </w:rPr>
-        <w:t>Gambar 7.8: Form konfigurasi server lengkap dengan WiFi dan MQTT</w:t>
-      </w:r>
-    </w:p>
-    <w:p>
-      <w:r>
-        <w:rPr>
-          <w:rFonts w:ascii="Calibri" w:hAnsi="Calibri"/>
           <w:b/>
           <w:sz w:val="22"/>
         </w:rPr>
@@ -9789,16 +9823,6 @@
       <w:r>
         <w:rPr>
           <w:rFonts w:ascii="Calibri" w:hAnsi="Calibri"/>
-          <w:i/>
-          <w:sz w:val="22"/>
-        </w:rPr>
-        <w:t>Gambar 7.9: Konfigurasi logging data</w:t>
-      </w:r>
-    </w:p>
-    <w:p>
-      <w:r>
-        <w:rPr>
-          <w:rFonts w:ascii="Calibri" w:hAnsi="Calibri"/>
           <w:b/>
           <w:sz w:val="22"/>
         </w:rPr>
@@ -10248,16 +10272,6 @@
     </w:p>
     <w:p/>
     <w:p>
-      <w:r>
-        <w:rPr>
-          <w:rFonts w:ascii="Calibri" w:hAnsi="Calibri"/>
-          <w:i/>
-          <w:sz w:val="22"/>
-        </w:rPr>
-        <w:t>Gambar 8.1: Halaman status gateway</w:t>
-      </w:r>
-    </w:p>
-    <w:p>
       <w:pPr>
         <w:pStyle w:val="Heading2"/>
       </w:pPr>
@@ -10664,16 +10678,6 @@
       <w:r>
         <w:rPr>
           <w:rFonts w:ascii="Calibri" w:hAnsi="Calibri"/>
-          <w:i/>
-          <w:sz w:val="22"/>
-        </w:rPr>
-        <w:t>Gambar 8.2-8.3: Halaman Firmware Update dan Backup</w:t>
-      </w:r>
-    </w:p>
-    <w:p>
-      <w:r>
-        <w:rPr>
-          <w:rFonts w:ascii="Calibri" w:hAnsi="Calibri"/>
           <w:b/>
           <w:sz w:val="22"/>
         </w:rPr>
@@ -10873,16 +10877,6 @@
       <w:r>
         <w:rPr>
           <w:rFonts w:ascii="Calibri" w:hAnsi="Calibri"/>
-          <w:i/>
-          <w:sz w:val="22"/>
-        </w:rPr>
-        <w:t>Gambar 8.4: Halaman restore konfigurasi</w:t>
-      </w:r>
-    </w:p>
-    <w:p>
-      <w:r>
-        <w:rPr>
-          <w:rFonts w:ascii="Calibri" w:hAnsi="Calibri"/>
           <w:b/>
           <w:sz w:val="22"/>
         </w:rPr>
@@ -11132,16 +11126,6 @@
       <w:r>
         <w:rPr>
           <w:rFonts w:ascii="Calibri" w:hAnsi="Calibri"/>
-          <w:i/>
-          <w:sz w:val="22"/>
-        </w:rPr>
-        <w:t>Gambar 8.5-8.6: Halaman Device Status dan Device Settings</w:t>
-      </w:r>
-    </w:p>
-    <w:p>
-      <w:r>
-        <w:rPr>
-          <w:rFonts w:ascii="Calibri" w:hAnsi="Calibri"/>
           <w:b/>
           <w:sz w:val="22"/>
         </w:rPr>
@@ -11474,55 +11458,52 @@
       </w:tr>
     </w:tbl>
     <w:p/>
-    <w:p>
-      <w:r>
-        <w:rPr>
-          <w:rFonts w:ascii="Calibri" w:hAnsi="Calibri"/>
-          <w:i/>
-          <w:color w:val="646464"/>
-          <w:sz w:val="22"/>
-        </w:rPr>
-        <w:t xml:space="preserve">⚠️ </w:t>
-      </w:r>
-      <w:r>
-        <w:rPr>
-          <w:rFonts w:ascii="Calibri" w:hAnsi="Calibri"/>
-          <w:b/>
-          <w:i/>
-          <w:color w:val="646464"/>
-          <w:sz w:val="22"/>
-        </w:rPr>
-        <w:t>Peringatan:</w:t>
-      </w:r>
-      <w:r>
-        <w:rPr>
-          <w:rFonts w:ascii="Calibri" w:hAnsi="Calibri"/>
-          <w:i/>
-          <w:color w:val="646464"/>
-          <w:sz w:val="22"/>
-        </w:rPr>
-        <w:t xml:space="preserve"> Menu </w:t>
-      </w:r>
-      <w:r>
-        <w:rPr>
-          <w:rFonts w:ascii="Calibri" w:hAnsi="Calibri"/>
-          <w:b/>
-          <w:i/>
-          <w:color w:val="646464"/>
-          <w:sz w:val="22"/>
-        </w:rPr>
-        <w:t>Clear Configuration</w:t>
-      </w:r>
-      <w:r>
-        <w:rPr>
-          <w:rFonts w:ascii="Calibri" w:hAnsi="Calibri"/>
-          <w:i/>
-          <w:color w:val="646464"/>
-          <w:sz w:val="22"/>
-        </w:rPr>
-        <w:t xml:space="preserve"> akan menghapus semua konfigurasi gateway. Pastikan Anda sudah melakukan backup sebelum menggunakan fitur ini!</w:t>
-      </w:r>
-    </w:p>
+    <w:tbl>
+      <w:tblPr>
+        <w:tblW w:type="auto" w:w="0"/>
+        <w:jc w:val="center"/>
+        <w:tblLayout w:type="fixed"/>
+        <w:tblLook w:firstColumn="1" w:firstRow="1" w:lastColumn="0" w:lastRow="0" w:noHBand="0" w:noVBand="1" w:val="04A0"/>
+      </w:tblPr>
+      <w:tblGrid>
+        <w:gridCol w:w="9360"/>
+      </w:tblGrid>
+      <w:tr>
+        <w:tc>
+          <w:tcPr>
+            <w:tcW w:type="dxa" w:w="8640"/>
+            <w:shd w:fill="FFF3E0"/>
+            <w:tcBorders>
+              <w:top w:val="single" w:sz="12" w:color="FF9800"/>
+              <w:left w:val="single" w:sz="12" w:color="FF9800"/>
+              <w:bottom w:val="single" w:sz="12" w:color="FF9800"/>
+              <w:right w:val="single" w:sz="12" w:color="FF9800"/>
+            </w:tcBorders>
+          </w:tcPr>
+          <w:p>
+            <w:r>
+              <w:rPr>
+                <w:rFonts w:ascii="Calibri" w:hAnsi="Calibri"/>
+                <w:b/>
+                <w:color w:val="FF9800"/>
+                <w:sz w:val="22"/>
+              </w:rPr>
+              <w:t>⚠️ Peringatan</w:t>
+            </w:r>
+          </w:p>
+          <w:p>
+            <w:r>
+              <w:rPr>
+                <w:rFonts w:ascii="Calibri" w:hAnsi="Calibri"/>
+                <w:sz w:val="20"/>
+              </w:rPr>
+              <w:t>**Peringatan:** Menu **Clear Configuration** akan menghapus semua konfigurasi gateway. Pastikan Anda sudah melakukan backup sebelum menggunakan fitur ini!</w:t>
+            </w:r>
+          </w:p>
+        </w:tc>
+      </w:tr>
+    </w:tbl>
+    <w:p/>
     <w:p/>
     <w:p>
       <w:pPr>
@@ -11863,16 +11844,6 @@
       <w:r>
         <w:rPr>
           <w:rFonts w:ascii="Calibri" w:hAnsi="Calibri"/>
-          <w:i/>
-          <w:sz w:val="22"/>
-        </w:rPr>
-        <w:t>Gambar 9.1-9.3: Langkah streaming dari device hingga tampilan data</w:t>
-      </w:r>
-    </w:p>
-    <w:p>
-      <w:r>
-        <w:rPr>
-          <w:rFonts w:ascii="Calibri" w:hAnsi="Calibri"/>
           <w:b/>
           <w:sz w:val="22"/>
         </w:rPr>
@@ -12084,16 +12055,6 @@
     </w:p>
     <w:p/>
     <w:p>
-      <w:r>
-        <w:rPr>
-          <w:rFonts w:ascii="Calibri" w:hAnsi="Calibri"/>
-          <w:i/>
-          <w:sz w:val="22"/>
-        </w:rPr>
-        <w:t>Gambar 10.1: Halaman Settings</w:t>
-      </w:r>
-    </w:p>
-    <w:p>
       <w:pPr>
         <w:pStyle w:val="Heading2"/>
       </w:pPr>
@@ -12582,16 +12543,6 @@
       <w:r>
         <w:rPr>
           <w:rFonts w:ascii="Calibri" w:hAnsi="Calibri"/>
-          <w:i/>
-          <w:sz w:val="22"/>
-        </w:rPr>
-        <w:t>Gambar 10.2-10.4: Halaman Profile, About Product, dan About App</w:t>
-      </w:r>
-    </w:p>
-    <w:p>
-      <w:r>
-        <w:rPr>
-          <w:rFonts w:ascii="Calibri" w:hAnsi="Calibri"/>
           <w:b/>
           <w:sz w:val="22"/>
         </w:rPr>
@@ -12849,6 +12800,52 @@
         <w:t>11. Troubleshooting</w:t>
       </w:r>
     </w:p>
+    <w:tbl>
+      <w:tblPr>
+        <w:tblW w:type="auto" w:w="0"/>
+        <w:jc w:val="center"/>
+        <w:tblLayout w:type="fixed"/>
+        <w:tblLook w:firstColumn="1" w:firstRow="1" w:lastColumn="0" w:lastRow="0" w:noHBand="0" w:noVBand="1" w:val="04A0"/>
+      </w:tblPr>
+      <w:tblGrid>
+        <w:gridCol w:w="9360"/>
+      </w:tblGrid>
+      <w:tr>
+        <w:tc>
+          <w:tcPr>
+            <w:tcW w:type="dxa" w:w="8640"/>
+            <w:shd w:fill="E3F2FD"/>
+            <w:tcBorders>
+              <w:top w:val="single" w:sz="12" w:color="2196F3"/>
+              <w:left w:val="single" w:sz="12" w:color="2196F3"/>
+              <w:bottom w:val="single" w:sz="12" w:color="2196F3"/>
+              <w:right w:val="single" w:sz="12" w:color="2196F3"/>
+            </w:tcBorders>
+          </w:tcPr>
+          <w:p>
+            <w:r>
+              <w:rPr>
+                <w:rFonts w:ascii="Calibri" w:hAnsi="Calibri"/>
+                <w:b/>
+                <w:color w:val="2196F3"/>
+                <w:sz w:val="22"/>
+              </w:rPr>
+              <w:t>ℹ️ Catatan</w:t>
+            </w:r>
+          </w:p>
+          <w:p>
+            <w:r>
+              <w:rPr>
+                <w:rFonts w:ascii="Calibri" w:hAnsi="Calibri"/>
+                <w:sz w:val="20"/>
+              </w:rPr>
+              <w:t>**Note:** Bagian ini berisi panduan untuk mengatasi masalah umum yang mungkin Anda temui saat menggunakan Gateway Config App.</w:t>
+            </w:r>
+          </w:p>
+        </w:tc>
+      </w:tr>
+    </w:tbl>
+    <w:p/>
     <w:p>
       <w:pPr>
         <w:pStyle w:val="Heading2"/>
@@ -12857,6 +12854,52 @@
         <w:t>Masalah Umum dan Solusinya</w:t>
       </w:r>
     </w:p>
+    <w:tbl>
+      <w:tblPr>
+        <w:tblW w:type="auto" w:w="0"/>
+        <w:jc w:val="center"/>
+        <w:tblLayout w:type="fixed"/>
+        <w:tblLook w:firstColumn="1" w:firstRow="1" w:lastColumn="0" w:lastRow="0" w:noHBand="0" w:noVBand="1" w:val="04A0"/>
+      </w:tblPr>
+      <w:tblGrid>
+        <w:gridCol w:w="9360"/>
+      </w:tblGrid>
+      <w:tr>
+        <w:tc>
+          <w:tcPr>
+            <w:tcW w:type="dxa" w:w="8640"/>
+            <w:shd w:fill="FFF3E0"/>
+            <w:tcBorders>
+              <w:top w:val="single" w:sz="12" w:color="FF9800"/>
+              <w:left w:val="single" w:sz="12" w:color="FF9800"/>
+              <w:bottom w:val="single" w:sz="12" w:color="FF9800"/>
+              <w:right w:val="single" w:sz="12" w:color="FF9800"/>
+            </w:tcBorders>
+          </w:tcPr>
+          <w:p>
+            <w:r>
+              <w:rPr>
+                <w:rFonts w:ascii="Calibri" w:hAnsi="Calibri"/>
+                <w:b/>
+                <w:color w:val="FF9800"/>
+                <w:sz w:val="22"/>
+              </w:rPr>
+              <w:t>⚠️ Peringatan</w:t>
+            </w:r>
+          </w:p>
+          <w:p>
+            <w:r>
+              <w:rPr>
+                <w:rFonts w:ascii="Calibri" w:hAnsi="Calibri"/>
+                <w:sz w:val="20"/>
+              </w:rPr>
+              <w:t>**Warning:** Sebelum melakukan troubleshooting, pastikan gateway dalam keadaan menyala dan Bluetooth smartphone Anda aktif.</w:t>
+            </w:r>
+          </w:p>
+        </w:tc>
+      </w:tr>
+    </w:tbl>
+    <w:p/>
     <w:p>
       <w:pPr>
         <w:pStyle w:val="Heading3"/>
@@ -13756,6 +13799,52 @@
                 <w:sz w:val="20"/>
               </w:rPr>
               <w:t>Cek koneksi jaringan</w:t>
+            </w:r>
+          </w:p>
+        </w:tc>
+      </w:tr>
+    </w:tbl>
+    <w:p/>
+    <w:tbl>
+      <w:tblPr>
+        <w:tblW w:type="auto" w:w="0"/>
+        <w:jc w:val="center"/>
+        <w:tblLayout w:type="fixed"/>
+        <w:tblLook w:firstColumn="1" w:firstRow="1" w:lastColumn="0" w:lastRow="0" w:noHBand="0" w:noVBand="1" w:val="04A0"/>
+      </w:tblPr>
+      <w:tblGrid>
+        <w:gridCol w:w="9360"/>
+      </w:tblGrid>
+      <w:tr>
+        <w:tc>
+          <w:tcPr>
+            <w:tcW w:type="dxa" w:w="8640"/>
+            <w:shd w:fill="E8F5E9"/>
+            <w:tcBorders>
+              <w:top w:val="single" w:sz="12" w:color="4CAF50"/>
+              <w:left w:val="single" w:sz="12" w:color="4CAF50"/>
+              <w:bottom w:val="single" w:sz="12" w:color="4CAF50"/>
+              <w:right w:val="single" w:sz="12" w:color="4CAF50"/>
+            </w:tcBorders>
+          </w:tcPr>
+          <w:p>
+            <w:r>
+              <w:rPr>
+                <w:rFonts w:ascii="Calibri" w:hAnsi="Calibri"/>
+                <w:b/>
+                <w:color w:val="4CAF50"/>
+                <w:sz w:val="22"/>
+              </w:rPr>
+              <w:t>💡 Tips</w:t>
+            </w:r>
+          </w:p>
+          <w:p>
+            <w:r>
+              <w:rPr>
+                <w:rFonts w:ascii="Calibri" w:hAnsi="Calibri"/>
+                <w:sz w:val="20"/>
+              </w:rPr>
+              <w:t>**Tip:** Jika masalah masih berlanjut setelah mencoba solusi di atas, coba restart gateway dengan mematikan dan menyalakan kembali sumber daya.</w:t>
             </w:r>
           </w:p>
         </w:tc>
@@ -18059,6 +18148,502 @@
         <w:t>📱 Dokumen ini dibuat dengan bantuan &lt;strong&gt;Claude AI&lt;/strong&gt; dari Anthropic</w:t>
       </w:r>
     </w:p>
+    <w:p/>
+    <w:p>
+      <w:r>
+        <w:br w:type="page"/>
+      </w:r>
+    </w:p>
+    <w:p>
+      <w:pPr>
+        <w:pStyle w:val="Heading1"/>
+      </w:pPr>
+      <w:r>
+        <w:t>Glosarium / Daftar Istilah</w:t>
+      </w:r>
+    </w:p>
+    <w:p/>
+    <w:tbl>
+      <w:tblPr>
+        <w:tblStyle w:val="TableGrid"/>
+        <w:tblW w:type="auto" w:w="0"/>
+        <w:tblLook w:firstColumn="1" w:firstRow="1" w:lastColumn="0" w:lastRow="0" w:noHBand="0" w:noVBand="1" w:val="04A0"/>
+      </w:tblPr>
+      <w:tblGrid>
+        <w:gridCol w:w="4680"/>
+        <w:gridCol w:w="4680"/>
+      </w:tblGrid>
+      <w:tr>
+        <w:tc>
+          <w:tcPr>
+            <w:tcW w:type="dxa" w:w="2160"/>
+            <w:shd w:fill="006699"/>
+          </w:tcPr>
+          <w:p>
+            <w:r>
+              <w:rPr>
+                <w:rFonts w:ascii="Calibri" w:hAnsi="Calibri"/>
+                <w:b/>
+                <w:color w:val="FFFFFF"/>
+                <w:sz w:val="22"/>
+              </w:rPr>
+              <w:t>Istilah</w:t>
+            </w:r>
+          </w:p>
+        </w:tc>
+        <w:tc>
+          <w:tcPr>
+            <w:tcW w:type="dxa" w:w="7200"/>
+            <w:shd w:fill="006699"/>
+          </w:tcPr>
+          <w:p>
+            <w:r>
+              <w:rPr>
+                <w:rFonts w:ascii="Calibri" w:hAnsi="Calibri"/>
+                <w:b/>
+                <w:color w:val="FFFFFF"/>
+                <w:sz w:val="22"/>
+              </w:rPr>
+              <w:t>Definisi</w:t>
+            </w:r>
+          </w:p>
+        </w:tc>
+      </w:tr>
+      <w:tr>
+        <w:tc>
+          <w:tcPr>
+            <w:tcW w:type="dxa" w:w="2160"/>
+          </w:tcPr>
+          <w:p>
+            <w:r>
+              <w:rPr>
+                <w:rFonts w:ascii="Calibri" w:hAnsi="Calibri"/>
+                <w:b/>
+                <w:sz w:val="20"/>
+              </w:rPr>
+              <w:t>API</w:t>
+            </w:r>
+          </w:p>
+        </w:tc>
+        <w:tc>
+          <w:tcPr>
+            <w:tcW w:type="dxa" w:w="7200"/>
+          </w:tcPr>
+          <w:p>
+            <w:r>
+              <w:rPr>
+                <w:rFonts w:ascii="Calibri" w:hAnsi="Calibri"/>
+                <w:sz w:val="20"/>
+              </w:rPr>
+              <w:t>Application Programming Interface - antarmuka untuk komunikasi antar aplikasi</w:t>
+            </w:r>
+          </w:p>
+        </w:tc>
+      </w:tr>
+      <w:tr>
+        <w:tc>
+          <w:tcPr>
+            <w:tcW w:type="dxa" w:w="2160"/>
+          </w:tcPr>
+          <w:p>
+            <w:r>
+              <w:rPr>
+                <w:rFonts w:ascii="Calibri" w:hAnsi="Calibri"/>
+                <w:b/>
+                <w:sz w:val="20"/>
+              </w:rPr>
+              <w:t>BLE</w:t>
+            </w:r>
+          </w:p>
+        </w:tc>
+        <w:tc>
+          <w:tcPr>
+            <w:tcW w:type="dxa" w:w="7200"/>
+          </w:tcPr>
+          <w:p>
+            <w:r>
+              <w:rPr>
+                <w:rFonts w:ascii="Calibri" w:hAnsi="Calibri"/>
+                <w:sz w:val="20"/>
+              </w:rPr>
+              <w:t>Bluetooth Low Energy - protokol Bluetooth hemat energi</w:t>
+            </w:r>
+          </w:p>
+        </w:tc>
+      </w:tr>
+      <w:tr>
+        <w:tc>
+          <w:tcPr>
+            <w:tcW w:type="dxa" w:w="2160"/>
+          </w:tcPr>
+          <w:p>
+            <w:r>
+              <w:rPr>
+                <w:rFonts w:ascii="Calibri" w:hAnsi="Calibri"/>
+                <w:b/>
+                <w:sz w:val="20"/>
+              </w:rPr>
+              <w:t>Gateway</w:t>
+            </w:r>
+          </w:p>
+        </w:tc>
+        <w:tc>
+          <w:tcPr>
+            <w:tcW w:type="dxa" w:w="7200"/>
+          </w:tcPr>
+          <w:p>
+            <w:r>
+              <w:rPr>
+                <w:rFonts w:ascii="Calibri" w:hAnsi="Calibri"/>
+                <w:sz w:val="20"/>
+              </w:rPr>
+              <w:t>Perangkat penghubung antara sensor dan server/cloud</w:t>
+            </w:r>
+          </w:p>
+        </w:tc>
+      </w:tr>
+      <w:tr>
+        <w:tc>
+          <w:tcPr>
+            <w:tcW w:type="dxa" w:w="2160"/>
+          </w:tcPr>
+          <w:p>
+            <w:r>
+              <w:rPr>
+                <w:rFonts w:ascii="Calibri" w:hAnsi="Calibri"/>
+                <w:b/>
+                <w:sz w:val="20"/>
+              </w:rPr>
+              <w:t>HTTP</w:t>
+            </w:r>
+          </w:p>
+        </w:tc>
+        <w:tc>
+          <w:tcPr>
+            <w:tcW w:type="dxa" w:w="7200"/>
+          </w:tcPr>
+          <w:p>
+            <w:r>
+              <w:rPr>
+                <w:rFonts w:ascii="Calibri" w:hAnsi="Calibri"/>
+                <w:sz w:val="20"/>
+              </w:rPr>
+              <w:t>Hypertext Transfer Protocol - protokol komunikasi web</w:t>
+            </w:r>
+          </w:p>
+        </w:tc>
+      </w:tr>
+      <w:tr>
+        <w:tc>
+          <w:tcPr>
+            <w:tcW w:type="dxa" w:w="2160"/>
+          </w:tcPr>
+          <w:p>
+            <w:r>
+              <w:rPr>
+                <w:rFonts w:ascii="Calibri" w:hAnsi="Calibri"/>
+                <w:b/>
+                <w:sz w:val="20"/>
+              </w:rPr>
+              <w:t>IIoT</w:t>
+            </w:r>
+          </w:p>
+        </w:tc>
+        <w:tc>
+          <w:tcPr>
+            <w:tcW w:type="dxa" w:w="7200"/>
+          </w:tcPr>
+          <w:p>
+            <w:r>
+              <w:rPr>
+                <w:rFonts w:ascii="Calibri" w:hAnsi="Calibri"/>
+                <w:sz w:val="20"/>
+              </w:rPr>
+              <w:t>Industrial Internet of Things - IoT untuk industri</w:t>
+            </w:r>
+          </w:p>
+        </w:tc>
+      </w:tr>
+      <w:tr>
+        <w:tc>
+          <w:tcPr>
+            <w:tcW w:type="dxa" w:w="2160"/>
+          </w:tcPr>
+          <w:p>
+            <w:r>
+              <w:rPr>
+                <w:rFonts w:ascii="Calibri" w:hAnsi="Calibri"/>
+                <w:b/>
+                <w:sz w:val="20"/>
+              </w:rPr>
+              <w:t>JSON</w:t>
+            </w:r>
+          </w:p>
+        </w:tc>
+        <w:tc>
+          <w:tcPr>
+            <w:tcW w:type="dxa" w:w="7200"/>
+          </w:tcPr>
+          <w:p>
+            <w:r>
+              <w:rPr>
+                <w:rFonts w:ascii="Calibri" w:hAnsi="Calibri"/>
+                <w:sz w:val="20"/>
+              </w:rPr>
+              <w:t>JavaScript Object Notation - format pertukaran data</w:t>
+            </w:r>
+          </w:p>
+        </w:tc>
+      </w:tr>
+      <w:tr>
+        <w:tc>
+          <w:tcPr>
+            <w:tcW w:type="dxa" w:w="2160"/>
+          </w:tcPr>
+          <w:p>
+            <w:r>
+              <w:rPr>
+                <w:rFonts w:ascii="Calibri" w:hAnsi="Calibri"/>
+                <w:b/>
+                <w:sz w:val="20"/>
+              </w:rPr>
+              <w:t>Modbus RTU</w:t>
+            </w:r>
+          </w:p>
+        </w:tc>
+        <w:tc>
+          <w:tcPr>
+            <w:tcW w:type="dxa" w:w="7200"/>
+          </w:tcPr>
+          <w:p>
+            <w:r>
+              <w:rPr>
+                <w:rFonts w:ascii="Calibri" w:hAnsi="Calibri"/>
+                <w:sz w:val="20"/>
+              </w:rPr>
+              <w:t>Protokol komunikasi serial untuk perangkat industri</w:t>
+            </w:r>
+          </w:p>
+        </w:tc>
+      </w:tr>
+      <w:tr>
+        <w:tc>
+          <w:tcPr>
+            <w:tcW w:type="dxa" w:w="2160"/>
+          </w:tcPr>
+          <w:p>
+            <w:r>
+              <w:rPr>
+                <w:rFonts w:ascii="Calibri" w:hAnsi="Calibri"/>
+                <w:b/>
+                <w:sz w:val="20"/>
+              </w:rPr>
+              <w:t>Modbus TCP</w:t>
+            </w:r>
+          </w:p>
+        </w:tc>
+        <w:tc>
+          <w:tcPr>
+            <w:tcW w:type="dxa" w:w="7200"/>
+          </w:tcPr>
+          <w:p>
+            <w:r>
+              <w:rPr>
+                <w:rFonts w:ascii="Calibri" w:hAnsi="Calibri"/>
+                <w:sz w:val="20"/>
+              </w:rPr>
+              <w:t>Protokol Modbus melalui jaringan TCP/IP</w:t>
+            </w:r>
+          </w:p>
+        </w:tc>
+      </w:tr>
+      <w:tr>
+        <w:tc>
+          <w:tcPr>
+            <w:tcW w:type="dxa" w:w="2160"/>
+          </w:tcPr>
+          <w:p>
+            <w:r>
+              <w:rPr>
+                <w:rFonts w:ascii="Calibri" w:hAnsi="Calibri"/>
+                <w:b/>
+                <w:sz w:val="20"/>
+              </w:rPr>
+              <w:t>MQTT</w:t>
+            </w:r>
+          </w:p>
+        </w:tc>
+        <w:tc>
+          <w:tcPr>
+            <w:tcW w:type="dxa" w:w="7200"/>
+          </w:tcPr>
+          <w:p>
+            <w:r>
+              <w:rPr>
+                <w:rFonts w:ascii="Calibri" w:hAnsi="Calibri"/>
+                <w:sz w:val="20"/>
+              </w:rPr>
+              <w:t>Message Queuing Telemetry Transport - protokol messaging IoT</w:t>
+            </w:r>
+          </w:p>
+        </w:tc>
+      </w:tr>
+      <w:tr>
+        <w:tc>
+          <w:tcPr>
+            <w:tcW w:type="dxa" w:w="2160"/>
+          </w:tcPr>
+          <w:p>
+            <w:r>
+              <w:rPr>
+                <w:rFonts w:ascii="Calibri" w:hAnsi="Calibri"/>
+                <w:b/>
+                <w:sz w:val="20"/>
+              </w:rPr>
+              <w:t>Register</w:t>
+            </w:r>
+          </w:p>
+        </w:tc>
+        <w:tc>
+          <w:tcPr>
+            <w:tcW w:type="dxa" w:w="7200"/>
+          </w:tcPr>
+          <w:p>
+            <w:r>
+              <w:rPr>
+                <w:rFonts w:ascii="Calibri" w:hAnsi="Calibri"/>
+                <w:sz w:val="20"/>
+              </w:rPr>
+              <w:t>Alamat memori pada perangkat Modbus untuk menyimpan data</w:t>
+            </w:r>
+          </w:p>
+        </w:tc>
+      </w:tr>
+      <w:tr>
+        <w:tc>
+          <w:tcPr>
+            <w:tcW w:type="dxa" w:w="2160"/>
+          </w:tcPr>
+          <w:p>
+            <w:r>
+              <w:rPr>
+                <w:rFonts w:ascii="Calibri" w:hAnsi="Calibri"/>
+                <w:b/>
+                <w:sz w:val="20"/>
+              </w:rPr>
+              <w:t>RTU</w:t>
+            </w:r>
+          </w:p>
+        </w:tc>
+        <w:tc>
+          <w:tcPr>
+            <w:tcW w:type="dxa" w:w="7200"/>
+          </w:tcPr>
+          <w:p>
+            <w:r>
+              <w:rPr>
+                <w:rFonts w:ascii="Calibri" w:hAnsi="Calibri"/>
+                <w:sz w:val="20"/>
+              </w:rPr>
+              <w:t>Remote Terminal Unit - unit terminal jarak jauh</w:t>
+            </w:r>
+          </w:p>
+        </w:tc>
+      </w:tr>
+      <w:tr>
+        <w:tc>
+          <w:tcPr>
+            <w:tcW w:type="dxa" w:w="2160"/>
+          </w:tcPr>
+          <w:p>
+            <w:r>
+              <w:rPr>
+                <w:rFonts w:ascii="Calibri" w:hAnsi="Calibri"/>
+                <w:b/>
+                <w:sz w:val="20"/>
+              </w:rPr>
+              <w:t>Slave ID</w:t>
+            </w:r>
+          </w:p>
+        </w:tc>
+        <w:tc>
+          <w:tcPr>
+            <w:tcW w:type="dxa" w:w="7200"/>
+          </w:tcPr>
+          <w:p>
+            <w:r>
+              <w:rPr>
+                <w:rFonts w:ascii="Calibri" w:hAnsi="Calibri"/>
+                <w:sz w:val="20"/>
+              </w:rPr>
+              <w:t>Alamat unik perangkat Modbus dalam jaringan</w:t>
+            </w:r>
+          </w:p>
+        </w:tc>
+      </w:tr>
+      <w:tr>
+        <w:tc>
+          <w:tcPr>
+            <w:tcW w:type="dxa" w:w="2160"/>
+          </w:tcPr>
+          <w:p>
+            <w:r>
+              <w:rPr>
+                <w:rFonts w:ascii="Calibri" w:hAnsi="Calibri"/>
+                <w:b/>
+                <w:sz w:val="20"/>
+              </w:rPr>
+              <w:t>TCP/IP</w:t>
+            </w:r>
+          </w:p>
+        </w:tc>
+        <w:tc>
+          <w:tcPr>
+            <w:tcW w:type="dxa" w:w="7200"/>
+          </w:tcPr>
+          <w:p>
+            <w:r>
+              <w:rPr>
+                <w:rFonts w:ascii="Calibri" w:hAnsi="Calibri"/>
+                <w:sz w:val="20"/>
+              </w:rPr>
+              <w:t>Transmission Control Protocol/Internet Protocol</w:t>
+            </w:r>
+          </w:p>
+        </w:tc>
+      </w:tr>
+      <w:tr>
+        <w:tc>
+          <w:tcPr>
+            <w:tcW w:type="dxa" w:w="2160"/>
+          </w:tcPr>
+          <w:p>
+            <w:r>
+              <w:rPr>
+                <w:rFonts w:ascii="Calibri" w:hAnsi="Calibri"/>
+                <w:b/>
+                <w:sz w:val="20"/>
+              </w:rPr>
+              <w:t>TLS/SSL</w:t>
+            </w:r>
+          </w:p>
+        </w:tc>
+        <w:tc>
+          <w:tcPr>
+            <w:tcW w:type="dxa" w:w="7200"/>
+          </w:tcPr>
+          <w:p>
+            <w:r>
+              <w:rPr>
+                <w:rFonts w:ascii="Calibri" w:hAnsi="Calibri"/>
+                <w:sz w:val="20"/>
+              </w:rPr>
+              <w:t>Transport Layer Security - enkripsi komunikasi</w:t>
+            </w:r>
+          </w:p>
+        </w:tc>
+      </w:tr>
+    </w:tbl>
     <w:p/>
     <w:p>
       <w:r>

</xml_diff>

<commit_message>
fix: reorder document sections to standard format
Document order changed to:
1. Cover Page
2. Daftar Isi (Table of Contents)
3. Daftar Gambar (List of Figures)
4. Daftar Tabel (List of Tables)
5. Content (Bab 1-12)
6. Glosarium (Glossary)
7. Riwayat Revisi (Version History) - moved to end
8. Informasi Dokumen (Document Info)

🤖 Generated with [Claude Code](https://claude.com/claude-code)

Co-Authored-By: Claude <noreply@anthropic.com>
</commit_message>
<xml_diff>
--- a/output/Panduan_Pengguna_Gateway_Config_App.docx
+++ b/output/Panduan_Pengguna_Gateway_Config_App.docx
@@ -118,277 +118,6 @@
         <w:t>www.suriota.com</w:t>
       </w:r>
     </w:p>
-    <w:p>
-      <w:r>
-        <w:br w:type="page"/>
-      </w:r>
-    </w:p>
-    <w:p>
-      <w:pPr>
-        <w:jc w:val="center"/>
-      </w:pPr>
-      <w:r>
-        <w:rPr>
-          <w:rFonts w:ascii="Calibri" w:hAnsi="Calibri"/>
-          <w:b/>
-          <w:color w:val="006699"/>
-          <w:sz w:val="28"/>
-        </w:rPr>
-        <w:t>RIWAYAT REVISI DOKUMEN</w:t>
-      </w:r>
-    </w:p>
-    <w:p/>
-    <w:tbl>
-      <w:tblPr>
-        <w:tblStyle w:val="TableGrid"/>
-        <w:tblW w:type="auto" w:w="0"/>
-        <w:jc w:val="center"/>
-        <w:tblLook w:firstColumn="1" w:firstRow="1" w:lastColumn="0" w:lastRow="0" w:noHBand="0" w:noVBand="1" w:val="04A0"/>
-      </w:tblPr>
-      <w:tblGrid>
-        <w:gridCol w:w="2340"/>
-        <w:gridCol w:w="2340"/>
-        <w:gridCol w:w="2340"/>
-        <w:gridCol w:w="2340"/>
-      </w:tblGrid>
-      <w:tr>
-        <w:tc>
-          <w:tcPr>
-            <w:tcW w:type="dxa" w:w="2340"/>
-            <w:shd w:fill="006699"/>
-          </w:tcPr>
-          <w:p>
-            <w:r>
-              <w:rPr>
-                <w:rFonts w:ascii="Calibri" w:hAnsi="Calibri"/>
-                <w:b/>
-                <w:color w:val="FFFFFF"/>
-                <w:sz w:val="20"/>
-              </w:rPr>
-              <w:t>Versi</w:t>
-            </w:r>
-          </w:p>
-        </w:tc>
-        <w:tc>
-          <w:tcPr>
-            <w:tcW w:type="dxa" w:w="2340"/>
-            <w:shd w:fill="006699"/>
-          </w:tcPr>
-          <w:p>
-            <w:r>
-              <w:rPr>
-                <w:rFonts w:ascii="Calibri" w:hAnsi="Calibri"/>
-                <w:b/>
-                <w:color w:val="FFFFFF"/>
-                <w:sz w:val="20"/>
-              </w:rPr>
-              <w:t>Tanggal</w:t>
-            </w:r>
-          </w:p>
-        </w:tc>
-        <w:tc>
-          <w:tcPr>
-            <w:tcW w:type="dxa" w:w="2340"/>
-            <w:shd w:fill="006699"/>
-          </w:tcPr>
-          <w:p>
-            <w:r>
-              <w:rPr>
-                <w:rFonts w:ascii="Calibri" w:hAnsi="Calibri"/>
-                <w:b/>
-                <w:color w:val="FFFFFF"/>
-                <w:sz w:val="20"/>
-              </w:rPr>
-              <w:t>Penulis</w:t>
-            </w:r>
-          </w:p>
-        </w:tc>
-        <w:tc>
-          <w:tcPr>
-            <w:tcW w:type="dxa" w:w="2340"/>
-            <w:shd w:fill="006699"/>
-          </w:tcPr>
-          <w:p>
-            <w:r>
-              <w:rPr>
-                <w:rFonts w:ascii="Calibri" w:hAnsi="Calibri"/>
-                <w:b/>
-                <w:color w:val="FFFFFF"/>
-                <w:sz w:val="20"/>
-              </w:rPr>
-              <w:t>Deskripsi Perubahan</w:t>
-            </w:r>
-          </w:p>
-        </w:tc>
-      </w:tr>
-      <w:tr>
-        <w:tc>
-          <w:tcPr>
-            <w:tcW w:type="dxa" w:w="2340"/>
-          </w:tcPr>
-          <w:p>
-            <w:r>
-              <w:rPr>
-                <w:rFonts w:ascii="Calibri" w:hAnsi="Calibri"/>
-                <w:sz w:val="20"/>
-              </w:rPr>
-              <w:t>1.0.0</w:t>
-            </w:r>
-          </w:p>
-        </w:tc>
-        <w:tc>
-          <w:tcPr>
-            <w:tcW w:type="dxa" w:w="2340"/>
-          </w:tcPr>
-          <w:p>
-            <w:r>
-              <w:rPr>
-                <w:rFonts w:ascii="Calibri" w:hAnsi="Calibri"/>
-                <w:sz w:val="20"/>
-              </w:rPr>
-              <w:t>Desember 2025</w:t>
-            </w:r>
-          </w:p>
-        </w:tc>
-        <w:tc>
-          <w:tcPr>
-            <w:tcW w:type="dxa" w:w="2340"/>
-          </w:tcPr>
-          <w:p>
-            <w:r>
-              <w:rPr>
-                <w:rFonts w:ascii="Calibri" w:hAnsi="Calibri"/>
-                <w:sz w:val="20"/>
-              </w:rPr>
-              <w:t>Tim SURIOTA</w:t>
-            </w:r>
-          </w:p>
-        </w:tc>
-        <w:tc>
-          <w:tcPr>
-            <w:tcW w:type="dxa" w:w="2340"/>
-          </w:tcPr>
-          <w:p>
-            <w:r>
-              <w:rPr>
-                <w:rFonts w:ascii="Calibri" w:hAnsi="Calibri"/>
-                <w:sz w:val="20"/>
-              </w:rPr>
-              <w:t>Rilis awal dokumen</w:t>
-            </w:r>
-          </w:p>
-        </w:tc>
-      </w:tr>
-      <w:tr>
-        <w:tc>
-          <w:tcPr>
-            <w:tcW w:type="dxa" w:w="2340"/>
-          </w:tcPr>
-          <w:p>
-            <w:r>
-              <w:rPr>
-                <w:rFonts w:ascii="Calibri" w:hAnsi="Calibri"/>
-                <w:sz w:val="20"/>
-              </w:rPr>
-            </w:r>
-          </w:p>
-        </w:tc>
-        <w:tc>
-          <w:tcPr>
-            <w:tcW w:type="dxa" w:w="2340"/>
-          </w:tcPr>
-          <w:p>
-            <w:r>
-              <w:rPr>
-                <w:rFonts w:ascii="Calibri" w:hAnsi="Calibri"/>
-                <w:sz w:val="20"/>
-              </w:rPr>
-            </w:r>
-          </w:p>
-        </w:tc>
-        <w:tc>
-          <w:tcPr>
-            <w:tcW w:type="dxa" w:w="2340"/>
-          </w:tcPr>
-          <w:p>
-            <w:r>
-              <w:rPr>
-                <w:rFonts w:ascii="Calibri" w:hAnsi="Calibri"/>
-                <w:sz w:val="20"/>
-              </w:rPr>
-            </w:r>
-          </w:p>
-        </w:tc>
-        <w:tc>
-          <w:tcPr>
-            <w:tcW w:type="dxa" w:w="2340"/>
-          </w:tcPr>
-          <w:p>
-            <w:r>
-              <w:rPr>
-                <w:rFonts w:ascii="Calibri" w:hAnsi="Calibri"/>
-                <w:sz w:val="20"/>
-              </w:rPr>
-            </w:r>
-          </w:p>
-        </w:tc>
-      </w:tr>
-      <w:tr>
-        <w:tc>
-          <w:tcPr>
-            <w:tcW w:type="dxa" w:w="2340"/>
-          </w:tcPr>
-          <w:p>
-            <w:r>
-              <w:rPr>
-                <w:rFonts w:ascii="Calibri" w:hAnsi="Calibri"/>
-                <w:sz w:val="20"/>
-              </w:rPr>
-            </w:r>
-          </w:p>
-        </w:tc>
-        <w:tc>
-          <w:tcPr>
-            <w:tcW w:type="dxa" w:w="2340"/>
-          </w:tcPr>
-          <w:p>
-            <w:r>
-              <w:rPr>
-                <w:rFonts w:ascii="Calibri" w:hAnsi="Calibri"/>
-                <w:sz w:val="20"/>
-              </w:rPr>
-            </w:r>
-          </w:p>
-        </w:tc>
-        <w:tc>
-          <w:tcPr>
-            <w:tcW w:type="dxa" w:w="2340"/>
-          </w:tcPr>
-          <w:p>
-            <w:r>
-              <w:rPr>
-                <w:rFonts w:ascii="Calibri" w:hAnsi="Calibri"/>
-                <w:sz w:val="20"/>
-              </w:rPr>
-            </w:r>
-          </w:p>
-        </w:tc>
-        <w:tc>
-          <w:tcPr>
-            <w:tcW w:type="dxa" w:w="2340"/>
-          </w:tcPr>
-          <w:p>
-            <w:r>
-              <w:rPr>
-                <w:rFonts w:ascii="Calibri" w:hAnsi="Calibri"/>
-                <w:sz w:val="20"/>
-              </w:rPr>
-            </w:r>
-          </w:p>
-        </w:tc>
-      </w:tr>
-    </w:tbl>
-    <w:p/>
     <w:p>
       <w:r>
         <w:br w:type="page"/>
@@ -18645,6 +18374,277 @@
       </w:tr>
     </w:tbl>
     <w:p/>
+    <w:p>
+      <w:pPr>
+        <w:jc w:val="center"/>
+      </w:pPr>
+      <w:r>
+        <w:rPr>
+          <w:rFonts w:ascii="Calibri" w:hAnsi="Calibri"/>
+          <w:b/>
+          <w:color w:val="006699"/>
+          <w:sz w:val="28"/>
+        </w:rPr>
+        <w:t>RIWAYAT REVISI DOKUMEN</w:t>
+      </w:r>
+    </w:p>
+    <w:p/>
+    <w:tbl>
+      <w:tblPr>
+        <w:tblStyle w:val="TableGrid"/>
+        <w:tblW w:type="auto" w:w="0"/>
+        <w:jc w:val="center"/>
+        <w:tblLook w:firstColumn="1" w:firstRow="1" w:lastColumn="0" w:lastRow="0" w:noHBand="0" w:noVBand="1" w:val="04A0"/>
+      </w:tblPr>
+      <w:tblGrid>
+        <w:gridCol w:w="2340"/>
+        <w:gridCol w:w="2340"/>
+        <w:gridCol w:w="2340"/>
+        <w:gridCol w:w="2340"/>
+      </w:tblGrid>
+      <w:tr>
+        <w:tc>
+          <w:tcPr>
+            <w:tcW w:type="dxa" w:w="2340"/>
+            <w:shd w:fill="006699"/>
+          </w:tcPr>
+          <w:p>
+            <w:r>
+              <w:rPr>
+                <w:rFonts w:ascii="Calibri" w:hAnsi="Calibri"/>
+                <w:b/>
+                <w:color w:val="FFFFFF"/>
+                <w:sz w:val="20"/>
+              </w:rPr>
+              <w:t>Versi</w:t>
+            </w:r>
+          </w:p>
+        </w:tc>
+        <w:tc>
+          <w:tcPr>
+            <w:tcW w:type="dxa" w:w="2340"/>
+            <w:shd w:fill="006699"/>
+          </w:tcPr>
+          <w:p>
+            <w:r>
+              <w:rPr>
+                <w:rFonts w:ascii="Calibri" w:hAnsi="Calibri"/>
+                <w:b/>
+                <w:color w:val="FFFFFF"/>
+                <w:sz w:val="20"/>
+              </w:rPr>
+              <w:t>Tanggal</w:t>
+            </w:r>
+          </w:p>
+        </w:tc>
+        <w:tc>
+          <w:tcPr>
+            <w:tcW w:type="dxa" w:w="2340"/>
+            <w:shd w:fill="006699"/>
+          </w:tcPr>
+          <w:p>
+            <w:r>
+              <w:rPr>
+                <w:rFonts w:ascii="Calibri" w:hAnsi="Calibri"/>
+                <w:b/>
+                <w:color w:val="FFFFFF"/>
+                <w:sz w:val="20"/>
+              </w:rPr>
+              <w:t>Penulis</w:t>
+            </w:r>
+          </w:p>
+        </w:tc>
+        <w:tc>
+          <w:tcPr>
+            <w:tcW w:type="dxa" w:w="2340"/>
+            <w:shd w:fill="006699"/>
+          </w:tcPr>
+          <w:p>
+            <w:r>
+              <w:rPr>
+                <w:rFonts w:ascii="Calibri" w:hAnsi="Calibri"/>
+                <w:b/>
+                <w:color w:val="FFFFFF"/>
+                <w:sz w:val="20"/>
+              </w:rPr>
+              <w:t>Deskripsi Perubahan</w:t>
+            </w:r>
+          </w:p>
+        </w:tc>
+      </w:tr>
+      <w:tr>
+        <w:tc>
+          <w:tcPr>
+            <w:tcW w:type="dxa" w:w="2340"/>
+          </w:tcPr>
+          <w:p>
+            <w:r>
+              <w:rPr>
+                <w:rFonts w:ascii="Calibri" w:hAnsi="Calibri"/>
+                <w:sz w:val="20"/>
+              </w:rPr>
+              <w:t>1.0.0</w:t>
+            </w:r>
+          </w:p>
+        </w:tc>
+        <w:tc>
+          <w:tcPr>
+            <w:tcW w:type="dxa" w:w="2340"/>
+          </w:tcPr>
+          <w:p>
+            <w:r>
+              <w:rPr>
+                <w:rFonts w:ascii="Calibri" w:hAnsi="Calibri"/>
+                <w:sz w:val="20"/>
+              </w:rPr>
+              <w:t>Desember 2025</w:t>
+            </w:r>
+          </w:p>
+        </w:tc>
+        <w:tc>
+          <w:tcPr>
+            <w:tcW w:type="dxa" w:w="2340"/>
+          </w:tcPr>
+          <w:p>
+            <w:r>
+              <w:rPr>
+                <w:rFonts w:ascii="Calibri" w:hAnsi="Calibri"/>
+                <w:sz w:val="20"/>
+              </w:rPr>
+              <w:t>Tim SURIOTA</w:t>
+            </w:r>
+          </w:p>
+        </w:tc>
+        <w:tc>
+          <w:tcPr>
+            <w:tcW w:type="dxa" w:w="2340"/>
+          </w:tcPr>
+          <w:p>
+            <w:r>
+              <w:rPr>
+                <w:rFonts w:ascii="Calibri" w:hAnsi="Calibri"/>
+                <w:sz w:val="20"/>
+              </w:rPr>
+              <w:t>Rilis awal dokumen</w:t>
+            </w:r>
+          </w:p>
+        </w:tc>
+      </w:tr>
+      <w:tr>
+        <w:tc>
+          <w:tcPr>
+            <w:tcW w:type="dxa" w:w="2340"/>
+          </w:tcPr>
+          <w:p>
+            <w:r>
+              <w:rPr>
+                <w:rFonts w:ascii="Calibri" w:hAnsi="Calibri"/>
+                <w:sz w:val="20"/>
+              </w:rPr>
+            </w:r>
+          </w:p>
+        </w:tc>
+        <w:tc>
+          <w:tcPr>
+            <w:tcW w:type="dxa" w:w="2340"/>
+          </w:tcPr>
+          <w:p>
+            <w:r>
+              <w:rPr>
+                <w:rFonts w:ascii="Calibri" w:hAnsi="Calibri"/>
+                <w:sz w:val="20"/>
+              </w:rPr>
+            </w:r>
+          </w:p>
+        </w:tc>
+        <w:tc>
+          <w:tcPr>
+            <w:tcW w:type="dxa" w:w="2340"/>
+          </w:tcPr>
+          <w:p>
+            <w:r>
+              <w:rPr>
+                <w:rFonts w:ascii="Calibri" w:hAnsi="Calibri"/>
+                <w:sz w:val="20"/>
+              </w:rPr>
+            </w:r>
+          </w:p>
+        </w:tc>
+        <w:tc>
+          <w:tcPr>
+            <w:tcW w:type="dxa" w:w="2340"/>
+          </w:tcPr>
+          <w:p>
+            <w:r>
+              <w:rPr>
+                <w:rFonts w:ascii="Calibri" w:hAnsi="Calibri"/>
+                <w:sz w:val="20"/>
+              </w:rPr>
+            </w:r>
+          </w:p>
+        </w:tc>
+      </w:tr>
+      <w:tr>
+        <w:tc>
+          <w:tcPr>
+            <w:tcW w:type="dxa" w:w="2340"/>
+          </w:tcPr>
+          <w:p>
+            <w:r>
+              <w:rPr>
+                <w:rFonts w:ascii="Calibri" w:hAnsi="Calibri"/>
+                <w:sz w:val="20"/>
+              </w:rPr>
+            </w:r>
+          </w:p>
+        </w:tc>
+        <w:tc>
+          <w:tcPr>
+            <w:tcW w:type="dxa" w:w="2340"/>
+          </w:tcPr>
+          <w:p>
+            <w:r>
+              <w:rPr>
+                <w:rFonts w:ascii="Calibri" w:hAnsi="Calibri"/>
+                <w:sz w:val="20"/>
+              </w:rPr>
+            </w:r>
+          </w:p>
+        </w:tc>
+        <w:tc>
+          <w:tcPr>
+            <w:tcW w:type="dxa" w:w="2340"/>
+          </w:tcPr>
+          <w:p>
+            <w:r>
+              <w:rPr>
+                <w:rFonts w:ascii="Calibri" w:hAnsi="Calibri"/>
+                <w:sz w:val="20"/>
+              </w:rPr>
+            </w:r>
+          </w:p>
+        </w:tc>
+        <w:tc>
+          <w:tcPr>
+            <w:tcW w:type="dxa" w:w="2340"/>
+          </w:tcPr>
+          <w:p>
+            <w:r>
+              <w:rPr>
+                <w:rFonts w:ascii="Calibri" w:hAnsi="Calibri"/>
+                <w:sz w:val="20"/>
+              </w:rPr>
+            </w:r>
+          </w:p>
+        </w:tc>
+      </w:tr>
+    </w:tbl>
+    <w:p/>
+    <w:p>
+      <w:r>
+        <w:br w:type="page"/>
+      </w:r>
+    </w:p>
     <w:p>
       <w:r>
         <w:br w:type="page"/>

</xml_diff>